<commit_message>
Made changes responding to reviewers comments
</commit_message>
<xml_diff>
--- a/Manuscript/Canadian Journal of Botany/Revision Suggestions[15758].docx
+++ b/Manuscript/Canadian Journal of Botany/Revision Suggestions[15758].docx
@@ -312,7 +312,27 @@
           <w:sz w:val="24"/>
           <w:szCs w:val="24"/>
         </w:rPr>
-        <w:t>The suggestion of using these data as an opportunity to examine shifting flowering date associated with climate change is a good one.  So we have explicitly added a before and after comparison of both flowering time by species and environmental variables by calculating averages for the first sampling period and the second sampling period.  Our approach was to include a further discussion of how these two sets of variables have both changed between periods as a launching point for examining the covariation of FFD and both temperature and precipitation variables.  We now include a table with averages for the different sampling periods and measurements of shift to emphasize that indeed flowering is earlier for many but not all species in the recent sampling period. We have also referenced a more thorough comparison done for FFD done by our lab where the results were essentially the same (</w:t>
+        <w:t xml:space="preserve">The suggestion of using these data as an opportunity to examine shifting flowering date associated with climate change is a good one.  </w:t>
+      </w:r>
+      <w:proofErr w:type="gramStart"/>
+      <w:r>
+        <w:rPr>
+          <w:rFonts w:ascii="Times-Roman" w:hAnsi="Times-Roman" w:cs="Times-Roman"/>
+          <w:color w:val="FF0000"/>
+          <w:sz w:val="24"/>
+          <w:szCs w:val="24"/>
+        </w:rPr>
+        <w:t>So</w:t>
+      </w:r>
+      <w:proofErr w:type="gramEnd"/>
+      <w:r>
+        <w:rPr>
+          <w:rFonts w:ascii="Times-Roman" w:hAnsi="Times-Roman" w:cs="Times-Roman"/>
+          <w:color w:val="FF0000"/>
+          <w:sz w:val="24"/>
+          <w:szCs w:val="24"/>
+        </w:rPr>
+        <w:t xml:space="preserve"> we have explicitly added a before and after comparison of both flowering time by species and environmental variables by calculating averages for the first sampling period and the second sampling period.  Our approach was to include a further discussion of how these two sets of variables have both changed between periods as a launching point for examining the covariation of FFD and both temperature and precipitation variables.  We now include a table with averages for the different sampling periods and measurements of shift to emphasize that indeed flowering is earlier for many but not all species in the recent sampling period. We have also referenced a more thorough comparison done for FFD done by our lab where the results were essentially the same (</w:t>
       </w:r>
       <w:proofErr w:type="spellStart"/>
       <w:r>
@@ -332,7 +352,27 @@
           <w:sz w:val="24"/>
           <w:szCs w:val="24"/>
         </w:rPr>
-        <w:t xml:space="preserve"> and Travers, ?). Correspondingly we show there were also shifts in both temperature and precipitation means in the predicted direction.  </w:t>
+        <w:t xml:space="preserve"> and Travers</w:t>
+      </w:r>
+      <w:proofErr w:type="gramStart"/>
+      <w:r>
+        <w:rPr>
+          <w:rFonts w:ascii="Times-Roman" w:hAnsi="Times-Roman" w:cs="Times-Roman"/>
+          <w:color w:val="FF0000"/>
+          <w:sz w:val="24"/>
+          <w:szCs w:val="24"/>
+        </w:rPr>
+        <w:t>, ?</w:t>
+      </w:r>
+      <w:proofErr w:type="gramEnd"/>
+      <w:r>
+        <w:rPr>
+          <w:rFonts w:ascii="Times-Roman" w:hAnsi="Times-Roman" w:cs="Times-Roman"/>
+          <w:color w:val="FF0000"/>
+          <w:sz w:val="24"/>
+          <w:szCs w:val="24"/>
+        </w:rPr>
+        <w:t xml:space="preserve">). Correspondingly we show there were also shifts in both temperature and precipitation means in the predicted direction.  </w:t>
       </w:r>
     </w:p>
     <w:p>
@@ -364,16 +404,56 @@
           <w:sz w:val="24"/>
           <w:szCs w:val="24"/>
         </w:rPr>
-        <w:t xml:space="preserve"> However, we would argue that the path analysis is the best approach to assessing the relationships between first flowering date and spring temperature, total snowfall and snowpack because it explicitly accounts for direct effects of each environmental variable on FFD as well as the indirect effects that occur through correlations with other environmental variables.  The power of path analysis is that it simultaneously accounts for covariance among the variables and describes the strength of relationships between them and our dependent variable FFD. </w:t>
-      </w:r>
-      <w:r>
-        <w:rPr>
-          <w:rFonts w:ascii="Times-Roman" w:hAnsi="Times-Roman" w:cs="Times-Roman"/>
-          <w:color w:val="FF0000"/>
-          <w:sz w:val="24"/>
-          <w:szCs w:val="24"/>
-        </w:rPr>
-        <w:t xml:space="preserve">Thus, we conclude that yes there have been shifts either forward or backward in flowering time depending on the species and that temperature by and large explains the majority of that variation as opposed to the timing of bare ground or amount of precipitation. </w:t>
+        <w:t xml:space="preserve"> However, we would argue that the path analysis is the best approach to assessing the relationships between first flowering date and spring temperature, total </w:t>
+      </w:r>
+      <w:proofErr w:type="gramStart"/>
+      <w:r>
+        <w:rPr>
+          <w:rFonts w:ascii="Times-Roman" w:hAnsi="Times-Roman" w:cs="Times-Roman"/>
+          <w:color w:val="FF0000"/>
+          <w:sz w:val="24"/>
+          <w:szCs w:val="24"/>
+        </w:rPr>
+        <w:t>snowfall</w:t>
+      </w:r>
+      <w:proofErr w:type="gramEnd"/>
+      <w:r>
+        <w:rPr>
+          <w:rFonts w:ascii="Times-Roman" w:hAnsi="Times-Roman" w:cs="Times-Roman"/>
+          <w:color w:val="FF0000"/>
+          <w:sz w:val="24"/>
+          <w:szCs w:val="24"/>
+        </w:rPr>
+        <w:t xml:space="preserve"> and snowpack because it explicitly accounts for direct effects of each environmental variable on FFD as well as the indirect effects that occur through correlations with other environmental variables.  The power of path analysis is that it simultaneously accounts for covariance among the variables and describes the strength of relationships between them and our dependent variable FFD. </w:t>
+      </w:r>
+      <w:r>
+        <w:rPr>
+          <w:rFonts w:ascii="Times-Roman" w:hAnsi="Times-Roman" w:cs="Times-Roman"/>
+          <w:color w:val="FF0000"/>
+          <w:sz w:val="24"/>
+          <w:szCs w:val="24"/>
+        </w:rPr>
+        <w:t xml:space="preserve">Thus, we conclude that yes there have been shifts either forward or backward in flowering time depending on the species and that temperature by and large explains </w:t>
+      </w:r>
+      <w:proofErr w:type="gramStart"/>
+      <w:r>
+        <w:rPr>
+          <w:rFonts w:ascii="Times-Roman" w:hAnsi="Times-Roman" w:cs="Times-Roman"/>
+          <w:color w:val="FF0000"/>
+          <w:sz w:val="24"/>
+          <w:szCs w:val="24"/>
+        </w:rPr>
+        <w:t>the majority of</w:t>
+      </w:r>
+      <w:proofErr w:type="gramEnd"/>
+      <w:r>
+        <w:rPr>
+          <w:rFonts w:ascii="Times-Roman" w:hAnsi="Times-Roman" w:cs="Times-Roman"/>
+          <w:color w:val="FF0000"/>
+          <w:sz w:val="24"/>
+          <w:szCs w:val="24"/>
+        </w:rPr>
+        <w:t xml:space="preserve"> that variation as opposed to the timing of bare ground or amount of precipitation. </w:t>
       </w:r>
     </w:p>
     <w:p>
@@ -471,7 +551,47 @@
           <w:szCs w:val="24"/>
         </w:rPr>
         <w:lastRenderedPageBreak/>
-        <w:t xml:space="preserve">We chose to use a model selection procedure to select which day in March to use as an estimate of spring snowpack because the alternative of choosing say March 15 is both arbitrary and results in a large number of zeros as part of the dataset.  As such, March 15 decreases rather than increases the explanatory value of March snowpack.  In contrast, even when we use model selection to choose which day provides the greatest explanatory value (SPDX) we still found no significant relationship between snow pack and FFD relative to temperature.  We are thus confident that changes in snowpack do not seem to play a role even with a liberal test. </w:t>
+        <w:t xml:space="preserve">We chose to use a model selection procedure to select which day in March to use as an estimate of spring snowpack because the alternative of choosing say March 15 is both arbitrary and results in </w:t>
+      </w:r>
+      <w:proofErr w:type="gramStart"/>
+      <w:r>
+        <w:rPr>
+          <w:rFonts w:ascii="Times-Roman" w:hAnsi="Times-Roman" w:cs="Times-Roman"/>
+          <w:color w:val="FF0000"/>
+          <w:sz w:val="24"/>
+          <w:szCs w:val="24"/>
+        </w:rPr>
+        <w:t>a large number of</w:t>
+      </w:r>
+      <w:proofErr w:type="gramEnd"/>
+      <w:r>
+        <w:rPr>
+          <w:rFonts w:ascii="Times-Roman" w:hAnsi="Times-Roman" w:cs="Times-Roman"/>
+          <w:color w:val="FF0000"/>
+          <w:sz w:val="24"/>
+          <w:szCs w:val="24"/>
+        </w:rPr>
+        <w:t xml:space="preserve"> zeros as part of the dataset.  As such, March 15 decreases rather than increases the explanatory value of March snowpack.  In contrast, even when we use model selection to choose which day provides the greatest explanatory value (SPDX) we still found no significant relationship between </w:t>
+      </w:r>
+      <w:proofErr w:type="gramStart"/>
+      <w:r>
+        <w:rPr>
+          <w:rFonts w:ascii="Times-Roman" w:hAnsi="Times-Roman" w:cs="Times-Roman"/>
+          <w:color w:val="FF0000"/>
+          <w:sz w:val="24"/>
+          <w:szCs w:val="24"/>
+        </w:rPr>
+        <w:t>snow pack</w:t>
+      </w:r>
+      <w:proofErr w:type="gramEnd"/>
+      <w:r>
+        <w:rPr>
+          <w:rFonts w:ascii="Times-Roman" w:hAnsi="Times-Roman" w:cs="Times-Roman"/>
+          <w:color w:val="FF0000"/>
+          <w:sz w:val="24"/>
+          <w:szCs w:val="24"/>
+        </w:rPr>
+        <w:t xml:space="preserve"> and FFD relative to temperature.  We are thus confident that changes in snowpack do not seem to play a role even with a liberal test. </w:t>
       </w:r>
     </w:p>
     <w:p>
@@ -540,7 +660,27 @@
           <w:sz w:val="24"/>
           <w:szCs w:val="24"/>
         </w:rPr>
-        <w:t xml:space="preserve">This point is well taken as AGDU is an abstraction that is negatively related to temperature and probably decreases understanding of the relationship between temperature and FFD.  So we instead substituted the annual average temperature for the three crucial spring months: February, March and April and referred to this as spring temperature (ST) We have re-analyzed the complete set of species and their path models using the new variable in the place of AGDU. </w:t>
+        <w:t xml:space="preserve">This point is well taken as AGDU is an abstraction that is negatively related to temperature and probably decreases understanding of the relationship between temperature and FFD.  </w:t>
+      </w:r>
+      <w:proofErr w:type="gramStart"/>
+      <w:r>
+        <w:rPr>
+          <w:rFonts w:ascii="Times-Roman" w:hAnsi="Times-Roman" w:cs="Times-Roman"/>
+          <w:color w:val="FF0000"/>
+          <w:sz w:val="24"/>
+          <w:szCs w:val="24"/>
+        </w:rPr>
+        <w:t>So</w:t>
+      </w:r>
+      <w:proofErr w:type="gramEnd"/>
+      <w:r>
+        <w:rPr>
+          <w:rFonts w:ascii="Times-Roman" w:hAnsi="Times-Roman" w:cs="Times-Roman"/>
+          <w:color w:val="FF0000"/>
+          <w:sz w:val="24"/>
+          <w:szCs w:val="24"/>
+        </w:rPr>
+        <w:t xml:space="preserve"> we instead substituted the annual average temperature for the three crucial spring months: February, March and April and referred to this as spring temperature (ST) We have re-analyzed the complete set of species and their path models using the new variable in the place of AGDU. </w:t>
       </w:r>
     </w:p>
     <w:p>
@@ -637,7 +777,67 @@
           <w:sz w:val="24"/>
           <w:szCs w:val="24"/>
         </w:rPr>
-        <w:t xml:space="preserve"> agree completely that there should be collinearity among the environmental variables.  Snow pack and date of bare ground in particular should be strongly related to winter temperatures.  This is why we chose path analysis as the best approach to analyzing explanatory relationships between the environmental variables and FFD. This type of analysis explicitly calculates both direct and indirect effects of each environmental variable and the dependent variable while accounting for relationships among the environmental variable.  The standardized regression  coefficient values in Table 1,2 reflect the strength of particular relationships after you standardize for collinearity.  As suggested by the reviewer we have now emphasize how the environmental variables are related to each other with a correlation matrix depicting the covariation among 4 variables (Figure X). </w:t>
+        <w:t xml:space="preserve"> agree completely that there should be collinearity among the environmental variables.  </w:t>
+      </w:r>
+      <w:proofErr w:type="gramStart"/>
+      <w:r>
+        <w:rPr>
+          <w:rFonts w:ascii="Times-Roman" w:hAnsi="Times-Roman" w:cs="Times-Roman"/>
+          <w:color w:val="FF0000"/>
+          <w:sz w:val="24"/>
+          <w:szCs w:val="24"/>
+        </w:rPr>
+        <w:t>Snow pack</w:t>
+      </w:r>
+      <w:proofErr w:type="gramEnd"/>
+      <w:r>
+        <w:rPr>
+          <w:rFonts w:ascii="Times-Roman" w:hAnsi="Times-Roman" w:cs="Times-Roman"/>
+          <w:color w:val="FF0000"/>
+          <w:sz w:val="24"/>
+          <w:szCs w:val="24"/>
+        </w:rPr>
+        <w:t xml:space="preserve"> and date of bare ground in particular should be strongly related to winter temperatures.  </w:t>
+      </w:r>
+      <w:proofErr w:type="gramStart"/>
+      <w:r>
+        <w:rPr>
+          <w:rFonts w:ascii="Times-Roman" w:hAnsi="Times-Roman" w:cs="Times-Roman"/>
+          <w:color w:val="FF0000"/>
+          <w:sz w:val="24"/>
+          <w:szCs w:val="24"/>
+        </w:rPr>
+        <w:t>This is why</w:t>
+      </w:r>
+      <w:proofErr w:type="gramEnd"/>
+      <w:r>
+        <w:rPr>
+          <w:rFonts w:ascii="Times-Roman" w:hAnsi="Times-Roman" w:cs="Times-Roman"/>
+          <w:color w:val="FF0000"/>
+          <w:sz w:val="24"/>
+          <w:szCs w:val="24"/>
+        </w:rPr>
+        <w:t xml:space="preserve"> we chose path analysis as the best approach to analyzing explanatory relationships between the environmental variables and FFD. This type of analysis explicitly calculates both direct and indirect effects of each environmental variable and the dependent variable while accounting for relationships among the environmental variable.  The standardized </w:t>
+      </w:r>
+      <w:proofErr w:type="gramStart"/>
+      <w:r>
+        <w:rPr>
+          <w:rFonts w:ascii="Times-Roman" w:hAnsi="Times-Roman" w:cs="Times-Roman"/>
+          <w:color w:val="FF0000"/>
+          <w:sz w:val="24"/>
+          <w:szCs w:val="24"/>
+        </w:rPr>
+        <w:t>regression  coefficient</w:t>
+      </w:r>
+      <w:proofErr w:type="gramEnd"/>
+      <w:r>
+        <w:rPr>
+          <w:rFonts w:ascii="Times-Roman" w:hAnsi="Times-Roman" w:cs="Times-Roman"/>
+          <w:color w:val="FF0000"/>
+          <w:sz w:val="24"/>
+          <w:szCs w:val="24"/>
+        </w:rPr>
+        <w:t xml:space="preserve"> values in Table 1,2 reflect the strength of particular relationships after you standardize for collinearity.  As suggested by the reviewer we have now emphasize how the environmental variables are related to each other with a correlation matrix depicting the covariation among 4 variables (Figure X). </w:t>
       </w:r>
     </w:p>
     <w:p>
@@ -664,36 +864,33 @@
           <w:sz w:val="24"/>
           <w:szCs w:val="24"/>
         </w:rPr>
-        <w:t>Table 1 is pretty confusing the way it is currently structured. I’m not sure you really need columns A-D, since</w:t>
-      </w:r>
-    </w:p>
-    <w:p>
-      <w:pPr>
-        <w:autoSpaceDE w:val="0"/>
-        <w:autoSpaceDN w:val="0"/>
-        <w:adjustRightInd w:val="0"/>
-        <w:spacing w:after="0" w:line="240" w:lineRule="auto"/>
-        <w:rPr>
-          <w:rFonts w:ascii="Times-Roman" w:hAnsi="Times-Roman" w:cs="Times-Roman"/>
-          <w:sz w:val="24"/>
-          <w:szCs w:val="24"/>
-        </w:rPr>
-      </w:pPr>
-      <w:r>
-        <w:rPr>
-          <w:rFonts w:ascii="Times-Roman" w:hAnsi="Times-Roman" w:cs="Times-Roman"/>
-          <w:sz w:val="24"/>
-          <w:szCs w:val="24"/>
-        </w:rPr>
-        <w:t xml:space="preserve">those values are provided in Figure 3. So maybe this table could just be showing the indirect effects (columns </w:t>
-      </w:r>
-      <w:r>
-        <w:rPr>
-          <w:rFonts w:ascii="Times-Roman" w:hAnsi="Times-Roman" w:cs="Times-Roman"/>
-          <w:sz w:val="24"/>
-          <w:szCs w:val="24"/>
-        </w:rPr>
-        <w:t>AD and BD), and these column headers could be renamed to identify more easily what they are.</w:t>
+        <w:t>Table 1 is pretty confusing the way it is currently structured. I’m not sure you really need columns A-</w:t>
+      </w:r>
+      <w:proofErr w:type="gramStart"/>
+      <w:r>
+        <w:rPr>
+          <w:rFonts w:ascii="Times-Roman" w:hAnsi="Times-Roman" w:cs="Times-Roman"/>
+          <w:sz w:val="24"/>
+          <w:szCs w:val="24"/>
+        </w:rPr>
+        <w:t>D, since</w:t>
+      </w:r>
+      <w:proofErr w:type="gramEnd"/>
+      <w:r>
+        <w:rPr>
+          <w:rFonts w:ascii="Times-Roman" w:hAnsi="Times-Roman" w:cs="Times-Roman"/>
+          <w:sz w:val="24"/>
+          <w:szCs w:val="24"/>
+        </w:rPr>
+        <w:t xml:space="preserve"> </w:t>
+      </w:r>
+      <w:r>
+        <w:rPr>
+          <w:rFonts w:ascii="Times-Roman" w:hAnsi="Times-Roman" w:cs="Times-Roman"/>
+          <w:sz w:val="24"/>
+          <w:szCs w:val="24"/>
+        </w:rPr>
+        <w:t>those values are provided in Figure 3. So maybe this table could just be showing the indirect effects (columns AD and BD), and these column headers could be renamed to identify more easily what they are.</w:t>
       </w:r>
     </w:p>
     <w:p>
@@ -753,21 +950,34 @@
           <w:sz w:val="24"/>
           <w:szCs w:val="24"/>
         </w:rPr>
-        <w:t>18: “populations in northern latitudes” is relative. Minnesota is really not THAT far north in the grand scheme</w:t>
-      </w:r>
-    </w:p>
-    <w:p>
-      <w:pPr>
-        <w:autoSpaceDE w:val="0"/>
-        <w:autoSpaceDN w:val="0"/>
-        <w:adjustRightInd w:val="0"/>
-        <w:spacing w:after="0" w:line="240" w:lineRule="auto"/>
-        <w:rPr>
-          <w:rFonts w:ascii="Times-Roman" w:hAnsi="Times-Roman" w:cs="Times-Roman"/>
-          <w:sz w:val="24"/>
-          <w:szCs w:val="24"/>
-        </w:rPr>
-      </w:pPr>
+        <w:t xml:space="preserve">18: “populations in northern latitudes” is relative. Minnesota is </w:t>
+      </w:r>
+      <w:proofErr w:type="gramStart"/>
+      <w:r>
+        <w:rPr>
+          <w:rFonts w:ascii="Times-Roman" w:hAnsi="Times-Roman" w:cs="Times-Roman"/>
+          <w:sz w:val="24"/>
+          <w:szCs w:val="24"/>
+        </w:rPr>
+        <w:t>really not</w:t>
+      </w:r>
+      <w:proofErr w:type="gramEnd"/>
+      <w:r>
+        <w:rPr>
+          <w:rFonts w:ascii="Times-Roman" w:hAnsi="Times-Roman" w:cs="Times-Roman"/>
+          <w:sz w:val="24"/>
+          <w:szCs w:val="24"/>
+        </w:rPr>
+        <w:t xml:space="preserve"> THAT far north in the grand scheme</w:t>
+      </w:r>
+      <w:r>
+        <w:rPr>
+          <w:rFonts w:ascii="Times-Roman" w:hAnsi="Times-Roman" w:cs="Times-Roman"/>
+          <w:sz w:val="24"/>
+          <w:szCs w:val="24"/>
+        </w:rPr>
+        <w:t xml:space="preserve"> </w:t>
+      </w:r>
       <w:r>
         <w:rPr>
           <w:rFonts w:ascii="Times-Roman" w:hAnsi="Times-Roman" w:cs="Times-Roman"/>
@@ -830,19 +1040,14 @@
         </w:rPr>
         <w:t>48-50: Reed et al. manuscript found advancement due to experimental warming, not due to recent temperature</w:t>
       </w:r>
-    </w:p>
-    <w:p>
-      <w:pPr>
-        <w:autoSpaceDE w:val="0"/>
-        <w:autoSpaceDN w:val="0"/>
-        <w:adjustRightInd w:val="0"/>
-        <w:spacing w:after="0" w:line="240" w:lineRule="auto"/>
-        <w:rPr>
-          <w:rFonts w:ascii="Times-Roman" w:hAnsi="Times-Roman" w:cs="Times-Roman"/>
-          <w:sz w:val="24"/>
-          <w:szCs w:val="24"/>
-        </w:rPr>
-      </w:pPr>
+      <w:r>
+        <w:rPr>
+          <w:rFonts w:ascii="Times-Roman" w:hAnsi="Times-Roman" w:cs="Times-Roman"/>
+          <w:sz w:val="24"/>
+          <w:szCs w:val="24"/>
+        </w:rPr>
+        <w:t xml:space="preserve"> </w:t>
+      </w:r>
       <w:r>
         <w:rPr>
           <w:rFonts w:ascii="Times-Roman" w:hAnsi="Times-Roman" w:cs="Times-Roman"/>
@@ -903,22 +1108,16 @@
           <w:sz w:val="24"/>
           <w:szCs w:val="24"/>
         </w:rPr>
-        <w:lastRenderedPageBreak/>
         <w:t>54-60: Is the increase in precipitation in this region really expected to fall as more snow? I would expect that</w:t>
       </w:r>
-    </w:p>
-    <w:p>
-      <w:pPr>
-        <w:autoSpaceDE w:val="0"/>
-        <w:autoSpaceDN w:val="0"/>
-        <w:adjustRightInd w:val="0"/>
-        <w:spacing w:after="0" w:line="240" w:lineRule="auto"/>
-        <w:rPr>
-          <w:rFonts w:ascii="Times-Roman" w:hAnsi="Times-Roman" w:cs="Times-Roman"/>
-          <w:sz w:val="24"/>
-          <w:szCs w:val="24"/>
-        </w:rPr>
-      </w:pPr>
+      <w:r>
+        <w:rPr>
+          <w:rFonts w:ascii="Times-Roman" w:hAnsi="Times-Roman" w:cs="Times-Roman"/>
+          <w:sz w:val="24"/>
+          <w:szCs w:val="24"/>
+        </w:rPr>
+        <w:t xml:space="preserve"> </w:t>
+      </w:r>
       <w:r>
         <w:rPr>
           <w:rFonts w:ascii="Times-Roman" w:hAnsi="Times-Roman" w:cs="Times-Roman"/>
@@ -953,6 +1152,7 @@
           <w:sz w:val="24"/>
           <w:szCs w:val="24"/>
         </w:rPr>
+        <w:lastRenderedPageBreak/>
         <w:t>?????????????????</w:t>
       </w:r>
     </w:p>
@@ -981,19 +1181,14 @@
         </w:rPr>
         <w:t>72: I think you need to be more specific about “prairie species.” Specifically, prairies in the Great Plains region</w:t>
       </w:r>
-    </w:p>
-    <w:p>
-      <w:pPr>
-        <w:autoSpaceDE w:val="0"/>
-        <w:autoSpaceDN w:val="0"/>
-        <w:adjustRightInd w:val="0"/>
-        <w:spacing w:after="0" w:line="240" w:lineRule="auto"/>
-        <w:rPr>
-          <w:rFonts w:ascii="Times-Roman" w:hAnsi="Times-Roman" w:cs="Times-Roman"/>
-          <w:sz w:val="24"/>
-          <w:szCs w:val="24"/>
-        </w:rPr>
-      </w:pPr>
+      <w:r>
+        <w:rPr>
+          <w:rFonts w:ascii="Times-Roman" w:hAnsi="Times-Roman" w:cs="Times-Roman"/>
+          <w:sz w:val="24"/>
+          <w:szCs w:val="24"/>
+        </w:rPr>
+        <w:t xml:space="preserve"> </w:t>
+      </w:r>
       <w:r>
         <w:rPr>
           <w:rFonts w:ascii="Times-Roman" w:hAnsi="Times-Roman" w:cs="Times-Roman"/>
@@ -1064,19 +1259,14 @@
         </w:rPr>
         <w:t>74: Define northern tallgrass prairies. Give some context to the region/system. The intro could use a lot more</w:t>
       </w:r>
-    </w:p>
-    <w:p>
-      <w:pPr>
-        <w:autoSpaceDE w:val="0"/>
-        <w:autoSpaceDN w:val="0"/>
-        <w:adjustRightInd w:val="0"/>
-        <w:spacing w:after="0" w:line="240" w:lineRule="auto"/>
-        <w:rPr>
-          <w:rFonts w:ascii="Times-Roman" w:hAnsi="Times-Roman" w:cs="Times-Roman"/>
-          <w:sz w:val="24"/>
-          <w:szCs w:val="24"/>
-        </w:rPr>
-      </w:pPr>
+      <w:r>
+        <w:rPr>
+          <w:rFonts w:ascii="Times-Roman" w:hAnsi="Times-Roman" w:cs="Times-Roman"/>
+          <w:sz w:val="24"/>
+          <w:szCs w:val="24"/>
+        </w:rPr>
+        <w:t xml:space="preserve"> </w:t>
+      </w:r>
       <w:r>
         <w:rPr>
           <w:rFonts w:ascii="Times-Roman" w:hAnsi="Times-Roman" w:cs="Times-Roman"/>
@@ -1111,19 +1301,14 @@
         </w:rPr>
         <w:t>74-80: The goals of the study seem to come out of nowhere a bit. There needs to be more build up in the</w:t>
       </w:r>
-    </w:p>
-    <w:p>
-      <w:pPr>
-        <w:autoSpaceDE w:val="0"/>
-        <w:autoSpaceDN w:val="0"/>
-        <w:adjustRightInd w:val="0"/>
-        <w:spacing w:after="0" w:line="240" w:lineRule="auto"/>
-        <w:rPr>
-          <w:rFonts w:ascii="Times-Roman" w:hAnsi="Times-Roman" w:cs="Times-Roman"/>
-          <w:sz w:val="24"/>
-          <w:szCs w:val="24"/>
-        </w:rPr>
-      </w:pPr>
+      <w:r>
+        <w:rPr>
+          <w:rFonts w:ascii="Times-Roman" w:hAnsi="Times-Roman" w:cs="Times-Roman"/>
+          <w:sz w:val="24"/>
+          <w:szCs w:val="24"/>
+        </w:rPr>
+        <w:t xml:space="preserve"> </w:t>
+      </w:r>
       <w:r>
         <w:rPr>
           <w:rFonts w:ascii="Times-Roman" w:hAnsi="Times-Roman" w:cs="Times-Roman"/>
@@ -1132,19 +1317,14 @@
         </w:rPr>
         <w:t>introduction for why you were trying to address these specific goals with this study. Why is it important to use</w:t>
       </w:r>
-    </w:p>
-    <w:p>
-      <w:pPr>
-        <w:autoSpaceDE w:val="0"/>
-        <w:autoSpaceDN w:val="0"/>
-        <w:adjustRightInd w:val="0"/>
-        <w:spacing w:after="0" w:line="240" w:lineRule="auto"/>
-        <w:rPr>
-          <w:rFonts w:ascii="Times-Roman" w:hAnsi="Times-Roman" w:cs="Times-Roman"/>
-          <w:sz w:val="24"/>
-          <w:szCs w:val="24"/>
-        </w:rPr>
-      </w:pPr>
+      <w:r>
+        <w:rPr>
+          <w:rFonts w:ascii="Times-Roman" w:hAnsi="Times-Roman" w:cs="Times-Roman"/>
+          <w:sz w:val="24"/>
+          <w:szCs w:val="24"/>
+        </w:rPr>
+        <w:t xml:space="preserve"> </w:t>
+      </w:r>
       <w:r>
         <w:rPr>
           <w:rFonts w:ascii="Times-Roman" w:hAnsi="Times-Roman" w:cs="Times-Roman"/>
@@ -1153,19 +1333,14 @@
         </w:rPr>
         <w:t>path analysis to differentiate direct/indirect effects? Provide more information of the role that bare ground might</w:t>
       </w:r>
-    </w:p>
-    <w:p>
-      <w:pPr>
-        <w:autoSpaceDE w:val="0"/>
-        <w:autoSpaceDN w:val="0"/>
-        <w:adjustRightInd w:val="0"/>
-        <w:spacing w:after="0" w:line="240" w:lineRule="auto"/>
-        <w:rPr>
-          <w:rFonts w:ascii="Times-Roman" w:hAnsi="Times-Roman" w:cs="Times-Roman"/>
-          <w:sz w:val="24"/>
-          <w:szCs w:val="24"/>
-        </w:rPr>
-      </w:pPr>
+      <w:r>
+        <w:rPr>
+          <w:rFonts w:ascii="Times-Roman" w:hAnsi="Times-Roman" w:cs="Times-Roman"/>
+          <w:sz w:val="24"/>
+          <w:szCs w:val="24"/>
+        </w:rPr>
+        <w:t xml:space="preserve"> </w:t>
+      </w:r>
       <w:r>
         <w:rPr>
           <w:rFonts w:ascii="Times-Roman" w:hAnsi="Times-Roman" w:cs="Times-Roman"/>
@@ -1174,19 +1349,14 @@
         </w:rPr>
         <w:t>play. Bare ground was only briefly mentioned in one citation in the previous paragraph, but it’s unclear why it</w:t>
       </w:r>
-    </w:p>
-    <w:p>
-      <w:pPr>
-        <w:autoSpaceDE w:val="0"/>
-        <w:autoSpaceDN w:val="0"/>
-        <w:adjustRightInd w:val="0"/>
-        <w:spacing w:after="0" w:line="240" w:lineRule="auto"/>
-        <w:rPr>
-          <w:rFonts w:ascii="Times-Roman" w:hAnsi="Times-Roman" w:cs="Times-Roman"/>
-          <w:sz w:val="24"/>
-          <w:szCs w:val="24"/>
-        </w:rPr>
-      </w:pPr>
+      <w:r>
+        <w:rPr>
+          <w:rFonts w:ascii="Times-Roman" w:hAnsi="Times-Roman" w:cs="Times-Roman"/>
+          <w:sz w:val="24"/>
+          <w:szCs w:val="24"/>
+        </w:rPr>
+        <w:t xml:space="preserve"> </w:t>
+      </w:r>
       <w:r>
         <w:rPr>
           <w:rFonts w:ascii="Times-Roman" w:hAnsi="Times-Roman" w:cs="Times-Roman"/>
@@ -1226,6 +1396,33 @@
       <w:pPr>
         <w:pStyle w:val="ListParagraph"/>
         <w:numPr>
+          <w:ilvl w:val="1"/>
+          <w:numId w:val="2"/>
+        </w:numPr>
+        <w:autoSpaceDE w:val="0"/>
+        <w:autoSpaceDN w:val="0"/>
+        <w:adjustRightInd w:val="0"/>
+        <w:spacing w:after="0" w:line="240" w:lineRule="auto"/>
+        <w:rPr>
+          <w:rFonts w:ascii="Times-Roman" w:hAnsi="Times-Roman" w:cs="Times-Roman"/>
+          <w:sz w:val="24"/>
+          <w:szCs w:val="24"/>
+        </w:rPr>
+      </w:pPr>
+      <w:r>
+        <w:rPr>
+          <w:rFonts w:ascii="Times-Roman" w:hAnsi="Times-Roman" w:cs="Times-Roman"/>
+          <w:color w:val="FF0000"/>
+          <w:sz w:val="24"/>
+          <w:szCs w:val="24"/>
+        </w:rPr>
+        <w:t>Changed to S.E. Travers</w:t>
+      </w:r>
+    </w:p>
+    <w:p>
+      <w:pPr>
+        <w:pStyle w:val="ListParagraph"/>
+        <w:numPr>
           <w:ilvl w:val="0"/>
           <w:numId w:val="2"/>
         </w:numPr>
@@ -1247,19 +1444,14 @@
         </w:rPr>
         <w:t>100: when I read “bare ground,” I imagine exposed soil with no vegetation cover. Based on what is stated here</w:t>
       </w:r>
-    </w:p>
-    <w:p>
-      <w:pPr>
-        <w:autoSpaceDE w:val="0"/>
-        <w:autoSpaceDN w:val="0"/>
-        <w:adjustRightInd w:val="0"/>
-        <w:spacing w:after="0" w:line="240" w:lineRule="auto"/>
-        <w:rPr>
-          <w:rFonts w:ascii="Times-Roman" w:hAnsi="Times-Roman" w:cs="Times-Roman"/>
-          <w:sz w:val="24"/>
-          <w:szCs w:val="24"/>
-        </w:rPr>
-      </w:pPr>
+      <w:r>
+        <w:rPr>
+          <w:rFonts w:ascii="Times-Roman" w:hAnsi="Times-Roman" w:cs="Times-Roman"/>
+          <w:sz w:val="24"/>
+          <w:szCs w:val="24"/>
+        </w:rPr>
+        <w:t xml:space="preserve"> </w:t>
+      </w:r>
       <w:r>
         <w:rPr>
           <w:rFonts w:ascii="Times-Roman" w:hAnsi="Times-Roman" w:cs="Times-Roman"/>
@@ -1268,19 +1460,14 @@
         </w:rPr>
         <w:t>“snowpack (0 was considered bare ground),” I think you mean bare ground to mean just no snow on the ground</w:t>
       </w:r>
-    </w:p>
-    <w:p>
-      <w:pPr>
-        <w:autoSpaceDE w:val="0"/>
-        <w:autoSpaceDN w:val="0"/>
-        <w:adjustRightInd w:val="0"/>
-        <w:spacing w:after="0" w:line="240" w:lineRule="auto"/>
-        <w:rPr>
-          <w:rFonts w:ascii="Times-Roman" w:hAnsi="Times-Roman" w:cs="Times-Roman"/>
-          <w:sz w:val="24"/>
-          <w:szCs w:val="24"/>
-        </w:rPr>
-      </w:pPr>
+      <w:r>
+        <w:rPr>
+          <w:rFonts w:ascii="Times-Roman" w:hAnsi="Times-Roman" w:cs="Times-Roman"/>
+          <w:sz w:val="24"/>
+          <w:szCs w:val="24"/>
+        </w:rPr>
+        <w:t xml:space="preserve"> </w:t>
+      </w:r>
       <w:r>
         <w:rPr>
           <w:rFonts w:ascii="Times-Roman" w:hAnsi="Times-Roman" w:cs="Times-Roman"/>
@@ -1289,19 +1476,14 @@
         </w:rPr>
         <w:t>(but that vegetation could be there). This is a little confusing. Perhaps reword this or use another term other than</w:t>
       </w:r>
-    </w:p>
-    <w:p>
-      <w:pPr>
-        <w:autoSpaceDE w:val="0"/>
-        <w:autoSpaceDN w:val="0"/>
-        <w:adjustRightInd w:val="0"/>
-        <w:spacing w:after="0" w:line="240" w:lineRule="auto"/>
-        <w:rPr>
-          <w:rFonts w:ascii="Times-Roman" w:hAnsi="Times-Roman" w:cs="Times-Roman"/>
-          <w:sz w:val="24"/>
-          <w:szCs w:val="24"/>
-        </w:rPr>
-      </w:pPr>
+      <w:r>
+        <w:rPr>
+          <w:rFonts w:ascii="Times-Roman" w:hAnsi="Times-Roman" w:cs="Times-Roman"/>
+          <w:sz w:val="24"/>
+          <w:szCs w:val="24"/>
+        </w:rPr>
+        <w:t xml:space="preserve"> </w:t>
+      </w:r>
       <w:r>
         <w:rPr>
           <w:rFonts w:ascii="Times-Roman" w:hAnsi="Times-Roman" w:cs="Times-Roman"/>
@@ -1309,6 +1491,51 @@
           <w:szCs w:val="24"/>
         </w:rPr>
         <w:t>bare ground to refer to no snow?</w:t>
+      </w:r>
+    </w:p>
+    <w:p>
+      <w:pPr>
+        <w:pStyle w:val="ListParagraph"/>
+        <w:numPr>
+          <w:ilvl w:val="1"/>
+          <w:numId w:val="2"/>
+        </w:numPr>
+        <w:autoSpaceDE w:val="0"/>
+        <w:autoSpaceDN w:val="0"/>
+        <w:adjustRightInd w:val="0"/>
+        <w:spacing w:after="0" w:line="240" w:lineRule="auto"/>
+        <w:rPr>
+          <w:rFonts w:ascii="Times-Roman" w:hAnsi="Times-Roman" w:cs="Times-Roman"/>
+          <w:sz w:val="24"/>
+          <w:szCs w:val="24"/>
+        </w:rPr>
+      </w:pPr>
+      <w:r>
+        <w:rPr>
+          <w:rFonts w:ascii="Times-Roman" w:hAnsi="Times-Roman" w:cs="Times-Roman"/>
+          <w:color w:val="FF0000"/>
+          <w:sz w:val="24"/>
+          <w:szCs w:val="24"/>
+        </w:rPr>
+        <w:t xml:space="preserve">Changed to “0 was </w:t>
+      </w:r>
+      <w:r>
+        <w:rPr>
+          <w:rFonts w:ascii="Times-Roman" w:hAnsi="Times-Roman" w:cs="Times-Roman"/>
+          <w:color w:val="FF0000"/>
+          <w:sz w:val="24"/>
+          <w:szCs w:val="24"/>
+        </w:rPr>
+        <w:t xml:space="preserve">considered bare ground or </w:t>
+      </w:r>
+      <w:r>
+        <w:rPr>
+          <w:rFonts w:ascii="Times-Roman" w:hAnsi="Times-Roman" w:cs="Times-Roman"/>
+          <w:color w:val="FF0000"/>
+          <w:sz w:val="24"/>
+          <w:szCs w:val="24"/>
+        </w:rPr>
+        <w:t>ground with no snow cover”</w:t>
       </w:r>
     </w:p>
     <w:p>
@@ -1336,19 +1563,14 @@
         </w:rPr>
         <w:t>107-113: I think the explanation for AGDU needs to be reworded and clearer. For example, 300 units is the</w:t>
       </w:r>
-    </w:p>
-    <w:p>
-      <w:pPr>
-        <w:autoSpaceDE w:val="0"/>
-        <w:autoSpaceDN w:val="0"/>
-        <w:adjustRightInd w:val="0"/>
-        <w:spacing w:after="0" w:line="240" w:lineRule="auto"/>
-        <w:rPr>
-          <w:rFonts w:ascii="Times-Roman" w:hAnsi="Times-Roman" w:cs="Times-Roman"/>
-          <w:sz w:val="24"/>
-          <w:szCs w:val="24"/>
-        </w:rPr>
-      </w:pPr>
+      <w:r>
+        <w:rPr>
+          <w:rFonts w:ascii="Times-Roman" w:hAnsi="Times-Roman" w:cs="Times-Roman"/>
+          <w:sz w:val="24"/>
+          <w:szCs w:val="24"/>
+        </w:rPr>
+        <w:t xml:space="preserve"> </w:t>
+      </w:r>
       <w:r>
         <w:rPr>
           <w:rFonts w:ascii="Times-Roman" w:hAnsi="Times-Roman" w:cs="Times-Roman"/>
@@ -1357,19 +1579,14 @@
         </w:rPr>
         <w:t>cutoff for what? Why is there a cutoff? And I think more detail could be added to lines 112-113. For example,</w:t>
       </w:r>
-    </w:p>
-    <w:p>
-      <w:pPr>
-        <w:autoSpaceDE w:val="0"/>
-        <w:autoSpaceDN w:val="0"/>
-        <w:adjustRightInd w:val="0"/>
-        <w:spacing w:after="0" w:line="240" w:lineRule="auto"/>
-        <w:rPr>
-          <w:rFonts w:ascii="Times-Roman" w:hAnsi="Times-Roman" w:cs="Times-Roman"/>
-          <w:sz w:val="24"/>
-          <w:szCs w:val="24"/>
-        </w:rPr>
-      </w:pPr>
+      <w:r>
+        <w:rPr>
+          <w:rFonts w:ascii="Times-Roman" w:hAnsi="Times-Roman" w:cs="Times-Roman"/>
+          <w:sz w:val="24"/>
+          <w:szCs w:val="24"/>
+        </w:rPr>
+        <w:t xml:space="preserve"> </w:t>
+      </w:r>
       <w:r>
         <w:rPr>
           <w:rFonts w:ascii="Times-Roman" w:hAnsi="Times-Roman" w:cs="Times-Roman"/>
@@ -1378,26 +1595,66 @@
         </w:rPr>
         <w:t>years with warmer spring months would have lower AGDU because the growing units would have been reached</w:t>
       </w:r>
-    </w:p>
-    <w:p>
-      <w:pPr>
-        <w:autoSpaceDE w:val="0"/>
-        <w:autoSpaceDN w:val="0"/>
-        <w:adjustRightInd w:val="0"/>
-        <w:spacing w:after="0" w:line="240" w:lineRule="auto"/>
-        <w:rPr>
-          <w:rFonts w:ascii="Times-Roman" w:hAnsi="Times-Roman" w:cs="Times-Roman"/>
-          <w:sz w:val="24"/>
-          <w:szCs w:val="24"/>
-        </w:rPr>
-      </w:pPr>
-      <w:r>
-        <w:rPr>
-          <w:rFonts w:ascii="Times-Roman" w:hAnsi="Times-Roman" w:cs="Times-Roman"/>
-          <w:sz w:val="24"/>
-          <w:szCs w:val="24"/>
-        </w:rPr>
-        <w:t>earlier in the season (and AGDU is actually a day-of-year value)??</w:t>
+      <w:r>
+        <w:rPr>
+          <w:rFonts w:ascii="Times-Roman" w:hAnsi="Times-Roman" w:cs="Times-Roman"/>
+          <w:sz w:val="24"/>
+          <w:szCs w:val="24"/>
+        </w:rPr>
+        <w:t xml:space="preserve"> </w:t>
+      </w:r>
+      <w:r>
+        <w:rPr>
+          <w:rFonts w:ascii="Times-Roman" w:hAnsi="Times-Roman" w:cs="Times-Roman"/>
+          <w:sz w:val="24"/>
+          <w:szCs w:val="24"/>
+        </w:rPr>
+        <w:t xml:space="preserve">earlier in the season (and AGDU is </w:t>
+      </w:r>
+      <w:proofErr w:type="gramStart"/>
+      <w:r>
+        <w:rPr>
+          <w:rFonts w:ascii="Times-Roman" w:hAnsi="Times-Roman" w:cs="Times-Roman"/>
+          <w:sz w:val="24"/>
+          <w:szCs w:val="24"/>
+        </w:rPr>
+        <w:t>actually a</w:t>
+      </w:r>
+      <w:proofErr w:type="gramEnd"/>
+      <w:r>
+        <w:rPr>
+          <w:rFonts w:ascii="Times-Roman" w:hAnsi="Times-Roman" w:cs="Times-Roman"/>
+          <w:sz w:val="24"/>
+          <w:szCs w:val="24"/>
+        </w:rPr>
+        <w:t xml:space="preserve"> day-of-year value)??</w:t>
+      </w:r>
+    </w:p>
+    <w:p>
+      <w:pPr>
+        <w:pStyle w:val="ListParagraph"/>
+        <w:numPr>
+          <w:ilvl w:val="1"/>
+          <w:numId w:val="3"/>
+        </w:numPr>
+        <w:autoSpaceDE w:val="0"/>
+        <w:autoSpaceDN w:val="0"/>
+        <w:adjustRightInd w:val="0"/>
+        <w:spacing w:after="0" w:line="240" w:lineRule="auto"/>
+        <w:rPr>
+          <w:rFonts w:ascii="Times-Roman" w:hAnsi="Times-Roman" w:cs="Times-Roman"/>
+          <w:sz w:val="24"/>
+          <w:szCs w:val="24"/>
+        </w:rPr>
+      </w:pPr>
+      <w:r>
+        <w:rPr>
+          <w:rFonts w:ascii="Times-Roman" w:hAnsi="Times-Roman" w:cs="Times-Roman"/>
+          <w:color w:val="FF0000"/>
+          <w:sz w:val="24"/>
+          <w:szCs w:val="24"/>
+        </w:rPr>
+        <w:t>Replaced AGDU with ST, average temperatures for February, March, and April</w:t>
       </w:r>
     </w:p>
     <w:p>
@@ -1430,6 +1687,33 @@
       <w:pPr>
         <w:pStyle w:val="ListParagraph"/>
         <w:numPr>
+          <w:ilvl w:val="1"/>
+          <w:numId w:val="3"/>
+        </w:numPr>
+        <w:autoSpaceDE w:val="0"/>
+        <w:autoSpaceDN w:val="0"/>
+        <w:adjustRightInd w:val="0"/>
+        <w:spacing w:after="0" w:line="240" w:lineRule="auto"/>
+        <w:rPr>
+          <w:rFonts w:ascii="Times-Roman" w:hAnsi="Times-Roman" w:cs="Times-Roman"/>
+          <w:sz w:val="24"/>
+          <w:szCs w:val="24"/>
+        </w:rPr>
+      </w:pPr>
+      <w:r>
+        <w:rPr>
+          <w:rFonts w:ascii="Times-Roman" w:hAnsi="Times-Roman" w:cs="Times-Roman"/>
+          <w:color w:val="FF0000"/>
+          <w:sz w:val="24"/>
+          <w:szCs w:val="24"/>
+        </w:rPr>
+        <w:t>Added calendar date in parentheses following DOY</w:t>
+      </w:r>
+    </w:p>
+    <w:p>
+      <w:pPr>
+        <w:pStyle w:val="ListParagraph"/>
+        <w:numPr>
           <w:ilvl w:val="0"/>
           <w:numId w:val="3"/>
         </w:numPr>
@@ -1456,6 +1740,33 @@
       <w:pPr>
         <w:pStyle w:val="ListParagraph"/>
         <w:numPr>
+          <w:ilvl w:val="1"/>
+          <w:numId w:val="3"/>
+        </w:numPr>
+        <w:autoSpaceDE w:val="0"/>
+        <w:autoSpaceDN w:val="0"/>
+        <w:adjustRightInd w:val="0"/>
+        <w:spacing w:after="0" w:line="240" w:lineRule="auto"/>
+        <w:rPr>
+          <w:rFonts w:ascii="Times-Roman" w:hAnsi="Times-Roman" w:cs="Times-Roman"/>
+          <w:sz w:val="24"/>
+          <w:szCs w:val="24"/>
+        </w:rPr>
+      </w:pPr>
+      <w:r>
+        <w:rPr>
+          <w:rFonts w:ascii="Times-Roman" w:hAnsi="Times-Roman" w:cs="Times-Roman"/>
+          <w:color w:val="FF0000"/>
+          <w:sz w:val="24"/>
+          <w:szCs w:val="24"/>
+        </w:rPr>
+        <w:t>Fixed</w:t>
+      </w:r>
+    </w:p>
+    <w:p>
+      <w:pPr>
+        <w:pStyle w:val="ListParagraph"/>
+        <w:numPr>
           <w:ilvl w:val="0"/>
           <w:numId w:val="3"/>
         </w:numPr>
@@ -1482,6 +1793,61 @@
       <w:pPr>
         <w:pStyle w:val="ListParagraph"/>
         <w:numPr>
+          <w:ilvl w:val="1"/>
+          <w:numId w:val="3"/>
+        </w:numPr>
+        <w:autoSpaceDE w:val="0"/>
+        <w:autoSpaceDN w:val="0"/>
+        <w:adjustRightInd w:val="0"/>
+        <w:spacing w:after="0" w:line="240" w:lineRule="auto"/>
+        <w:rPr>
+          <w:rFonts w:ascii="Times-Roman" w:hAnsi="Times-Roman" w:cs="Times-Roman"/>
+          <w:sz w:val="24"/>
+          <w:szCs w:val="24"/>
+        </w:rPr>
+      </w:pPr>
+      <w:r>
+        <w:rPr>
+          <w:rFonts w:ascii="Times-Roman" w:hAnsi="Times-Roman" w:cs="Times-Roman"/>
+          <w:color w:val="FF0000"/>
+          <w:sz w:val="24"/>
+          <w:szCs w:val="24"/>
+        </w:rPr>
+        <w:t xml:space="preserve">Added table with </w:t>
+      </w:r>
+      <w:r>
+        <w:rPr>
+          <w:rFonts w:ascii="Times New Roman" w:hAnsi="Times New Roman" w:cs="Times New Roman"/>
+          <w:color w:val="FF0000"/>
+          <w:sz w:val="24"/>
+          <w:szCs w:val="24"/>
+        </w:rPr>
+        <w:t>χ</w:t>
+      </w:r>
+      <w:r>
+        <w:rPr>
+          <w:rFonts w:ascii="Times-Roman" w:hAnsi="Times-Roman" w:cs="Times-Roman"/>
+          <w:color w:val="FF0000"/>
+          <w:sz w:val="24"/>
+          <w:szCs w:val="24"/>
+          <w:vertAlign w:val="superscript"/>
+        </w:rPr>
+        <w:t>2</w:t>
+      </w:r>
+      <w:r>
+        <w:rPr>
+          <w:rFonts w:ascii="Times-Roman" w:hAnsi="Times-Roman" w:cs="Times-Roman"/>
+          <w:color w:val="FF0000"/>
+          <w:sz w:val="24"/>
+          <w:szCs w:val="24"/>
+        </w:rPr>
+        <w:t xml:space="preserve"> p-value and CFI</w:t>
+      </w:r>
+    </w:p>
+    <w:p>
+      <w:pPr>
+        <w:pStyle w:val="ListParagraph"/>
+        <w:numPr>
           <w:ilvl w:val="0"/>
           <w:numId w:val="3"/>
         </w:numPr>
@@ -1501,8 +1867,42 @@
           <w:sz w:val="24"/>
           <w:szCs w:val="24"/>
         </w:rPr>
-        <w:t>201: “Only a few of the species...” How many??</w:t>
-      </w:r>
+        <w:t xml:space="preserve">201: “Only </w:t>
+      </w:r>
+      <w:commentRangeStart w:id="0"/>
+      <w:r>
+        <w:rPr>
+          <w:rFonts w:ascii="Times-Roman" w:hAnsi="Times-Roman" w:cs="Times-Roman"/>
+          <w:sz w:val="24"/>
+          <w:szCs w:val="24"/>
+        </w:rPr>
+        <w:t>a few of the species...” How many??</w:t>
+      </w:r>
+      <w:commentRangeEnd w:id="0"/>
+      <w:r>
+        <w:rPr>
+          <w:rStyle w:val="CommentReference"/>
+        </w:rPr>
+        <w:commentReference w:id="0"/>
+      </w:r>
+    </w:p>
+    <w:p>
+      <w:pPr>
+        <w:pStyle w:val="ListParagraph"/>
+        <w:numPr>
+          <w:ilvl w:val="1"/>
+          <w:numId w:val="3"/>
+        </w:numPr>
+        <w:autoSpaceDE w:val="0"/>
+        <w:autoSpaceDN w:val="0"/>
+        <w:adjustRightInd w:val="0"/>
+        <w:spacing w:after="0" w:line="240" w:lineRule="auto"/>
+        <w:rPr>
+          <w:rFonts w:ascii="Times-Roman" w:hAnsi="Times-Roman" w:cs="Times-Roman"/>
+          <w:sz w:val="24"/>
+          <w:szCs w:val="24"/>
+        </w:rPr>
+      </w:pPr>
     </w:p>
     <w:p>
       <w:pPr>
@@ -1529,27 +1929,58 @@
         </w:rPr>
         <w:t>214-215: You mention these results differ from other areas that receive substantial amounts of snow, but you</w:t>
       </w:r>
-    </w:p>
-    <w:p>
-      <w:pPr>
-        <w:autoSpaceDE w:val="0"/>
-        <w:autoSpaceDN w:val="0"/>
-        <w:adjustRightInd w:val="0"/>
-        <w:spacing w:after="0" w:line="240" w:lineRule="auto"/>
-        <w:rPr>
-          <w:rFonts w:ascii="Times-Roman" w:hAnsi="Times-Roman" w:cs="Times-Roman"/>
-          <w:sz w:val="24"/>
-          <w:szCs w:val="24"/>
-        </w:rPr>
-      </w:pPr>
-      <w:r>
-        <w:rPr>
-          <w:rFonts w:ascii="Times-Roman" w:hAnsi="Times-Roman" w:cs="Times-Roman"/>
-          <w:sz w:val="24"/>
-          <w:szCs w:val="24"/>
-        </w:rPr>
-        <w:t>give no context for this study system as to how much snow it actually receives.</w:t>
-      </w:r>
+      <w:r>
+        <w:rPr>
+          <w:rFonts w:ascii="Times-Roman" w:hAnsi="Times-Roman" w:cs="Times-Roman"/>
+          <w:sz w:val="24"/>
+          <w:szCs w:val="24"/>
+        </w:rPr>
+        <w:t xml:space="preserve"> </w:t>
+      </w:r>
+      <w:r>
+        <w:rPr>
+          <w:rFonts w:ascii="Times-Roman" w:hAnsi="Times-Roman" w:cs="Times-Roman"/>
+          <w:sz w:val="24"/>
+          <w:szCs w:val="24"/>
+        </w:rPr>
+        <w:t xml:space="preserve">give no context for this study system as to how much snow it </w:t>
+      </w:r>
+      <w:proofErr w:type="gramStart"/>
+      <w:r>
+        <w:rPr>
+          <w:rFonts w:ascii="Times-Roman" w:hAnsi="Times-Roman" w:cs="Times-Roman"/>
+          <w:sz w:val="24"/>
+          <w:szCs w:val="24"/>
+        </w:rPr>
+        <w:t>actually receives</w:t>
+      </w:r>
+      <w:proofErr w:type="gramEnd"/>
+      <w:r>
+        <w:rPr>
+          <w:rFonts w:ascii="Times-Roman" w:hAnsi="Times-Roman" w:cs="Times-Roman"/>
+          <w:sz w:val="24"/>
+          <w:szCs w:val="24"/>
+        </w:rPr>
+        <w:t>.</w:t>
+      </w:r>
+    </w:p>
+    <w:p>
+      <w:pPr>
+        <w:pStyle w:val="ListParagraph"/>
+        <w:numPr>
+          <w:ilvl w:val="1"/>
+          <w:numId w:val="3"/>
+        </w:numPr>
+        <w:autoSpaceDE w:val="0"/>
+        <w:autoSpaceDN w:val="0"/>
+        <w:adjustRightInd w:val="0"/>
+        <w:spacing w:after="0" w:line="240" w:lineRule="auto"/>
+        <w:rPr>
+          <w:rFonts w:ascii="Times-Roman" w:hAnsi="Times-Roman" w:cs="Times-Roman"/>
+          <w:sz w:val="24"/>
+          <w:szCs w:val="24"/>
+        </w:rPr>
+      </w:pPr>
     </w:p>
     <w:p>
       <w:pPr>
@@ -1581,6 +2012,33 @@
       <w:pPr>
         <w:pStyle w:val="ListParagraph"/>
         <w:numPr>
+          <w:ilvl w:val="1"/>
+          <w:numId w:val="4"/>
+        </w:numPr>
+        <w:autoSpaceDE w:val="0"/>
+        <w:autoSpaceDN w:val="0"/>
+        <w:adjustRightInd w:val="0"/>
+        <w:spacing w:after="0" w:line="240" w:lineRule="auto"/>
+        <w:rPr>
+          <w:rFonts w:ascii="Times-Roman" w:hAnsi="Times-Roman" w:cs="Times-Roman"/>
+          <w:sz w:val="24"/>
+          <w:szCs w:val="24"/>
+        </w:rPr>
+      </w:pPr>
+      <w:r>
+        <w:rPr>
+          <w:rFonts w:ascii="Times-Roman" w:hAnsi="Times-Roman" w:cs="Times-Roman"/>
+          <w:color w:val="FF0000"/>
+          <w:sz w:val="24"/>
+          <w:szCs w:val="24"/>
+        </w:rPr>
+        <w:t>Added units to figure and legend.</w:t>
+      </w:r>
+    </w:p>
+    <w:p>
+      <w:pPr>
+        <w:pStyle w:val="ListParagraph"/>
+        <w:numPr>
           <w:ilvl w:val="0"/>
           <w:numId w:val="4"/>
         </w:numPr>
@@ -1602,61 +2060,73 @@
         </w:rPr>
         <w:t>240: I have a hard time believing that growth and flowering begin regardless of snow cover. What if there is a</w:t>
       </w:r>
-    </w:p>
-    <w:p>
-      <w:pPr>
-        <w:autoSpaceDE w:val="0"/>
-        <w:autoSpaceDN w:val="0"/>
-        <w:adjustRightInd w:val="0"/>
-        <w:spacing w:after="0" w:line="240" w:lineRule="auto"/>
-        <w:rPr>
-          <w:rFonts w:ascii="Times-Roman" w:hAnsi="Times-Roman" w:cs="Times-Roman"/>
-          <w:sz w:val="24"/>
-          <w:szCs w:val="24"/>
-        </w:rPr>
-      </w:pPr>
-      <w:r>
-        <w:rPr>
-          <w:rFonts w:ascii="Times-Roman" w:hAnsi="Times-Roman" w:cs="Times-Roman"/>
-          <w:sz w:val="24"/>
-          <w:szCs w:val="24"/>
-        </w:rPr>
-        <w:t>foot of snow on the ground for the majority of the month of March? I imagine flowering would most certainly</w:t>
-      </w:r>
-    </w:p>
-    <w:p>
-      <w:pPr>
-        <w:autoSpaceDE w:val="0"/>
-        <w:autoSpaceDN w:val="0"/>
-        <w:adjustRightInd w:val="0"/>
-        <w:spacing w:after="0" w:line="240" w:lineRule="auto"/>
-        <w:rPr>
-          <w:rFonts w:ascii="Times-Roman" w:hAnsi="Times-Roman" w:cs="Times-Roman"/>
-          <w:sz w:val="24"/>
-          <w:szCs w:val="24"/>
-        </w:rPr>
-      </w:pPr>
-      <w:r>
-        <w:rPr>
-          <w:rFonts w:ascii="Times-Roman" w:hAnsi="Times-Roman" w:cs="Times-Roman"/>
-          <w:sz w:val="24"/>
-          <w:szCs w:val="24"/>
-        </w:rPr>
-        <w:t>be delayed in that case, since the plants themselves would be buried. But perhaps the amount of snow being</w:t>
-      </w:r>
-    </w:p>
-    <w:p>
-      <w:pPr>
-        <w:autoSpaceDE w:val="0"/>
-        <w:autoSpaceDN w:val="0"/>
-        <w:adjustRightInd w:val="0"/>
-        <w:spacing w:after="0" w:line="240" w:lineRule="auto"/>
-        <w:rPr>
-          <w:rFonts w:ascii="Times-Roman" w:hAnsi="Times-Roman" w:cs="Times-Roman"/>
-          <w:sz w:val="24"/>
-          <w:szCs w:val="24"/>
-        </w:rPr>
-      </w:pPr>
+      <w:r>
+        <w:rPr>
+          <w:rFonts w:ascii="Times-Roman" w:hAnsi="Times-Roman" w:cs="Times-Roman"/>
+          <w:sz w:val="24"/>
+          <w:szCs w:val="24"/>
+        </w:rPr>
+        <w:t xml:space="preserve"> </w:t>
+      </w:r>
+      <w:r>
+        <w:rPr>
+          <w:rFonts w:ascii="Times-Roman" w:hAnsi="Times-Roman" w:cs="Times-Roman"/>
+          <w:sz w:val="24"/>
+          <w:szCs w:val="24"/>
+        </w:rPr>
+        <w:t xml:space="preserve">foot of snow on the ground for </w:t>
+      </w:r>
+      <w:proofErr w:type="gramStart"/>
+      <w:r>
+        <w:rPr>
+          <w:rFonts w:ascii="Times-Roman" w:hAnsi="Times-Roman" w:cs="Times-Roman"/>
+          <w:sz w:val="24"/>
+          <w:szCs w:val="24"/>
+        </w:rPr>
+        <w:t>the majority of</w:t>
+      </w:r>
+      <w:proofErr w:type="gramEnd"/>
+      <w:r>
+        <w:rPr>
+          <w:rFonts w:ascii="Times-Roman" w:hAnsi="Times-Roman" w:cs="Times-Roman"/>
+          <w:sz w:val="24"/>
+          <w:szCs w:val="24"/>
+        </w:rPr>
+        <w:t xml:space="preserve"> the month of March? I imagine flowering would most certainly</w:t>
+      </w:r>
+      <w:r>
+        <w:rPr>
+          <w:rFonts w:ascii="Times-Roman" w:hAnsi="Times-Roman" w:cs="Times-Roman"/>
+          <w:sz w:val="24"/>
+          <w:szCs w:val="24"/>
+        </w:rPr>
+        <w:t xml:space="preserve"> </w:t>
+      </w:r>
+      <w:r>
+        <w:rPr>
+          <w:rFonts w:ascii="Times-Roman" w:hAnsi="Times-Roman" w:cs="Times-Roman"/>
+          <w:sz w:val="24"/>
+          <w:szCs w:val="24"/>
+        </w:rPr>
+        <w:t xml:space="preserve">be delayed in that case, since the plants </w:t>
+      </w:r>
+      <w:r>
+        <w:rPr>
+          <w:rFonts w:ascii="Times-Roman" w:hAnsi="Times-Roman" w:cs="Times-Roman"/>
+          <w:sz w:val="24"/>
+          <w:szCs w:val="24"/>
+        </w:rPr>
+        <w:lastRenderedPageBreak/>
+        <w:t>themselves would be buried. But perhaps the amount of snow being</w:t>
+      </w:r>
+      <w:r>
+        <w:rPr>
+          <w:rFonts w:ascii="Times-Roman" w:hAnsi="Times-Roman" w:cs="Times-Roman"/>
+          <w:sz w:val="24"/>
+          <w:szCs w:val="24"/>
+        </w:rPr>
+        <w:t xml:space="preserve"> </w:t>
+      </w:r>
       <w:r>
         <w:rPr>
           <w:rFonts w:ascii="Times-Roman" w:hAnsi="Times-Roman" w:cs="Times-Roman"/>
@@ -1665,40 +2135,48 @@
         </w:rPr>
         <w:t>received is relatively minimal (i.e., much less than there being a foot of snow on the ground), so then the</w:t>
       </w:r>
-    </w:p>
-    <w:p>
-      <w:pPr>
-        <w:autoSpaceDE w:val="0"/>
-        <w:autoSpaceDN w:val="0"/>
-        <w:adjustRightInd w:val="0"/>
-        <w:spacing w:after="0" w:line="240" w:lineRule="auto"/>
-        <w:rPr>
-          <w:rFonts w:ascii="Times-Roman" w:hAnsi="Times-Roman" w:cs="Times-Roman"/>
-          <w:sz w:val="24"/>
-          <w:szCs w:val="24"/>
-        </w:rPr>
-      </w:pPr>
-      <w:r>
-        <w:rPr>
-          <w:rFonts w:ascii="Times-Roman" w:hAnsi="Times-Roman" w:cs="Times-Roman"/>
-          <w:sz w:val="24"/>
-          <w:szCs w:val="24"/>
-        </w:rPr>
-        <w:t>presence of that minimal snow might not matter so much for when flowering begins. But this is why it is</w:t>
-      </w:r>
-    </w:p>
-    <w:p>
-      <w:pPr>
-        <w:autoSpaceDE w:val="0"/>
-        <w:autoSpaceDN w:val="0"/>
-        <w:adjustRightInd w:val="0"/>
-        <w:spacing w:after="0" w:line="240" w:lineRule="auto"/>
-        <w:rPr>
-          <w:rFonts w:ascii="Times-Roman" w:hAnsi="Times-Roman" w:cs="Times-Roman"/>
-          <w:sz w:val="24"/>
-          <w:szCs w:val="24"/>
-        </w:rPr>
-      </w:pPr>
+      <w:r>
+        <w:rPr>
+          <w:rFonts w:ascii="Times-Roman" w:hAnsi="Times-Roman" w:cs="Times-Roman"/>
+          <w:sz w:val="24"/>
+          <w:szCs w:val="24"/>
+        </w:rPr>
+        <w:t xml:space="preserve"> </w:t>
+      </w:r>
+      <w:r>
+        <w:rPr>
+          <w:rFonts w:ascii="Times-Roman" w:hAnsi="Times-Roman" w:cs="Times-Roman"/>
+          <w:sz w:val="24"/>
+          <w:szCs w:val="24"/>
+        </w:rPr>
+        <w:t xml:space="preserve">presence of that minimal snow might not matter so much for when flowering begins. But </w:t>
+      </w:r>
+      <w:proofErr w:type="gramStart"/>
+      <w:r>
+        <w:rPr>
+          <w:rFonts w:ascii="Times-Roman" w:hAnsi="Times-Roman" w:cs="Times-Roman"/>
+          <w:sz w:val="24"/>
+          <w:szCs w:val="24"/>
+        </w:rPr>
+        <w:t>this is why</w:t>
+      </w:r>
+      <w:proofErr w:type="gramEnd"/>
+      <w:r>
+        <w:rPr>
+          <w:rFonts w:ascii="Times-Roman" w:hAnsi="Times-Roman" w:cs="Times-Roman"/>
+          <w:sz w:val="24"/>
+          <w:szCs w:val="24"/>
+        </w:rPr>
+        <w:t xml:space="preserve"> it is</w:t>
+      </w:r>
+      <w:r>
+        <w:rPr>
+          <w:rFonts w:ascii="Times-Roman" w:hAnsi="Times-Roman" w:cs="Times-Roman"/>
+          <w:sz w:val="24"/>
+          <w:szCs w:val="24"/>
+        </w:rPr>
+        <w:t xml:space="preserve"> </w:t>
+      </w:r>
       <w:r>
         <w:rPr>
           <w:rFonts w:ascii="Times-Roman" w:hAnsi="Times-Roman" w:cs="Times-Roman"/>
@@ -1707,19 +2185,14 @@
         </w:rPr>
         <w:t>important to provide some context for how much snowfall there is, discuss more about the context of the</w:t>
       </w:r>
-    </w:p>
-    <w:p>
-      <w:pPr>
-        <w:autoSpaceDE w:val="0"/>
-        <w:autoSpaceDN w:val="0"/>
-        <w:adjustRightInd w:val="0"/>
-        <w:spacing w:after="0" w:line="240" w:lineRule="auto"/>
-        <w:rPr>
-          <w:rFonts w:ascii="Times-Roman" w:hAnsi="Times-Roman" w:cs="Times-Roman"/>
-          <w:sz w:val="24"/>
-          <w:szCs w:val="24"/>
-        </w:rPr>
-      </w:pPr>
+      <w:r>
+        <w:rPr>
+          <w:rFonts w:ascii="Times-Roman" w:hAnsi="Times-Roman" w:cs="Times-Roman"/>
+          <w:sz w:val="24"/>
+          <w:szCs w:val="24"/>
+        </w:rPr>
+        <w:t xml:space="preserve"> </w:t>
+      </w:r>
       <w:r>
         <w:rPr>
           <w:rFonts w:ascii="Times-Roman" w:hAnsi="Times-Roman" w:cs="Times-Roman"/>
@@ -1728,19 +2201,14 @@
         </w:rPr>
         <w:t>system, etc.</w:t>
       </w:r>
-    </w:p>
-    <w:p>
-      <w:pPr>
-        <w:autoSpaceDE w:val="0"/>
-        <w:autoSpaceDN w:val="0"/>
-        <w:adjustRightInd w:val="0"/>
-        <w:spacing w:after="0" w:line="240" w:lineRule="auto"/>
-        <w:rPr>
-          <w:rFonts w:ascii="Times-Roman" w:hAnsi="Times-Roman" w:cs="Times-Roman"/>
-          <w:sz w:val="24"/>
-          <w:szCs w:val="24"/>
-        </w:rPr>
-      </w:pPr>
+      <w:r>
+        <w:rPr>
+          <w:rFonts w:ascii="Times-Roman" w:hAnsi="Times-Roman" w:cs="Times-Roman"/>
+          <w:sz w:val="24"/>
+          <w:szCs w:val="24"/>
+        </w:rPr>
+        <w:t xml:space="preserve"> </w:t>
+      </w:r>
       <w:r>
         <w:rPr>
           <w:rFonts w:ascii="Times-Roman" w:hAnsi="Times-Roman" w:cs="Times-Roman"/>
@@ -1748,6 +2216,51 @@
           <w:szCs w:val="24"/>
         </w:rPr>
         <w:t>Figure 1 legend: Include the full names of all the abbreviated variables.</w:t>
+      </w:r>
+    </w:p>
+    <w:p>
+      <w:pPr>
+        <w:pStyle w:val="ListParagraph"/>
+        <w:numPr>
+          <w:ilvl w:val="1"/>
+          <w:numId w:val="4"/>
+        </w:numPr>
+        <w:autoSpaceDE w:val="0"/>
+        <w:autoSpaceDN w:val="0"/>
+        <w:adjustRightInd w:val="0"/>
+        <w:spacing w:after="0" w:line="240" w:lineRule="auto"/>
+        <w:rPr>
+          <w:rFonts w:ascii="Times-Roman" w:hAnsi="Times-Roman" w:cs="Times-Roman"/>
+          <w:sz w:val="24"/>
+          <w:szCs w:val="24"/>
+        </w:rPr>
+      </w:pPr>
+    </w:p>
+    <w:p>
+      <w:pPr>
+        <w:pStyle w:val="ListParagraph"/>
+        <w:numPr>
+          <w:ilvl w:val="1"/>
+          <w:numId w:val="4"/>
+        </w:numPr>
+        <w:autoSpaceDE w:val="0"/>
+        <w:autoSpaceDN w:val="0"/>
+        <w:adjustRightInd w:val="0"/>
+        <w:spacing w:after="0" w:line="240" w:lineRule="auto"/>
+        <w:rPr>
+          <w:rFonts w:ascii="Times-Roman" w:hAnsi="Times-Roman" w:cs="Times-Roman"/>
+          <w:sz w:val="24"/>
+          <w:szCs w:val="24"/>
+        </w:rPr>
+      </w:pPr>
+      <w:r>
+        <w:rPr>
+          <w:rFonts w:ascii="Times-Roman" w:hAnsi="Times-Roman" w:cs="Times-Roman"/>
+          <w:color w:val="FF0000"/>
+          <w:sz w:val="24"/>
+          <w:szCs w:val="24"/>
+        </w:rPr>
+        <w:t>Included full names in Figure 1 legend.</w:t>
       </w:r>
     </w:p>
     <w:p>
@@ -1775,40 +2288,48 @@
         </w:rPr>
         <w:t>Figure 2: Since there is such a large gap between the two data collection periods (1942-1961 and 2012-2020), I</w:t>
       </w:r>
-    </w:p>
-    <w:p>
-      <w:pPr>
-        <w:autoSpaceDE w:val="0"/>
-        <w:autoSpaceDN w:val="0"/>
-        <w:adjustRightInd w:val="0"/>
-        <w:spacing w:after="0" w:line="240" w:lineRule="auto"/>
-        <w:rPr>
-          <w:rFonts w:ascii="Times-Roman" w:hAnsi="Times-Roman" w:cs="Times-Roman"/>
-          <w:sz w:val="24"/>
-          <w:szCs w:val="24"/>
-        </w:rPr>
-      </w:pPr>
-      <w:r>
-        <w:rPr>
-          <w:rFonts w:ascii="Times-Roman" w:hAnsi="Times-Roman" w:cs="Times-Roman"/>
-          <w:sz w:val="24"/>
-          <w:szCs w:val="24"/>
-        </w:rPr>
-        <w:t>recommend faceting this boxplot figure by time period so that we can easily observe if there is a clear, earlier</w:t>
-      </w:r>
-    </w:p>
-    <w:p>
-      <w:pPr>
-        <w:autoSpaceDE w:val="0"/>
-        <w:autoSpaceDN w:val="0"/>
-        <w:adjustRightInd w:val="0"/>
-        <w:spacing w:after="0" w:line="240" w:lineRule="auto"/>
-        <w:rPr>
-          <w:rFonts w:ascii="Times-Roman" w:hAnsi="Times-Roman" w:cs="Times-Roman"/>
-          <w:sz w:val="24"/>
-          <w:szCs w:val="24"/>
-        </w:rPr>
-      </w:pPr>
+      <w:r>
+        <w:rPr>
+          <w:rFonts w:ascii="Times-Roman" w:hAnsi="Times-Roman" w:cs="Times-Roman"/>
+          <w:sz w:val="24"/>
+          <w:szCs w:val="24"/>
+        </w:rPr>
+        <w:t xml:space="preserve"> </w:t>
+      </w:r>
+      <w:r>
+        <w:rPr>
+          <w:rFonts w:ascii="Times-Roman" w:hAnsi="Times-Roman" w:cs="Times-Roman"/>
+          <w:sz w:val="24"/>
+          <w:szCs w:val="24"/>
+        </w:rPr>
+        <w:t xml:space="preserve">recommend faceting this boxplot figure by </w:t>
+      </w:r>
+      <w:proofErr w:type="gramStart"/>
+      <w:r>
+        <w:rPr>
+          <w:rFonts w:ascii="Times-Roman" w:hAnsi="Times-Roman" w:cs="Times-Roman"/>
+          <w:sz w:val="24"/>
+          <w:szCs w:val="24"/>
+        </w:rPr>
+        <w:t>time period</w:t>
+      </w:r>
+      <w:proofErr w:type="gramEnd"/>
+      <w:r>
+        <w:rPr>
+          <w:rFonts w:ascii="Times-Roman" w:hAnsi="Times-Roman" w:cs="Times-Roman"/>
+          <w:sz w:val="24"/>
+          <w:szCs w:val="24"/>
+        </w:rPr>
+        <w:t xml:space="preserve"> so that we can easily observe if there is a clear, earlier</w:t>
+      </w:r>
+      <w:r>
+        <w:rPr>
+          <w:rFonts w:ascii="Times-Roman" w:hAnsi="Times-Roman" w:cs="Times-Roman"/>
+          <w:sz w:val="24"/>
+          <w:szCs w:val="24"/>
+        </w:rPr>
+        <w:t xml:space="preserve"> </w:t>
+      </w:r>
       <w:r>
         <w:rPr>
           <w:rFonts w:ascii="Times-Roman" w:hAnsi="Times-Roman" w:cs="Times-Roman"/>
@@ -1817,19 +2338,14 @@
         </w:rPr>
         <w:t>FFD trend overall in the more recent time period relative to the earlier period. I don’t think this current</w:t>
       </w:r>
-    </w:p>
-    <w:p>
-      <w:pPr>
-        <w:autoSpaceDE w:val="0"/>
-        <w:autoSpaceDN w:val="0"/>
-        <w:adjustRightInd w:val="0"/>
-        <w:spacing w:after="0" w:line="240" w:lineRule="auto"/>
-        <w:rPr>
-          <w:rFonts w:ascii="Times-Roman" w:hAnsi="Times-Roman" w:cs="Times-Roman"/>
-          <w:sz w:val="24"/>
-          <w:szCs w:val="24"/>
-        </w:rPr>
-      </w:pPr>
+      <w:r>
+        <w:rPr>
+          <w:rFonts w:ascii="Times-Roman" w:hAnsi="Times-Roman" w:cs="Times-Roman"/>
+          <w:sz w:val="24"/>
+          <w:szCs w:val="24"/>
+        </w:rPr>
+        <w:t xml:space="preserve"> </w:t>
+      </w:r>
       <w:r>
         <w:rPr>
           <w:rFonts w:ascii="Times-Roman" w:hAnsi="Times-Roman" w:cs="Times-Roman"/>
@@ -1838,61 +2354,82 @@
         </w:rPr>
         <w:t>arrangement for this figure makes the most sense, since we don’t really care about comparing FFD dates among</w:t>
       </w:r>
-    </w:p>
-    <w:p>
-      <w:pPr>
-        <w:autoSpaceDE w:val="0"/>
-        <w:autoSpaceDN w:val="0"/>
-        <w:adjustRightInd w:val="0"/>
-        <w:spacing w:after="0" w:line="240" w:lineRule="auto"/>
-        <w:rPr>
-          <w:rFonts w:ascii="Times-Roman" w:hAnsi="Times-Roman" w:cs="Times-Roman"/>
-          <w:sz w:val="24"/>
-          <w:szCs w:val="24"/>
-        </w:rPr>
-      </w:pPr>
-      <w:r>
-        <w:rPr>
-          <w:rFonts w:ascii="Times-Roman" w:hAnsi="Times-Roman" w:cs="Times-Roman"/>
-          <w:sz w:val="24"/>
-          <w:szCs w:val="24"/>
-        </w:rPr>
-        <w:t>species (which is what this currently emphasizes). You have a really long term dataset. Take advantage of that!</w:t>
-      </w:r>
-    </w:p>
-    <w:p>
-      <w:pPr>
-        <w:autoSpaceDE w:val="0"/>
-        <w:autoSpaceDN w:val="0"/>
-        <w:adjustRightInd w:val="0"/>
-        <w:spacing w:after="0" w:line="240" w:lineRule="auto"/>
-        <w:rPr>
-          <w:rFonts w:ascii="Times-Roman" w:hAnsi="Times-Roman" w:cs="Times-Roman"/>
-          <w:sz w:val="24"/>
-          <w:szCs w:val="24"/>
-        </w:rPr>
-      </w:pPr>
-      <w:r>
-        <w:rPr>
-          <w:rFonts w:ascii="Times-Roman" w:hAnsi="Times-Roman" w:cs="Times-Roman"/>
-          <w:sz w:val="24"/>
-          <w:szCs w:val="24"/>
-        </w:rPr>
-        <w:t>If you facet by time period, you might unveil a climate change signal, which would add something very</w:t>
-      </w:r>
-    </w:p>
-    <w:p>
-      <w:pPr>
-        <w:autoSpaceDE w:val="0"/>
-        <w:autoSpaceDN w:val="0"/>
-        <w:adjustRightInd w:val="0"/>
-        <w:spacing w:after="0" w:line="240" w:lineRule="auto"/>
-        <w:rPr>
-          <w:rFonts w:ascii="Times-Roman" w:hAnsi="Times-Roman" w:cs="Times-Roman"/>
-          <w:sz w:val="24"/>
-          <w:szCs w:val="24"/>
-        </w:rPr>
-      </w:pPr>
+      <w:r>
+        <w:rPr>
+          <w:rFonts w:ascii="Times-Roman" w:hAnsi="Times-Roman" w:cs="Times-Roman"/>
+          <w:sz w:val="24"/>
+          <w:szCs w:val="24"/>
+        </w:rPr>
+        <w:t xml:space="preserve"> </w:t>
+      </w:r>
+      <w:r>
+        <w:rPr>
+          <w:rFonts w:ascii="Times-Roman" w:hAnsi="Times-Roman" w:cs="Times-Roman"/>
+          <w:sz w:val="24"/>
+          <w:szCs w:val="24"/>
+        </w:rPr>
+        <w:t xml:space="preserve">species (which is what this currently emphasizes). You have a really </w:t>
+      </w:r>
+      <w:proofErr w:type="gramStart"/>
+      <w:r>
+        <w:rPr>
+          <w:rFonts w:ascii="Times-Roman" w:hAnsi="Times-Roman" w:cs="Times-Roman"/>
+          <w:sz w:val="24"/>
+          <w:szCs w:val="24"/>
+        </w:rPr>
+        <w:t>long term</w:t>
+      </w:r>
+      <w:proofErr w:type="gramEnd"/>
+      <w:r>
+        <w:rPr>
+          <w:rFonts w:ascii="Times-Roman" w:hAnsi="Times-Roman" w:cs="Times-Roman"/>
+          <w:sz w:val="24"/>
+          <w:szCs w:val="24"/>
+        </w:rPr>
+        <w:t xml:space="preserve"> dataset. Take advantage of that!</w:t>
+      </w:r>
+      <w:r>
+        <w:rPr>
+          <w:rFonts w:ascii="Times-Roman" w:hAnsi="Times-Roman" w:cs="Times-Roman"/>
+          <w:sz w:val="24"/>
+          <w:szCs w:val="24"/>
+        </w:rPr>
+        <w:t xml:space="preserve"> </w:t>
+      </w:r>
+      <w:r>
+        <w:rPr>
+          <w:rFonts w:ascii="Times-Roman" w:hAnsi="Times-Roman" w:cs="Times-Roman"/>
+          <w:sz w:val="24"/>
+          <w:szCs w:val="24"/>
+        </w:rPr>
+        <w:t xml:space="preserve">If you facet by </w:t>
+      </w:r>
+      <w:proofErr w:type="gramStart"/>
+      <w:r>
+        <w:rPr>
+          <w:rFonts w:ascii="Times-Roman" w:hAnsi="Times-Roman" w:cs="Times-Roman"/>
+          <w:sz w:val="24"/>
+          <w:szCs w:val="24"/>
+        </w:rPr>
+        <w:t>time period</w:t>
+      </w:r>
+      <w:proofErr w:type="gramEnd"/>
+      <w:r>
+        <w:rPr>
+          <w:rFonts w:ascii="Times-Roman" w:hAnsi="Times-Roman" w:cs="Times-Roman"/>
+          <w:sz w:val="24"/>
+          <w:szCs w:val="24"/>
+        </w:rPr>
+        <w:t>, you might unveil a climate change signal, which would add something very</w:t>
+      </w:r>
+      <w:r>
+        <w:rPr>
+          <w:rFonts w:ascii="Times-Roman" w:hAnsi="Times-Roman" w:cs="Times-Roman"/>
+          <w:sz w:val="24"/>
+          <w:szCs w:val="24"/>
+        </w:rPr>
+        <w:t xml:space="preserve"> </w:t>
+      </w:r>
       <w:r>
         <w:rPr>
           <w:rFonts w:ascii="Times-Roman" w:hAnsi="Times-Roman" w:cs="Times-Roman"/>
@@ -1901,19 +2438,14 @@
         </w:rPr>
         <w:t>interesting to the paper. If there is an interesting signal, then do further analyses to highlight this. Also, change</w:t>
       </w:r>
-    </w:p>
-    <w:p>
-      <w:pPr>
-        <w:autoSpaceDE w:val="0"/>
-        <w:autoSpaceDN w:val="0"/>
-        <w:adjustRightInd w:val="0"/>
-        <w:spacing w:after="0" w:line="240" w:lineRule="auto"/>
-        <w:rPr>
-          <w:rFonts w:ascii="Times-Roman" w:hAnsi="Times-Roman" w:cs="Times-Roman"/>
-          <w:sz w:val="24"/>
-          <w:szCs w:val="24"/>
-        </w:rPr>
-      </w:pPr>
+      <w:r>
+        <w:rPr>
+          <w:rFonts w:ascii="Times-Roman" w:hAnsi="Times-Roman" w:cs="Times-Roman"/>
+          <w:sz w:val="24"/>
+          <w:szCs w:val="24"/>
+        </w:rPr>
+        <w:t xml:space="preserve"> </w:t>
+      </w:r>
       <w:r>
         <w:rPr>
           <w:rFonts w:ascii="Times-Roman" w:hAnsi="Times-Roman" w:cs="Times-Roman"/>
@@ -1951,6 +2483,52 @@
     </w:p>
     <w:p>
       <w:pPr>
+        <w:pStyle w:val="ListParagraph"/>
+        <w:numPr>
+          <w:ilvl w:val="1"/>
+          <w:numId w:val="5"/>
+        </w:numPr>
+        <w:autoSpaceDE w:val="0"/>
+        <w:autoSpaceDN w:val="0"/>
+        <w:adjustRightInd w:val="0"/>
+        <w:spacing w:after="0" w:line="240" w:lineRule="auto"/>
+        <w:rPr>
+          <w:rFonts w:ascii="Times-Roman" w:hAnsi="Times-Roman" w:cs="Times-Roman"/>
+          <w:color w:val="FF0000"/>
+          <w:sz w:val="24"/>
+          <w:szCs w:val="24"/>
+        </w:rPr>
+      </w:pPr>
+      <w:r>
+        <w:rPr>
+          <w:rFonts w:ascii="Times-Roman" w:hAnsi="Times-Roman" w:cs="Times-Roman"/>
+          <w:color w:val="FF0000"/>
+          <w:sz w:val="24"/>
+          <w:szCs w:val="24"/>
+        </w:rPr>
+        <w:t>Added units for SPDX</w:t>
+      </w:r>
+      <w:r>
+        <w:rPr>
+          <w:rFonts w:ascii="Times-Roman" w:hAnsi="Times-Roman" w:cs="Times-Roman"/>
+          <w:color w:val="FF0000"/>
+          <w:sz w:val="24"/>
+          <w:szCs w:val="24"/>
+        </w:rPr>
+        <w:t xml:space="preserve"> and FFD to figure and figure legend</w:t>
+      </w:r>
+      <w:r>
+        <w:rPr>
+          <w:rFonts w:ascii="Times-Roman" w:hAnsi="Times-Roman" w:cs="Times-Roman"/>
+          <w:color w:val="FF0000"/>
+          <w:sz w:val="24"/>
+          <w:szCs w:val="24"/>
+        </w:rPr>
+        <w:t>. TSNOW is not included in this figure.</w:t>
+      </w:r>
+    </w:p>
+    <w:p>
+      <w:pPr>
         <w:autoSpaceDE w:val="0"/>
         <w:autoSpaceDN w:val="0"/>
         <w:adjustRightInd w:val="0"/>
@@ -2000,20 +2578,14 @@
         </w:rPr>
         <w:t>L 32 Here are three more recent relevant publications on changing flowering phenology:</w:t>
       </w:r>
-    </w:p>
-    <w:p>
-      <w:pPr>
-        <w:autoSpaceDE w:val="0"/>
-        <w:autoSpaceDN w:val="0"/>
-        <w:adjustRightInd w:val="0"/>
-        <w:spacing w:after="0" w:line="240" w:lineRule="auto"/>
-        <w:ind w:left="1080"/>
-        <w:rPr>
-          <w:rFonts w:ascii="Times-Roman" w:hAnsi="Times-Roman" w:cs="Times-Roman"/>
-          <w:sz w:val="24"/>
-          <w:szCs w:val="24"/>
-        </w:rPr>
-      </w:pPr>
+      <w:r>
+        <w:rPr>
+          <w:rFonts w:ascii="Times-Roman" w:hAnsi="Times-Roman" w:cs="Times-Roman"/>
+          <w:sz w:val="24"/>
+          <w:szCs w:val="24"/>
+        </w:rPr>
+        <w:t xml:space="preserve"> </w:t>
+      </w:r>
       <w:r>
         <w:rPr>
           <w:rFonts w:ascii="Times-Roman" w:hAnsi="Times-Roman" w:cs="Times-Roman"/>
@@ -2022,42 +2594,46 @@
         </w:rPr>
         <w:t>Park, I.W., 2014. Impacts of differing community composition on flowering phenology throughout warm</w:t>
       </w:r>
-    </w:p>
-    <w:p>
-      <w:pPr>
-        <w:autoSpaceDE w:val="0"/>
-        <w:autoSpaceDN w:val="0"/>
-        <w:adjustRightInd w:val="0"/>
-        <w:spacing w:after="0" w:line="240" w:lineRule="auto"/>
-        <w:ind w:left="1080"/>
-        <w:rPr>
-          <w:rFonts w:ascii="Times-Roman" w:hAnsi="Times-Roman" w:cs="Times-Roman"/>
-          <w:sz w:val="24"/>
-          <w:szCs w:val="24"/>
-        </w:rPr>
-      </w:pPr>
-      <w:r>
-        <w:rPr>
-          <w:rFonts w:ascii="Times-Roman" w:hAnsi="Times-Roman" w:cs="Times-Roman"/>
-          <w:sz w:val="24"/>
-          <w:szCs w:val="24"/>
-        </w:rPr>
-        <w:t>temperate, cool temperate and xeric environments. Global Ecology and Biogeography, 23(7), pp.789-801.</w:t>
-      </w:r>
-    </w:p>
-    <w:p>
-      <w:pPr>
-        <w:autoSpaceDE w:val="0"/>
-        <w:autoSpaceDN w:val="0"/>
-        <w:adjustRightInd w:val="0"/>
-        <w:spacing w:after="0" w:line="240" w:lineRule="auto"/>
-        <w:ind w:left="1080"/>
-        <w:rPr>
-          <w:rFonts w:ascii="Times-Roman" w:hAnsi="Times-Roman" w:cs="Times-Roman"/>
-          <w:sz w:val="24"/>
-          <w:szCs w:val="24"/>
-        </w:rPr>
-      </w:pPr>
+      <w:r>
+        <w:rPr>
+          <w:rFonts w:ascii="Times-Roman" w:hAnsi="Times-Roman" w:cs="Times-Roman"/>
+          <w:sz w:val="24"/>
+          <w:szCs w:val="24"/>
+        </w:rPr>
+        <w:t xml:space="preserve"> </w:t>
+      </w:r>
+      <w:r>
+        <w:rPr>
+          <w:rFonts w:ascii="Times-Roman" w:hAnsi="Times-Roman" w:cs="Times-Roman"/>
+          <w:sz w:val="24"/>
+          <w:szCs w:val="24"/>
+        </w:rPr>
+        <w:t>temperate, cool temperate and xeric environments. Global Ecology and</w:t>
+      </w:r>
+      <w:r>
+        <w:rPr>
+          <w:rFonts w:ascii="Times-Roman" w:hAnsi="Times-Roman" w:cs="Times-Roman"/>
+          <w:sz w:val="24"/>
+          <w:szCs w:val="24"/>
+        </w:rPr>
+        <w:t xml:space="preserve"> </w:t>
+      </w:r>
+      <w:r>
+        <w:rPr>
+          <w:rFonts w:ascii="Times-Roman" w:hAnsi="Times-Roman" w:cs="Times-Roman"/>
+          <w:sz w:val="24"/>
+          <w:szCs w:val="24"/>
+        </w:rPr>
+        <w:t>Biogeography, 23(7), pp.789-801.</w:t>
+      </w:r>
+      <w:r>
+        <w:rPr>
+          <w:rFonts w:ascii="Times-Roman" w:hAnsi="Times-Roman" w:cs="Times-Roman"/>
+          <w:sz w:val="24"/>
+          <w:szCs w:val="24"/>
+        </w:rPr>
+        <w:t xml:space="preserve"> </w:t>
+      </w:r>
       <w:r>
         <w:rPr>
           <w:rFonts w:ascii="Times-Roman" w:hAnsi="Times-Roman" w:cs="Times-Roman"/>
@@ -2066,20 +2642,14 @@
         </w:rPr>
         <w:t>Park, I.W., 2016. Timing the bloom season: a novel approach to evaluating reproductive phenology across</w:t>
       </w:r>
-    </w:p>
-    <w:p>
-      <w:pPr>
-        <w:autoSpaceDE w:val="0"/>
-        <w:autoSpaceDN w:val="0"/>
-        <w:adjustRightInd w:val="0"/>
-        <w:spacing w:after="0" w:line="240" w:lineRule="auto"/>
-        <w:ind w:left="1080"/>
-        <w:rPr>
-          <w:rFonts w:ascii="Times-Roman" w:hAnsi="Times-Roman" w:cs="Times-Roman"/>
-          <w:sz w:val="24"/>
-          <w:szCs w:val="24"/>
-        </w:rPr>
-      </w:pPr>
+      <w:r>
+        <w:rPr>
+          <w:rFonts w:ascii="Times-Roman" w:hAnsi="Times-Roman" w:cs="Times-Roman"/>
+          <w:sz w:val="24"/>
+          <w:szCs w:val="24"/>
+        </w:rPr>
+        <w:t xml:space="preserve"> </w:t>
+      </w:r>
       <w:r>
         <w:rPr>
           <w:rFonts w:ascii="Times-Roman" w:hAnsi="Times-Roman" w:cs="Times-Roman"/>
@@ -2088,20 +2658,14 @@
         </w:rPr>
         <w:t>distinct regional flora. Landscape Ecology, 31(7), pp.1567-1579.</w:t>
       </w:r>
-    </w:p>
-    <w:p>
-      <w:pPr>
-        <w:autoSpaceDE w:val="0"/>
-        <w:autoSpaceDN w:val="0"/>
-        <w:adjustRightInd w:val="0"/>
-        <w:spacing w:after="0" w:line="240" w:lineRule="auto"/>
-        <w:ind w:left="1080"/>
-        <w:rPr>
-          <w:rFonts w:ascii="Times-Roman" w:hAnsi="Times-Roman" w:cs="Times-Roman"/>
-          <w:sz w:val="24"/>
-          <w:szCs w:val="24"/>
-        </w:rPr>
-      </w:pPr>
+      <w:r>
+        <w:rPr>
+          <w:rFonts w:ascii="Times-Roman" w:hAnsi="Times-Roman" w:cs="Times-Roman"/>
+          <w:sz w:val="24"/>
+          <w:szCs w:val="24"/>
+        </w:rPr>
+        <w:t xml:space="preserve"> </w:t>
+      </w:r>
       <w:r>
         <w:rPr>
           <w:rFonts w:ascii="Times-Roman" w:hAnsi="Times-Roman" w:cs="Times-Roman"/>
@@ -2124,22 +2688,32 @@
           <w:sz w:val="24"/>
           <w:szCs w:val="24"/>
         </w:rPr>
-        <w:t>Parada, T. and Mazer, S.J., 2021. Advancing frost dates have reduced frost risk among</w:t>
-      </w:r>
-    </w:p>
-    <w:p>
-      <w:pPr>
-        <w:autoSpaceDE w:val="0"/>
-        <w:autoSpaceDN w:val="0"/>
-        <w:adjustRightInd w:val="0"/>
-        <w:spacing w:after="0" w:line="240" w:lineRule="auto"/>
-        <w:ind w:left="1170"/>
-        <w:rPr>
-          <w:rFonts w:ascii="Times-Roman" w:hAnsi="Times-Roman" w:cs="Times-Roman"/>
-          <w:sz w:val="24"/>
-          <w:szCs w:val="24"/>
-        </w:rPr>
-      </w:pPr>
+        <w:t>Parada, T. and Mazer, S.J., 2021.</w:t>
+      </w:r>
+      <w:r>
+        <w:rPr>
+          <w:rFonts w:ascii="Times-Roman" w:hAnsi="Times-Roman" w:cs="Times-Roman"/>
+          <w:sz w:val="24"/>
+          <w:szCs w:val="24"/>
+        </w:rPr>
+        <w:t xml:space="preserve"> </w:t>
+      </w:r>
+      <w:r>
+        <w:rPr>
+          <w:rFonts w:ascii="Times-Roman" w:hAnsi="Times-Roman" w:cs="Times-Roman"/>
+          <w:sz w:val="24"/>
+          <w:szCs w:val="24"/>
+        </w:rPr>
+        <w:t>Advancing frost dates have reduced frost risk among</w:t>
+      </w:r>
+      <w:r>
+        <w:rPr>
+          <w:rFonts w:ascii="Times-Roman" w:hAnsi="Times-Roman" w:cs="Times-Roman"/>
+          <w:sz w:val="24"/>
+          <w:szCs w:val="24"/>
+        </w:rPr>
+        <w:t xml:space="preserve"> </w:t>
+      </w:r>
       <w:r>
         <w:rPr>
           <w:rFonts w:ascii="Times-Roman" w:hAnsi="Times-Roman" w:cs="Times-Roman"/>
@@ -2148,6 +2722,24 @@
         </w:rPr>
         <w:t>most North American angiosperms since 1980. Global Change Biology, 27(1), pp.165-176.</w:t>
       </w:r>
+    </w:p>
+    <w:p>
+      <w:pPr>
+        <w:pStyle w:val="ListParagraph"/>
+        <w:numPr>
+          <w:ilvl w:val="1"/>
+          <w:numId w:val="5"/>
+        </w:numPr>
+        <w:autoSpaceDE w:val="0"/>
+        <w:autoSpaceDN w:val="0"/>
+        <w:adjustRightInd w:val="0"/>
+        <w:spacing w:after="0" w:line="240" w:lineRule="auto"/>
+        <w:rPr>
+          <w:rFonts w:ascii="Times-Roman" w:hAnsi="Times-Roman" w:cs="Times-Roman"/>
+          <w:sz w:val="24"/>
+          <w:szCs w:val="24"/>
+        </w:rPr>
+      </w:pPr>
     </w:p>
     <w:p>
       <w:pPr>
@@ -2174,20 +2766,14 @@
         </w:rPr>
         <w:t>L 44 Need more recent references, too. Such as two different book chapters:</w:t>
       </w:r>
-    </w:p>
-    <w:p>
-      <w:pPr>
-        <w:autoSpaceDE w:val="0"/>
-        <w:autoSpaceDN w:val="0"/>
-        <w:adjustRightInd w:val="0"/>
-        <w:spacing w:after="0" w:line="240" w:lineRule="auto"/>
-        <w:ind w:left="1170"/>
-        <w:rPr>
-          <w:rFonts w:ascii="Times-Roman" w:hAnsi="Times-Roman" w:cs="Times-Roman"/>
-          <w:sz w:val="24"/>
-          <w:szCs w:val="24"/>
-        </w:rPr>
-      </w:pPr>
+      <w:r>
+        <w:rPr>
+          <w:rFonts w:ascii="Times-Roman" w:hAnsi="Times-Roman" w:cs="Times-Roman"/>
+          <w:sz w:val="24"/>
+          <w:szCs w:val="24"/>
+        </w:rPr>
+        <w:t xml:space="preserve"> </w:t>
+      </w:r>
       <w:proofErr w:type="spellStart"/>
       <w:r>
         <w:rPr>
@@ -2206,20 +2792,14 @@
         </w:rPr>
         <w:t>, G.M., 2003. Grasslands of the North American Great Plains. In Phenology: An Integrative</w:t>
       </w:r>
-    </w:p>
-    <w:p>
-      <w:pPr>
-        <w:autoSpaceDE w:val="0"/>
-        <w:autoSpaceDN w:val="0"/>
-        <w:adjustRightInd w:val="0"/>
-        <w:spacing w:after="0" w:line="240" w:lineRule="auto"/>
-        <w:ind w:left="1170"/>
-        <w:rPr>
-          <w:rFonts w:ascii="Times-Roman" w:hAnsi="Times-Roman" w:cs="Times-Roman"/>
-          <w:sz w:val="24"/>
-          <w:szCs w:val="24"/>
-        </w:rPr>
-      </w:pPr>
+      <w:r>
+        <w:rPr>
+          <w:rFonts w:ascii="Times-Roman" w:hAnsi="Times-Roman" w:cs="Times-Roman"/>
+          <w:sz w:val="24"/>
+          <w:szCs w:val="24"/>
+        </w:rPr>
+        <w:t xml:space="preserve"> </w:t>
+      </w:r>
       <w:r>
         <w:rPr>
           <w:rFonts w:ascii="Times-Roman" w:hAnsi="Times-Roman" w:cs="Times-Roman"/>
@@ -2228,20 +2808,14 @@
         </w:rPr>
         <w:t>Environmental Science (pp. 157-174). Springer, Dordrecht.</w:t>
       </w:r>
-    </w:p>
-    <w:p>
-      <w:pPr>
-        <w:autoSpaceDE w:val="0"/>
-        <w:autoSpaceDN w:val="0"/>
-        <w:adjustRightInd w:val="0"/>
-        <w:spacing w:after="0" w:line="240" w:lineRule="auto"/>
-        <w:ind w:left="1170"/>
-        <w:rPr>
-          <w:rFonts w:ascii="Times-Roman" w:hAnsi="Times-Roman" w:cs="Times-Roman"/>
-          <w:sz w:val="24"/>
-          <w:szCs w:val="24"/>
-        </w:rPr>
-      </w:pPr>
+      <w:r>
+        <w:rPr>
+          <w:rFonts w:ascii="Times-Roman" w:hAnsi="Times-Roman" w:cs="Times-Roman"/>
+          <w:sz w:val="24"/>
+          <w:szCs w:val="24"/>
+        </w:rPr>
+        <w:t xml:space="preserve"> </w:t>
+      </w:r>
       <w:proofErr w:type="spellStart"/>
       <w:r>
         <w:rPr>
@@ -2276,22 +2850,32 @@
           <w:sz w:val="24"/>
           <w:szCs w:val="24"/>
         </w:rPr>
-        <w:t xml:space="preserve"> of North American grasslands and grasses. In Phenology: An Integrative</w:t>
-      </w:r>
-    </w:p>
-    <w:p>
-      <w:pPr>
-        <w:autoSpaceDE w:val="0"/>
-        <w:autoSpaceDN w:val="0"/>
-        <w:adjustRightInd w:val="0"/>
-        <w:spacing w:after="0" w:line="240" w:lineRule="auto"/>
-        <w:ind w:left="720"/>
-        <w:rPr>
-          <w:rFonts w:ascii="Times-Roman" w:hAnsi="Times-Roman" w:cs="Times-Roman"/>
-          <w:sz w:val="24"/>
-          <w:szCs w:val="24"/>
-        </w:rPr>
-      </w:pPr>
+        <w:t xml:space="preserve"> of North American grasslands and grasses. In Phenology: An</w:t>
+      </w:r>
+      <w:r>
+        <w:rPr>
+          <w:rFonts w:ascii="Times-Roman" w:hAnsi="Times-Roman" w:cs="Times-Roman"/>
+          <w:sz w:val="24"/>
+          <w:szCs w:val="24"/>
+        </w:rPr>
+        <w:t xml:space="preserve"> </w:t>
+      </w:r>
+      <w:r>
+        <w:rPr>
+          <w:rFonts w:ascii="Times-Roman" w:hAnsi="Times-Roman" w:cs="Times-Roman"/>
+          <w:sz w:val="24"/>
+          <w:szCs w:val="24"/>
+        </w:rPr>
+        <w:t>Integrative</w:t>
+      </w:r>
+      <w:r>
+        <w:rPr>
+          <w:rFonts w:ascii="Times-Roman" w:hAnsi="Times-Roman" w:cs="Times-Roman"/>
+          <w:sz w:val="24"/>
+          <w:szCs w:val="24"/>
+        </w:rPr>
+        <w:t xml:space="preserve"> </w:t>
+      </w:r>
       <w:r>
         <w:rPr>
           <w:rFonts w:ascii="Times-Roman" w:hAnsi="Times-Roman" w:cs="Times-Roman"/>
@@ -2300,6 +2884,24 @@
         </w:rPr>
         <w:t>Environmental Science 2nd edition. (pp. 197-210). Springer, Dordrecht.</w:t>
       </w:r>
+    </w:p>
+    <w:p>
+      <w:pPr>
+        <w:pStyle w:val="ListParagraph"/>
+        <w:numPr>
+          <w:ilvl w:val="1"/>
+          <w:numId w:val="6"/>
+        </w:numPr>
+        <w:autoSpaceDE w:val="0"/>
+        <w:autoSpaceDN w:val="0"/>
+        <w:adjustRightInd w:val="0"/>
+        <w:spacing w:after="0" w:line="240" w:lineRule="auto"/>
+        <w:rPr>
+          <w:rFonts w:ascii="Times-Roman" w:hAnsi="Times-Roman" w:cs="Times-Roman"/>
+          <w:sz w:val="24"/>
+          <w:szCs w:val="24"/>
+        </w:rPr>
+      </w:pPr>
     </w:p>
     <w:p>
       <w:pPr>
@@ -2331,6 +2933,33 @@
       <w:pPr>
         <w:pStyle w:val="ListParagraph"/>
         <w:numPr>
+          <w:ilvl w:val="1"/>
+          <w:numId w:val="6"/>
+        </w:numPr>
+        <w:autoSpaceDE w:val="0"/>
+        <w:autoSpaceDN w:val="0"/>
+        <w:adjustRightInd w:val="0"/>
+        <w:spacing w:after="0" w:line="240" w:lineRule="auto"/>
+        <w:rPr>
+          <w:rFonts w:ascii="Times-Roman" w:hAnsi="Times-Roman" w:cs="Times-Roman"/>
+          <w:sz w:val="24"/>
+          <w:szCs w:val="24"/>
+        </w:rPr>
+      </w:pPr>
+      <w:r>
+        <w:rPr>
+          <w:rFonts w:ascii="Times-Roman" w:hAnsi="Times-Roman" w:cs="Times-Roman"/>
+          <w:color w:val="FF0000"/>
+          <w:sz w:val="24"/>
+          <w:szCs w:val="24"/>
+        </w:rPr>
+        <w:t>Added references to sentence</w:t>
+      </w:r>
+    </w:p>
+    <w:p>
+      <w:pPr>
+        <w:pStyle w:val="ListParagraph"/>
+        <w:numPr>
           <w:ilvl w:val="0"/>
           <w:numId w:val="6"/>
         </w:numPr>
@@ -2357,6 +2986,33 @@
       <w:pPr>
         <w:pStyle w:val="ListParagraph"/>
         <w:numPr>
+          <w:ilvl w:val="1"/>
+          <w:numId w:val="6"/>
+        </w:numPr>
+        <w:autoSpaceDE w:val="0"/>
+        <w:autoSpaceDN w:val="0"/>
+        <w:adjustRightInd w:val="0"/>
+        <w:spacing w:after="0" w:line="240" w:lineRule="auto"/>
+        <w:rPr>
+          <w:rFonts w:ascii="Times-Roman" w:hAnsi="Times-Roman" w:cs="Times-Roman"/>
+          <w:sz w:val="24"/>
+          <w:szCs w:val="24"/>
+        </w:rPr>
+      </w:pPr>
+      <w:r>
+        <w:rPr>
+          <w:rFonts w:ascii="Times-Roman" w:hAnsi="Times-Roman" w:cs="Times-Roman"/>
+          <w:color w:val="FF0000"/>
+          <w:sz w:val="24"/>
+          <w:szCs w:val="24"/>
+        </w:rPr>
+        <w:t>Changed “northern plains” to “Northern Great Plains”</w:t>
+      </w:r>
+    </w:p>
+    <w:p>
+      <w:pPr>
+        <w:pStyle w:val="ListParagraph"/>
+        <w:numPr>
           <w:ilvl w:val="0"/>
           <w:numId w:val="6"/>
         </w:numPr>
@@ -2383,6 +3039,34 @@
       <w:pPr>
         <w:pStyle w:val="ListParagraph"/>
         <w:numPr>
+          <w:ilvl w:val="1"/>
+          <w:numId w:val="6"/>
+        </w:numPr>
+        <w:autoSpaceDE w:val="0"/>
+        <w:autoSpaceDN w:val="0"/>
+        <w:adjustRightInd w:val="0"/>
+        <w:spacing w:after="0" w:line="240" w:lineRule="auto"/>
+        <w:rPr>
+          <w:rFonts w:ascii="Times-Roman" w:hAnsi="Times-Roman" w:cs="Times-Roman"/>
+          <w:color w:val="FF0000"/>
+          <w:sz w:val="24"/>
+          <w:szCs w:val="24"/>
+        </w:rPr>
+      </w:pPr>
+      <w:r>
+        <w:rPr>
+          <w:rFonts w:ascii="Times-Roman" w:hAnsi="Times-Roman" w:cs="Times-Roman"/>
+          <w:color w:val="FF0000"/>
+          <w:sz w:val="24"/>
+          <w:szCs w:val="24"/>
+        </w:rPr>
+        <w:t>???</w:t>
+      </w:r>
+    </w:p>
+    <w:p>
+      <w:pPr>
+        <w:pStyle w:val="ListParagraph"/>
+        <w:numPr>
           <w:ilvl w:val="0"/>
           <w:numId w:val="6"/>
         </w:numPr>
@@ -2402,21 +3086,17 @@
           <w:sz w:val="24"/>
           <w:szCs w:val="24"/>
         </w:rPr>
+        <w:lastRenderedPageBreak/>
         <w:t>L 63 “SET” is rather cryptic here. Decode or refer explicitly to “the corresponding author”. Perhaps provide the</w:t>
       </w:r>
-    </w:p>
-    <w:p>
-      <w:pPr>
-        <w:autoSpaceDE w:val="0"/>
-        <w:autoSpaceDN w:val="0"/>
-        <w:adjustRightInd w:val="0"/>
-        <w:spacing w:after="0" w:line="240" w:lineRule="auto"/>
-        <w:rPr>
-          <w:rFonts w:ascii="Times-Roman" w:hAnsi="Times-Roman" w:cs="Times-Roman"/>
-          <w:sz w:val="24"/>
-          <w:szCs w:val="24"/>
-        </w:rPr>
-      </w:pPr>
+      <w:r>
+        <w:rPr>
+          <w:rFonts w:ascii="Times-Roman" w:hAnsi="Times-Roman" w:cs="Times-Roman"/>
+          <w:sz w:val="24"/>
+          <w:szCs w:val="24"/>
+        </w:rPr>
+        <w:t xml:space="preserve"> </w:t>
+      </w:r>
       <w:r>
         <w:rPr>
           <w:rFonts w:ascii="Times-Roman" w:hAnsi="Times-Roman" w:cs="Times-Roman"/>
@@ -2424,6 +3104,34 @@
           <w:szCs w:val="24"/>
         </w:rPr>
         <w:t>annual bounds of this historic data in parentheses following Stevens and SET?</w:t>
+      </w:r>
+    </w:p>
+    <w:p>
+      <w:pPr>
+        <w:pStyle w:val="ListParagraph"/>
+        <w:numPr>
+          <w:ilvl w:val="1"/>
+          <w:numId w:val="6"/>
+        </w:numPr>
+        <w:autoSpaceDE w:val="0"/>
+        <w:autoSpaceDN w:val="0"/>
+        <w:adjustRightInd w:val="0"/>
+        <w:spacing w:after="0" w:line="240" w:lineRule="auto"/>
+        <w:rPr>
+          <w:rFonts w:ascii="Times-Roman" w:hAnsi="Times-Roman" w:cs="Times-Roman"/>
+          <w:color w:val="FF0000"/>
+          <w:sz w:val="24"/>
+          <w:szCs w:val="24"/>
+        </w:rPr>
+      </w:pPr>
+      <w:r>
+        <w:rPr>
+          <w:rFonts w:ascii="Times-Roman" w:hAnsi="Times-Roman" w:cs="Times-Roman"/>
+          <w:color w:val="FF0000"/>
+          <w:sz w:val="24"/>
+          <w:szCs w:val="24"/>
+        </w:rPr>
+        <w:t>Changed to S.E. Travers</w:t>
       </w:r>
     </w:p>
     <w:p>
@@ -2456,6 +3164,33 @@
       <w:pPr>
         <w:pStyle w:val="ListParagraph"/>
         <w:numPr>
+          <w:ilvl w:val="1"/>
+          <w:numId w:val="7"/>
+        </w:numPr>
+        <w:autoSpaceDE w:val="0"/>
+        <w:autoSpaceDN w:val="0"/>
+        <w:adjustRightInd w:val="0"/>
+        <w:spacing w:after="0" w:line="240" w:lineRule="auto"/>
+        <w:rPr>
+          <w:rFonts w:ascii="Times-Roman" w:hAnsi="Times-Roman" w:cs="Times-Roman"/>
+          <w:sz w:val="24"/>
+          <w:szCs w:val="24"/>
+        </w:rPr>
+      </w:pPr>
+      <w:r>
+        <w:rPr>
+          <w:rFonts w:ascii="Times-Roman" w:hAnsi="Times-Roman" w:cs="Times-Roman"/>
+          <w:color w:val="FF0000"/>
+          <w:sz w:val="24"/>
+          <w:szCs w:val="24"/>
+        </w:rPr>
+        <w:t>???</w:t>
+      </w:r>
+    </w:p>
+    <w:p>
+      <w:pPr>
+        <w:pStyle w:val="ListParagraph"/>
+        <w:numPr>
           <w:ilvl w:val="0"/>
           <w:numId w:val="7"/>
         </w:numPr>
@@ -2477,69 +3212,100 @@
         </w:rPr>
         <w:t>L 166, 192, 211 Eschew the use of the isolated relative pronoun “This”. What “this” is pointing to here and</w:t>
       </w:r>
-    </w:p>
-    <w:p>
-      <w:pPr>
-        <w:autoSpaceDE w:val="0"/>
-        <w:autoSpaceDN w:val="0"/>
-        <w:adjustRightInd w:val="0"/>
-        <w:spacing w:after="0" w:line="240" w:lineRule="auto"/>
-        <w:rPr>
-          <w:rFonts w:ascii="Times-Roman" w:hAnsi="Times-Roman" w:cs="Times-Roman"/>
-          <w:sz w:val="24"/>
-          <w:szCs w:val="24"/>
-        </w:rPr>
-      </w:pPr>
-      <w:r>
-        <w:rPr>
-          <w:rFonts w:ascii="Times-Roman" w:hAnsi="Times-Roman" w:cs="Times-Roman"/>
-          <w:sz w:val="24"/>
-          <w:szCs w:val="24"/>
-        </w:rPr>
-        <w:t>elsewhere may be self-evident for the authors, but not the readers. Help those readers by inserting the noun (or</w:t>
-      </w:r>
-    </w:p>
-    <w:p>
-      <w:pPr>
-        <w:autoSpaceDE w:val="0"/>
-        <w:autoSpaceDN w:val="0"/>
-        <w:adjustRightInd w:val="0"/>
-        <w:spacing w:after="0" w:line="240" w:lineRule="auto"/>
-        <w:rPr>
-          <w:rFonts w:ascii="Times-Roman" w:hAnsi="Times-Roman" w:cs="Times-Roman"/>
-          <w:sz w:val="24"/>
-          <w:szCs w:val="24"/>
-        </w:rPr>
-      </w:pPr>
-      <w:r>
-        <w:rPr>
-          <w:rFonts w:ascii="Times-Roman" w:hAnsi="Times-Roman" w:cs="Times-Roman"/>
-          <w:sz w:val="24"/>
-          <w:szCs w:val="24"/>
-        </w:rPr>
-        <w:t>phrase) between “this” and the verb. We read at L 192 “The is consistent” – assuming this typo was meant to be</w:t>
-      </w:r>
-    </w:p>
-    <w:p>
-      <w:pPr>
-        <w:autoSpaceDE w:val="0"/>
-        <w:autoSpaceDN w:val="0"/>
-        <w:adjustRightInd w:val="0"/>
-        <w:spacing w:after="0" w:line="240" w:lineRule="auto"/>
-        <w:rPr>
-          <w:rFonts w:ascii="Times-Roman" w:hAnsi="Times-Roman" w:cs="Times-Roman"/>
-          <w:sz w:val="24"/>
-          <w:szCs w:val="24"/>
-        </w:rPr>
-      </w:pPr>
-      <w:r>
-        <w:rPr>
-          <w:rFonts w:ascii="Times-Roman" w:hAnsi="Times-Roman" w:cs="Times-Roman"/>
-          <w:sz w:val="24"/>
-          <w:szCs w:val="24"/>
-        </w:rPr>
-        <w:t>“This is consistent”, here is another ambiguity to resolve with the fitting subject.</w:t>
-      </w:r>
+      <w:r>
+        <w:rPr>
+          <w:rFonts w:ascii="Times-Roman" w:hAnsi="Times-Roman" w:cs="Times-Roman"/>
+          <w:sz w:val="24"/>
+          <w:szCs w:val="24"/>
+        </w:rPr>
+        <w:t xml:space="preserve"> </w:t>
+      </w:r>
+      <w:r>
+        <w:rPr>
+          <w:rFonts w:ascii="Times-Roman" w:hAnsi="Times-Roman" w:cs="Times-Roman"/>
+          <w:sz w:val="24"/>
+          <w:szCs w:val="24"/>
+        </w:rPr>
+        <w:t>elsewhere may be self-evident for the authors, but not the readers.</w:t>
+      </w:r>
+      <w:r>
+        <w:rPr>
+          <w:rFonts w:ascii="Times-Roman" w:hAnsi="Times-Roman" w:cs="Times-Roman"/>
+          <w:sz w:val="24"/>
+          <w:szCs w:val="24"/>
+        </w:rPr>
+        <w:t xml:space="preserve"> </w:t>
+      </w:r>
+      <w:r>
+        <w:rPr>
+          <w:rFonts w:ascii="Times-Roman" w:hAnsi="Times-Roman" w:cs="Times-Roman"/>
+          <w:sz w:val="24"/>
+          <w:szCs w:val="24"/>
+        </w:rPr>
+        <w:t>Help those readers by inserting the noun (or</w:t>
+      </w:r>
+      <w:r>
+        <w:rPr>
+          <w:rFonts w:ascii="Times-Roman" w:hAnsi="Times-Roman" w:cs="Times-Roman"/>
+          <w:sz w:val="24"/>
+          <w:szCs w:val="24"/>
+        </w:rPr>
+        <w:t xml:space="preserve"> </w:t>
+      </w:r>
+      <w:r>
+        <w:rPr>
+          <w:rFonts w:ascii="Times-Roman" w:hAnsi="Times-Roman" w:cs="Times-Roman"/>
+          <w:sz w:val="24"/>
+          <w:szCs w:val="24"/>
+        </w:rPr>
+        <w:t xml:space="preserve">phrase) between “this” and the verb. We read at L 192 “The is consistent” – assuming this typo was meant to </w:t>
+      </w:r>
+      <w:proofErr w:type="spellStart"/>
+      <w:proofErr w:type="gramStart"/>
+      <w:r>
+        <w:rPr>
+          <w:rFonts w:ascii="Times-Roman" w:hAnsi="Times-Roman" w:cs="Times-Roman"/>
+          <w:sz w:val="24"/>
+          <w:szCs w:val="24"/>
+        </w:rPr>
+        <w:t>be“</w:t>
+      </w:r>
+      <w:proofErr w:type="gramEnd"/>
+      <w:r>
+        <w:rPr>
+          <w:rFonts w:ascii="Times-Roman" w:hAnsi="Times-Roman" w:cs="Times-Roman"/>
+          <w:sz w:val="24"/>
+          <w:szCs w:val="24"/>
+        </w:rPr>
+        <w:t>This</w:t>
+      </w:r>
+      <w:proofErr w:type="spellEnd"/>
+      <w:r>
+        <w:rPr>
+          <w:rFonts w:ascii="Times-Roman" w:hAnsi="Times-Roman" w:cs="Times-Roman"/>
+          <w:sz w:val="24"/>
+          <w:szCs w:val="24"/>
+        </w:rPr>
+        <w:t xml:space="preserve"> is consistent”, here is another ambiguity to resolve with the fitting subject.</w:t>
+      </w:r>
+    </w:p>
+    <w:p>
+      <w:pPr>
+        <w:pStyle w:val="ListParagraph"/>
+        <w:numPr>
+          <w:ilvl w:val="1"/>
+          <w:numId w:val="7"/>
+        </w:numPr>
+        <w:autoSpaceDE w:val="0"/>
+        <w:autoSpaceDN w:val="0"/>
+        <w:adjustRightInd w:val="0"/>
+        <w:spacing w:after="0" w:line="240" w:lineRule="auto"/>
+        <w:rPr>
+          <w:rFonts w:ascii="Times-Roman" w:hAnsi="Times-Roman" w:cs="Times-Roman"/>
+          <w:sz w:val="24"/>
+          <w:szCs w:val="24"/>
+        </w:rPr>
+      </w:pPr>
     </w:p>
     <w:p>
       <w:pPr>
@@ -2566,19 +3332,14 @@
         </w:rPr>
         <w:t>L 237 it seems a stretch to draw this conclusion for all “Midwestern prairies” of which the soils, community,</w:t>
       </w:r>
-    </w:p>
-    <w:p>
-      <w:pPr>
-        <w:autoSpaceDE w:val="0"/>
-        <w:autoSpaceDN w:val="0"/>
-        <w:adjustRightInd w:val="0"/>
-        <w:spacing w:after="0" w:line="240" w:lineRule="auto"/>
-        <w:rPr>
-          <w:rFonts w:ascii="Times-Roman" w:hAnsi="Times-Roman" w:cs="Times-Roman"/>
-          <w:sz w:val="24"/>
-          <w:szCs w:val="24"/>
-        </w:rPr>
-      </w:pPr>
+      <w:r>
+        <w:rPr>
+          <w:rFonts w:ascii="Times-Roman" w:hAnsi="Times-Roman" w:cs="Times-Roman"/>
+          <w:sz w:val="24"/>
+          <w:szCs w:val="24"/>
+        </w:rPr>
+        <w:t xml:space="preserve"> </w:t>
+      </w:r>
       <w:r>
         <w:rPr>
           <w:rFonts w:ascii="Times-Roman" w:hAnsi="Times-Roman" w:cs="Times-Roman"/>
@@ -2586,6 +3347,33 @@
           <w:szCs w:val="24"/>
         </w:rPr>
         <w:t>and climate of Fargo approaches a northwestern range limit.</w:t>
+      </w:r>
+    </w:p>
+    <w:p>
+      <w:pPr>
+        <w:pStyle w:val="ListParagraph"/>
+        <w:numPr>
+          <w:ilvl w:val="1"/>
+          <w:numId w:val="8"/>
+        </w:numPr>
+        <w:autoSpaceDE w:val="0"/>
+        <w:autoSpaceDN w:val="0"/>
+        <w:adjustRightInd w:val="0"/>
+        <w:spacing w:after="0" w:line="240" w:lineRule="auto"/>
+        <w:rPr>
+          <w:rFonts w:ascii="Times-Roman" w:hAnsi="Times-Roman" w:cs="Times-Roman"/>
+          <w:sz w:val="24"/>
+          <w:szCs w:val="24"/>
+        </w:rPr>
+      </w:pPr>
+      <w:r>
+        <w:rPr>
+          <w:rFonts w:ascii="Times-Roman" w:hAnsi="Times-Roman" w:cs="Times-Roman"/>
+          <w:color w:val="FF0000"/>
+          <w:sz w:val="24"/>
+          <w:szCs w:val="24"/>
+        </w:rPr>
+        <w:t>Changed “Midwestern prairies” to “northern Midwestern tallgrass prairies”</w:t>
       </w:r>
     </w:p>
     <w:sectPr>
@@ -2598,6 +3386,45 @@
 </w:document>
 </file>
 
+<file path=word/comments.xml><?xml version="1.0" encoding="utf-8"?>
+<w:comments xmlns:wpc="http://schemas.microsoft.com/office/word/2010/wordprocessingCanvas" xmlns:cx="http://schemas.microsoft.com/office/drawing/2014/chartex" xmlns:cx1="http://schemas.microsoft.com/office/drawing/2015/9/8/chartex" xmlns:cx2="http://schemas.microsoft.com/office/drawing/2015/10/21/chartex" xmlns:cx3="http://schemas.microsoft.com/office/drawing/2016/5/9/chartex" xmlns:cx4="http://schemas.microsoft.com/office/drawing/2016/5/10/chartex" xmlns:cx5="http://schemas.microsoft.com/office/drawing/2016/5/11/chartex" xmlns:cx6="http://schemas.microsoft.com/office/drawing/2016/5/12/chartex" xmlns:cx7="http://schemas.microsoft.com/office/drawing/2016/5/13/chartex" xmlns:cx8="http://schemas.microsoft.com/office/drawing/2016/5/14/chartex" xmlns:mc="http://schemas.openxmlformats.org/markup-compatibility/2006" xmlns:aink="http://schemas.microsoft.com/office/drawing/2016/ink" xmlns:am3d="http://schemas.microsoft.com/office/drawing/2017/model3d" xmlns:o="urn:schemas-microsoft-com:office:office" xmlns:r="http://schemas.openxmlformats.org/officeDocument/2006/relationships" xmlns:m="http://schemas.openxmlformats.org/officeDocument/2006/math" xmlns:v="urn:schemas-microsoft-com:vml" xmlns:wp14="http://schemas.microsoft.com/office/word/2010/wordprocessingDrawing" xmlns:wp="http://schemas.openxmlformats.org/drawingml/2006/wordprocessingDrawing" xmlns:w10="urn:schemas-microsoft-com:office:word" xmlns:w="http://schemas.openxmlformats.org/wordprocessingml/2006/main" xmlns:w14="http://schemas.microsoft.com/office/word/2010/wordml" xmlns:w15="http://schemas.microsoft.com/office/word/2012/wordml" xmlns:w16cex="http://schemas.microsoft.com/office/word/2018/wordml/cex" xmlns:w16cid="http://schemas.microsoft.com/office/word/2016/wordml/cid" xmlns:w16="http://schemas.microsoft.com/office/word/2018/wordml" xmlns:w16sdtdh="http://schemas.microsoft.com/office/word/2020/wordml/sdtdatahash" xmlns:w16se="http://schemas.microsoft.com/office/word/2015/wordml/symex" xmlns:wpg="http://schemas.microsoft.com/office/word/2010/wordprocessingGroup" xmlns:wpi="http://schemas.microsoft.com/office/word/2010/wordprocessingInk" xmlns:wne="http://schemas.microsoft.com/office/word/2006/wordml" xmlns:wps="http://schemas.microsoft.com/office/word/2010/wordprocessingShape" mc:Ignorable="w14 w15 w16se w16cid w16 w16cex w16sdtdh wp14">
+  <w:comment w:id="0" w:author="Emma Chandler" w:date="2021-08-02T13:45:00Z" w:initials="EC">
+    <w:p>
+      <w:pPr>
+        <w:pStyle w:val="CommentText"/>
+      </w:pPr>
+      <w:r>
+        <w:rPr>
+          <w:rStyle w:val="CommentReference"/>
+        </w:rPr>
+        <w:annotationRef/>
+      </w:r>
+      <w:r>
+        <w:t>I will figure this out</w:t>
+      </w:r>
+    </w:p>
+  </w:comment>
+</w:comments>
+</file>
+
+<file path=word/commentsExtended.xml><?xml version="1.0" encoding="utf-8"?>
+<w15:commentsEx xmlns:wpc="http://schemas.microsoft.com/office/word/2010/wordprocessingCanvas" xmlns:cx="http://schemas.microsoft.com/office/drawing/2014/chartex" xmlns:cx1="http://schemas.microsoft.com/office/drawing/2015/9/8/chartex" xmlns:cx2="http://schemas.microsoft.com/office/drawing/2015/10/21/chartex" xmlns:cx3="http://schemas.microsoft.com/office/drawing/2016/5/9/chartex" xmlns:cx4="http://schemas.microsoft.com/office/drawing/2016/5/10/chartex" xmlns:cx5="http://schemas.microsoft.com/office/drawing/2016/5/11/chartex" xmlns:cx6="http://schemas.microsoft.com/office/drawing/2016/5/12/chartex" xmlns:cx7="http://schemas.microsoft.com/office/drawing/2016/5/13/chartex" xmlns:cx8="http://schemas.microsoft.com/office/drawing/2016/5/14/chartex" xmlns:mc="http://schemas.openxmlformats.org/markup-compatibility/2006" xmlns:aink="http://schemas.microsoft.com/office/drawing/2016/ink" xmlns:am3d="http://schemas.microsoft.com/office/drawing/2017/model3d" xmlns:o="urn:schemas-microsoft-com:office:office" xmlns:r="http://schemas.openxmlformats.org/officeDocument/2006/relationships" xmlns:m="http://schemas.openxmlformats.org/officeDocument/2006/math" xmlns:v="urn:schemas-microsoft-com:vml" xmlns:wp14="http://schemas.microsoft.com/office/word/2010/wordprocessingDrawing" xmlns:wp="http://schemas.openxmlformats.org/drawingml/2006/wordprocessingDrawing" xmlns:w10="urn:schemas-microsoft-com:office:word" xmlns:w="http://schemas.openxmlformats.org/wordprocessingml/2006/main" xmlns:w14="http://schemas.microsoft.com/office/word/2010/wordml" xmlns:w15="http://schemas.microsoft.com/office/word/2012/wordml" xmlns:w16cex="http://schemas.microsoft.com/office/word/2018/wordml/cex" xmlns:w16cid="http://schemas.microsoft.com/office/word/2016/wordml/cid" xmlns:w16="http://schemas.microsoft.com/office/word/2018/wordml" xmlns:w16sdtdh="http://schemas.microsoft.com/office/word/2020/wordml/sdtdatahash" xmlns:w16se="http://schemas.microsoft.com/office/word/2015/wordml/symex" xmlns:wpg="http://schemas.microsoft.com/office/word/2010/wordprocessingGroup" xmlns:wpi="http://schemas.microsoft.com/office/word/2010/wordprocessingInk" xmlns:wne="http://schemas.microsoft.com/office/word/2006/wordml" xmlns:wps="http://schemas.microsoft.com/office/word/2010/wordprocessingShape" mc:Ignorable="w14 w15 w16se w16cid w16 w16cex w16sdtdh wp14">
+  <w15:commentEx w15:paraId="047672F2" w15:done="0"/>
+</w15:commentsEx>
+</file>
+
+<file path=word/commentsExtensible.xml><?xml version="1.0" encoding="utf-8"?>
+<w16cex:commentsExtensible xmlns:wpc="http://schemas.microsoft.com/office/word/2010/wordprocessingCanvas" xmlns:cx="http://schemas.microsoft.com/office/drawing/2014/chartex" xmlns:cx1="http://schemas.microsoft.com/office/drawing/2015/9/8/chartex" xmlns:cx2="http://schemas.microsoft.com/office/drawing/2015/10/21/chartex" xmlns:cx3="http://schemas.microsoft.com/office/drawing/2016/5/9/chartex" xmlns:cx4="http://schemas.microsoft.com/office/drawing/2016/5/10/chartex" xmlns:cx5="http://schemas.microsoft.com/office/drawing/2016/5/11/chartex" xmlns:cx6="http://schemas.microsoft.com/office/drawing/2016/5/12/chartex" xmlns:cx7="http://schemas.microsoft.com/office/drawing/2016/5/13/chartex" xmlns:cx8="http://schemas.microsoft.com/office/drawing/2016/5/14/chartex" xmlns:mc="http://schemas.openxmlformats.org/markup-compatibility/2006" xmlns:aink="http://schemas.microsoft.com/office/drawing/2016/ink" xmlns:am3d="http://schemas.microsoft.com/office/drawing/2017/model3d" xmlns:o="urn:schemas-microsoft-com:office:office" xmlns:r="http://schemas.openxmlformats.org/officeDocument/2006/relationships" xmlns:m="http://schemas.openxmlformats.org/officeDocument/2006/math" xmlns:v="urn:schemas-microsoft-com:vml" xmlns:wp14="http://schemas.microsoft.com/office/word/2010/wordprocessingDrawing" xmlns:wp="http://schemas.openxmlformats.org/drawingml/2006/wordprocessingDrawing" xmlns:w10="urn:schemas-microsoft-com:office:word" xmlns:w="http://schemas.openxmlformats.org/wordprocessingml/2006/main" xmlns:w14="http://schemas.microsoft.com/office/word/2010/wordml" xmlns:w15="http://schemas.microsoft.com/office/word/2012/wordml" xmlns:w16cex="http://schemas.microsoft.com/office/word/2018/wordml/cex" xmlns:w16cid="http://schemas.microsoft.com/office/word/2016/wordml/cid" xmlns:w16="http://schemas.microsoft.com/office/word/2018/wordml" xmlns:w16sdtdh="http://schemas.microsoft.com/office/word/2020/wordml/sdtdatahash" xmlns:w16se="http://schemas.microsoft.com/office/word/2015/wordml/symex" xmlns:wpg="http://schemas.microsoft.com/office/word/2010/wordprocessingGroup" xmlns:wpi="http://schemas.microsoft.com/office/word/2010/wordprocessingInk" xmlns:wne="http://schemas.microsoft.com/office/word/2006/wordml" xmlns:wps="http://schemas.microsoft.com/office/word/2010/wordprocessingShape" mc:Ignorable="w14 w15 w16se w16cid w16 w16cex w16sdtdh wp14">
+  <w16cex:commentExtensible w16cex:durableId="24B27589" w16cex:dateUtc="2021-08-02T18:45:00Z"/>
+</w16cex:commentsExtensible>
+</file>
+
+<file path=word/commentsIds.xml><?xml version="1.0" encoding="utf-8"?>
+<w16cid:commentsIds xmlns:wpc="http://schemas.microsoft.com/office/word/2010/wordprocessingCanvas" xmlns:cx="http://schemas.microsoft.com/office/drawing/2014/chartex" xmlns:cx1="http://schemas.microsoft.com/office/drawing/2015/9/8/chartex" xmlns:cx2="http://schemas.microsoft.com/office/drawing/2015/10/21/chartex" xmlns:cx3="http://schemas.microsoft.com/office/drawing/2016/5/9/chartex" xmlns:cx4="http://schemas.microsoft.com/office/drawing/2016/5/10/chartex" xmlns:cx5="http://schemas.microsoft.com/office/drawing/2016/5/11/chartex" xmlns:cx6="http://schemas.microsoft.com/office/drawing/2016/5/12/chartex" xmlns:cx7="http://schemas.microsoft.com/office/drawing/2016/5/13/chartex" xmlns:cx8="http://schemas.microsoft.com/office/drawing/2016/5/14/chartex" xmlns:mc="http://schemas.openxmlformats.org/markup-compatibility/2006" xmlns:aink="http://schemas.microsoft.com/office/drawing/2016/ink" xmlns:am3d="http://schemas.microsoft.com/office/drawing/2017/model3d" xmlns:o="urn:schemas-microsoft-com:office:office" xmlns:r="http://schemas.openxmlformats.org/officeDocument/2006/relationships" xmlns:m="http://schemas.openxmlformats.org/officeDocument/2006/math" xmlns:v="urn:schemas-microsoft-com:vml" xmlns:wp14="http://schemas.microsoft.com/office/word/2010/wordprocessingDrawing" xmlns:wp="http://schemas.openxmlformats.org/drawingml/2006/wordprocessingDrawing" xmlns:w10="urn:schemas-microsoft-com:office:word" xmlns:w="http://schemas.openxmlformats.org/wordprocessingml/2006/main" xmlns:w14="http://schemas.microsoft.com/office/word/2010/wordml" xmlns:w15="http://schemas.microsoft.com/office/word/2012/wordml" xmlns:w16cex="http://schemas.microsoft.com/office/word/2018/wordml/cex" xmlns:w16cid="http://schemas.microsoft.com/office/word/2016/wordml/cid" xmlns:w16="http://schemas.microsoft.com/office/word/2018/wordml" xmlns:w16sdtdh="http://schemas.microsoft.com/office/word/2020/wordml/sdtdatahash" xmlns:w16se="http://schemas.microsoft.com/office/word/2015/wordml/symex" xmlns:wpg="http://schemas.microsoft.com/office/word/2010/wordprocessingGroup" xmlns:wpi="http://schemas.microsoft.com/office/word/2010/wordprocessingInk" xmlns:wne="http://schemas.microsoft.com/office/word/2006/wordml" xmlns:wps="http://schemas.microsoft.com/office/word/2010/wordprocessingShape" mc:Ignorable="w14 w15 w16se w16cid w16 w16cex w16sdtdh wp14">
+  <w16cid:commentId w16cid:paraId="047672F2" w16cid:durableId="24B27589"/>
+</w16cid:commentsIds>
+</file>
+
 <file path=word/numbering.xml><?xml version="1.0" encoding="utf-8"?>
 <w:numbering xmlns:wpc="http://schemas.microsoft.com/office/word/2010/wordprocessingCanvas" xmlns:cx="http://schemas.microsoft.com/office/drawing/2014/chartex" xmlns:cx1="http://schemas.microsoft.com/office/drawing/2015/9/8/chartex" xmlns:cx2="http://schemas.microsoft.com/office/drawing/2015/10/21/chartex" xmlns:cx3="http://schemas.microsoft.com/office/drawing/2016/5/9/chartex" xmlns:cx4="http://schemas.microsoft.com/office/drawing/2016/5/10/chartex" xmlns:cx5="http://schemas.microsoft.com/office/drawing/2016/5/11/chartex" xmlns:cx6="http://schemas.microsoft.com/office/drawing/2016/5/12/chartex" xmlns:cx7="http://schemas.microsoft.com/office/drawing/2016/5/13/chartex" xmlns:cx8="http://schemas.microsoft.com/office/drawing/2016/5/14/chartex" xmlns:mc="http://schemas.openxmlformats.org/markup-compatibility/2006" xmlns:aink="http://schemas.microsoft.com/office/drawing/2016/ink" xmlns:am3d="http://schemas.microsoft.com/office/drawing/2017/model3d" xmlns:o="urn:schemas-microsoft-com:office:office" xmlns:r="http://schemas.openxmlformats.org/officeDocument/2006/relationships" xmlns:m="http://schemas.openxmlformats.org/officeDocument/2006/math" xmlns:v="urn:schemas-microsoft-com:vml" xmlns:wp14="http://schemas.microsoft.com/office/word/2010/wordprocessingDrawing" xmlns:wp="http://schemas.openxmlformats.org/drawingml/2006/wordprocessingDrawing" xmlns:w10="urn:schemas-microsoft-com:office:word" xmlns:w="http://schemas.openxmlformats.org/wordprocessingml/2006/main" xmlns:w14="http://schemas.microsoft.com/office/word/2010/wordml" xmlns:w15="http://schemas.microsoft.com/office/word/2012/wordml" xmlns:w16cex="http://schemas.microsoft.com/office/word/2018/wordml/cex" xmlns:w16cid="http://schemas.microsoft.com/office/word/2016/wordml/cid" xmlns:w16="http://schemas.microsoft.com/office/word/2018/wordml" xmlns:w16sdtdh="http://schemas.microsoft.com/office/word/2020/wordml/sdtdatahash" xmlns:w16se="http://schemas.microsoft.com/office/word/2015/wordml/symex" xmlns:wpg="http://schemas.microsoft.com/office/word/2010/wordprocessingGroup" xmlns:wpi="http://schemas.microsoft.com/office/word/2010/wordprocessingInk" xmlns:wne="http://schemas.microsoft.com/office/word/2006/wordml" xmlns:wps="http://schemas.microsoft.com/office/word/2010/wordprocessingShape" mc:Ignorable="w14 w15 w16se w16cid w16 w16cex w16sdtdh wp14">
   <w:abstractNum w:abstractNumId="0" w15:restartNumberingAfterBreak="0">
@@ -2616,7 +3443,7 @@
         <w:rFonts w:ascii="Courier New" w:hAnsi="Courier New" w:cs="Courier New" w:hint="default"/>
       </w:rPr>
     </w:lvl>
-    <w:lvl w:ilvl="1" w:tplc="04090003" w:tentative="1">
+    <w:lvl w:ilvl="1" w:tplc="04090003">
       <w:start w:val="1"/>
       <w:numFmt w:val="bullet"/>
       <w:lvlText w:val="o"/>
@@ -2729,7 +3556,7 @@
         <w:rFonts w:ascii="Courier New" w:hAnsi="Courier New" w:cs="Courier New" w:hint="default"/>
       </w:rPr>
     </w:lvl>
-    <w:lvl w:ilvl="1" w:tplc="04090003" w:tentative="1">
+    <w:lvl w:ilvl="1" w:tplc="04090003">
       <w:start w:val="1"/>
       <w:numFmt w:val="bullet"/>
       <w:lvlText w:val="o"/>
@@ -2842,7 +3669,7 @@
         <w:rFonts w:ascii="Courier New" w:hAnsi="Courier New" w:cs="Courier New" w:hint="default"/>
       </w:rPr>
     </w:lvl>
-    <w:lvl w:ilvl="1" w:tplc="04090003" w:tentative="1">
+    <w:lvl w:ilvl="1" w:tplc="04090003">
       <w:start w:val="1"/>
       <w:numFmt w:val="bullet"/>
       <w:lvlText w:val="o"/>
@@ -2955,7 +3782,7 @@
         <w:rFonts w:ascii="Courier New" w:hAnsi="Courier New" w:cs="Courier New" w:hint="default"/>
       </w:rPr>
     </w:lvl>
-    <w:lvl w:ilvl="1" w:tplc="04090003" w:tentative="1">
+    <w:lvl w:ilvl="1" w:tplc="04090003">
       <w:start w:val="1"/>
       <w:numFmt w:val="bullet"/>
       <w:lvlText w:val="o"/>
@@ -3068,7 +3895,7 @@
         <w:rFonts w:ascii="Courier New" w:hAnsi="Courier New" w:cs="Courier New" w:hint="default"/>
       </w:rPr>
     </w:lvl>
-    <w:lvl w:ilvl="1" w:tplc="04090003" w:tentative="1">
+    <w:lvl w:ilvl="1" w:tplc="04090003">
       <w:start w:val="1"/>
       <w:numFmt w:val="bullet"/>
       <w:lvlText w:val="o"/>
@@ -3181,7 +4008,7 @@
         <w:rFonts w:ascii="Courier New" w:hAnsi="Courier New" w:cs="Courier New" w:hint="default"/>
       </w:rPr>
     </w:lvl>
-    <w:lvl w:ilvl="1" w:tplc="04090003" w:tentative="1">
+    <w:lvl w:ilvl="1" w:tplc="04090003">
       <w:start w:val="1"/>
       <w:numFmt w:val="bullet"/>
       <w:lvlText w:val="o"/>
@@ -3407,7 +4234,7 @@
         <w:rFonts w:ascii="Courier New" w:hAnsi="Courier New" w:cs="Courier New" w:hint="default"/>
       </w:rPr>
     </w:lvl>
-    <w:lvl w:ilvl="1" w:tplc="04090003" w:tentative="1">
+    <w:lvl w:ilvl="1" w:tplc="04090003">
       <w:start w:val="1"/>
       <w:numFmt w:val="bullet"/>
       <w:lvlText w:val="o"/>
@@ -3644,6 +4471,14 @@
     <w:abstractNumId w:val="8"/>
   </w:num>
 </w:numbering>
+</file>
+
+<file path=word/people.xml><?xml version="1.0" encoding="utf-8"?>
+<w15:people xmlns:wpc="http://schemas.microsoft.com/office/word/2010/wordprocessingCanvas" xmlns:cx="http://schemas.microsoft.com/office/drawing/2014/chartex" xmlns:cx1="http://schemas.microsoft.com/office/drawing/2015/9/8/chartex" xmlns:cx2="http://schemas.microsoft.com/office/drawing/2015/10/21/chartex" xmlns:cx3="http://schemas.microsoft.com/office/drawing/2016/5/9/chartex" xmlns:cx4="http://schemas.microsoft.com/office/drawing/2016/5/10/chartex" xmlns:cx5="http://schemas.microsoft.com/office/drawing/2016/5/11/chartex" xmlns:cx6="http://schemas.microsoft.com/office/drawing/2016/5/12/chartex" xmlns:cx7="http://schemas.microsoft.com/office/drawing/2016/5/13/chartex" xmlns:cx8="http://schemas.microsoft.com/office/drawing/2016/5/14/chartex" xmlns:mc="http://schemas.openxmlformats.org/markup-compatibility/2006" xmlns:aink="http://schemas.microsoft.com/office/drawing/2016/ink" xmlns:am3d="http://schemas.microsoft.com/office/drawing/2017/model3d" xmlns:o="urn:schemas-microsoft-com:office:office" xmlns:r="http://schemas.openxmlformats.org/officeDocument/2006/relationships" xmlns:m="http://schemas.openxmlformats.org/officeDocument/2006/math" xmlns:v="urn:schemas-microsoft-com:vml" xmlns:wp14="http://schemas.microsoft.com/office/word/2010/wordprocessingDrawing" xmlns:wp="http://schemas.openxmlformats.org/drawingml/2006/wordprocessingDrawing" xmlns:w10="urn:schemas-microsoft-com:office:word" xmlns:w="http://schemas.openxmlformats.org/wordprocessingml/2006/main" xmlns:w14="http://schemas.microsoft.com/office/word/2010/wordml" xmlns:w15="http://schemas.microsoft.com/office/word/2012/wordml" xmlns:w16cex="http://schemas.microsoft.com/office/word/2018/wordml/cex" xmlns:w16cid="http://schemas.microsoft.com/office/word/2016/wordml/cid" xmlns:w16="http://schemas.microsoft.com/office/word/2018/wordml" xmlns:w16sdtdh="http://schemas.microsoft.com/office/word/2020/wordml/sdtdatahash" xmlns:w16se="http://schemas.microsoft.com/office/word/2015/wordml/symex" xmlns:wpg="http://schemas.microsoft.com/office/word/2010/wordprocessingGroup" xmlns:wpi="http://schemas.microsoft.com/office/word/2010/wordprocessingInk" xmlns:wne="http://schemas.microsoft.com/office/word/2006/wordml" xmlns:wps="http://schemas.microsoft.com/office/word/2010/wordprocessingShape" mc:Ignorable="w14 w15 w16se w16cid w16 w16cex w16sdtdh wp14">
+  <w15:person w15:author="Emma Chandler">
+    <w15:presenceInfo w15:providerId="Windows Live" w15:userId="2739e033379748ec"/>
+  </w15:person>
+</w15:people>
 </file>
 
 <file path=word/styles.xml><?xml version="1.0" encoding="utf-8"?>
@@ -3769,6 +4604,7 @@
     <w:lsdException w:name="HTML Sample" w:semiHidden="1" w:unhideWhenUsed="1"/>
     <w:lsdException w:name="HTML Typewriter" w:semiHidden="1" w:unhideWhenUsed="1"/>
     <w:lsdException w:name="HTML Variable" w:semiHidden="1" w:unhideWhenUsed="1"/>
+    <w:lsdException w:name="Normal Table" w:semiHidden="1" w:unhideWhenUsed="1"/>
     <w:lsdException w:name="annotation subject" w:semiHidden="1" w:unhideWhenUsed="1"/>
     <w:lsdException w:name="No List" w:semiHidden="1" w:unhideWhenUsed="1"/>
     <w:lsdException w:name="Outline List 1" w:semiHidden="1" w:unhideWhenUsed="1"/>
@@ -3811,8 +4647,11 @@
     <w:lsdException w:name="Table Contemporary" w:semiHidden="1" w:unhideWhenUsed="1"/>
     <w:lsdException w:name="Table Elegant" w:semiHidden="1" w:unhideWhenUsed="1"/>
     <w:lsdException w:name="Table Professional" w:semiHidden="1" w:unhideWhenUsed="1"/>
+    <w:lsdException w:name="Table Subtle 1" w:semiHidden="1" w:unhideWhenUsed="1"/>
     <w:lsdException w:name="Table Subtle 2" w:semiHidden="1" w:unhideWhenUsed="1"/>
     <w:lsdException w:name="Table Web 1" w:semiHidden="1" w:unhideWhenUsed="1"/>
+    <w:lsdException w:name="Table Web 2" w:semiHidden="1" w:unhideWhenUsed="1"/>
+    <w:lsdException w:name="Table Web 3" w:semiHidden="1" w:unhideWhenUsed="1"/>
     <w:lsdException w:name="Balloon Text" w:semiHidden="1" w:unhideWhenUsed="1"/>
     <w:lsdException w:name="Table Grid" w:uiPriority="39"/>
     <w:lsdException w:name="Table Theme" w:semiHidden="1" w:unhideWhenUsed="1"/>
@@ -4078,6 +4917,74 @@
       <w:ind w:left="720"/>
       <w:contextualSpacing/>
     </w:pPr>
+  </w:style>
+  <w:style w:type="character" w:styleId="CommentReference">
+    <w:name w:val="annotation reference"/>
+    <w:basedOn w:val="DefaultParagraphFont"/>
+    <w:uiPriority w:val="99"/>
+    <w:semiHidden/>
+    <w:unhideWhenUsed/>
+    <w:rsid w:val="0077568D"/>
+    <w:rPr>
+      <w:sz w:val="16"/>
+      <w:szCs w:val="16"/>
+    </w:rPr>
+  </w:style>
+  <w:style w:type="paragraph" w:styleId="CommentText">
+    <w:name w:val="annotation text"/>
+    <w:basedOn w:val="Normal"/>
+    <w:link w:val="CommentTextChar"/>
+    <w:uiPriority w:val="99"/>
+    <w:semiHidden/>
+    <w:unhideWhenUsed/>
+    <w:rsid w:val="0077568D"/>
+    <w:pPr>
+      <w:spacing w:line="240" w:lineRule="auto"/>
+    </w:pPr>
+    <w:rPr>
+      <w:sz w:val="20"/>
+      <w:szCs w:val="20"/>
+    </w:rPr>
+  </w:style>
+  <w:style w:type="character" w:customStyle="1" w:styleId="CommentTextChar">
+    <w:name w:val="Comment Text Char"/>
+    <w:basedOn w:val="DefaultParagraphFont"/>
+    <w:link w:val="CommentText"/>
+    <w:uiPriority w:val="99"/>
+    <w:semiHidden/>
+    <w:rsid w:val="0077568D"/>
+    <w:rPr>
+      <w:sz w:val="20"/>
+      <w:szCs w:val="20"/>
+    </w:rPr>
+  </w:style>
+  <w:style w:type="paragraph" w:styleId="CommentSubject">
+    <w:name w:val="annotation subject"/>
+    <w:basedOn w:val="CommentText"/>
+    <w:next w:val="CommentText"/>
+    <w:link w:val="CommentSubjectChar"/>
+    <w:uiPriority w:val="99"/>
+    <w:semiHidden/>
+    <w:unhideWhenUsed/>
+    <w:rsid w:val="0077568D"/>
+    <w:rPr>
+      <w:b/>
+      <w:bCs/>
+    </w:rPr>
+  </w:style>
+  <w:style w:type="character" w:customStyle="1" w:styleId="CommentSubjectChar">
+    <w:name w:val="Comment Subject Char"/>
+    <w:basedOn w:val="CommentTextChar"/>
+    <w:link w:val="CommentSubject"/>
+    <w:uiPriority w:val="99"/>
+    <w:semiHidden/>
+    <w:rsid w:val="0077568D"/>
+    <w:rPr>
+      <w:b/>
+      <w:bCs/>
+      <w:sz w:val="20"/>
+      <w:szCs w:val="20"/>
+    </w:rPr>
   </w:style>
 </w:styles>
 </file>

</xml_diff>

<commit_message>
Working on the suggested revisions
</commit_message>
<xml_diff>
--- a/Manuscript/Canadian Journal of Botany/Revision Suggestions[15758].docx
+++ b/Manuscript/Canadian Journal of Botany/Revision Suggestions[15758].docx
@@ -153,20 +153,14 @@
         </w:rPr>
         <w:t>compare FFD in the more recent period of data collection (2012-2020) to the earlier period of data collection</w:t>
       </w:r>
-    </w:p>
-    <w:p>
-      <w:pPr>
-        <w:pStyle w:val="ListParagraph"/>
-        <w:autoSpaceDE w:val="0"/>
-        <w:autoSpaceDN w:val="0"/>
-        <w:adjustRightInd w:val="0"/>
-        <w:spacing w:after="0" w:line="240" w:lineRule="auto"/>
-        <w:rPr>
-          <w:rFonts w:ascii="Times-Roman" w:hAnsi="Times-Roman" w:cs="Times-Roman"/>
-          <w:sz w:val="24"/>
-          <w:szCs w:val="24"/>
-        </w:rPr>
-      </w:pPr>
+      <w:r>
+        <w:rPr>
+          <w:rFonts w:ascii="Times-Roman" w:hAnsi="Times-Roman" w:cs="Times-Roman"/>
+          <w:sz w:val="24"/>
+          <w:szCs w:val="24"/>
+        </w:rPr>
+        <w:t xml:space="preserve"> </w:t>
+      </w:r>
       <w:r>
         <w:rPr>
           <w:rFonts w:ascii="Times-Roman" w:hAnsi="Times-Roman" w:cs="Times-Roman"/>
@@ -175,27 +169,252 @@
         </w:rPr>
         <w:t>(1942-1961)</w:t>
       </w:r>
-    </w:p>
-    <w:p>
-      <w:pPr>
-        <w:pStyle w:val="ListParagraph"/>
-        <w:autoSpaceDE w:val="0"/>
-        <w:autoSpaceDN w:val="0"/>
-        <w:adjustRightInd w:val="0"/>
-        <w:spacing w:after="0" w:line="240" w:lineRule="auto"/>
-        <w:rPr>
-          <w:rFonts w:ascii="Times-Roman" w:hAnsi="Times-Roman" w:cs="Times-Roman"/>
-          <w:sz w:val="24"/>
-          <w:szCs w:val="24"/>
-        </w:rPr>
-      </w:pPr>
-      <w:r>
-        <w:rPr>
-          <w:rFonts w:ascii="Times-Roman" w:hAnsi="Times-Roman" w:cs="Times-Roman"/>
-          <w:sz w:val="24"/>
-          <w:szCs w:val="24"/>
-        </w:rPr>
-        <w:tab/>
+      <w:r>
+        <w:rPr>
+          <w:rFonts w:ascii="Times-Roman" w:hAnsi="Times-Roman" w:cs="Times-Roman"/>
+          <w:sz w:val="24"/>
+          <w:szCs w:val="24"/>
+        </w:rPr>
+        <w:t>. I</w:t>
+      </w:r>
+      <w:r>
+        <w:rPr>
+          <w:rFonts w:ascii="Times-Roman" w:hAnsi="Times-Roman" w:cs="Times-Roman"/>
+          <w:sz w:val="24"/>
+          <w:szCs w:val="24"/>
+        </w:rPr>
+        <w:t>f FFD is significantly earlier in the more recent period compared to the earlier period. If you pair that with changes to temperature and changes to 3 snowpack/snow totals, you could see whether a shift to earlier flowering over 50 years is more closely tied to rising temperatures or changes in snowpack (or both).</w:t>
+      </w:r>
+    </w:p>
+    <w:p>
+      <w:pPr>
+        <w:pStyle w:val="ListParagraph"/>
+        <w:numPr>
+          <w:ilvl w:val="2"/>
+          <w:numId w:val="1"/>
+        </w:numPr>
+        <w:autoSpaceDE w:val="0"/>
+        <w:autoSpaceDN w:val="0"/>
+        <w:adjustRightInd w:val="0"/>
+        <w:spacing w:after="0" w:line="240" w:lineRule="auto"/>
+        <w:rPr>
+          <w:rFonts w:ascii="Times-Roman" w:hAnsi="Times-Roman" w:cs="Times-Roman"/>
+          <w:sz w:val="24"/>
+          <w:szCs w:val="24"/>
+        </w:rPr>
+      </w:pPr>
+      <w:r>
+        <w:rPr>
+          <w:rFonts w:ascii="Times-Roman" w:hAnsi="Times-Roman" w:cs="Times-Roman"/>
+          <w:color w:val="FF0000"/>
+          <w:sz w:val="24"/>
+          <w:szCs w:val="24"/>
+        </w:rPr>
+        <w:t>The suggestion of using these data as an opportunity to examine shifting flowering date associated with climate change is a good one.  So</w:t>
+      </w:r>
+      <w:r>
+        <w:rPr>
+          <w:rFonts w:ascii="Times-Roman" w:hAnsi="Times-Roman" w:cs="Times-Roman"/>
+          <w:color w:val="FF0000"/>
+          <w:sz w:val="24"/>
+          <w:szCs w:val="24"/>
+        </w:rPr>
+        <w:t>,</w:t>
+      </w:r>
+      <w:r>
+        <w:rPr>
+          <w:rFonts w:ascii="Times-Roman" w:hAnsi="Times-Roman" w:cs="Times-Roman"/>
+          <w:color w:val="FF0000"/>
+          <w:sz w:val="24"/>
+          <w:szCs w:val="24"/>
+        </w:rPr>
+        <w:t xml:space="preserve"> we have explicitly added a before and after comparison of both flowering time by species and environmental variables by calculating averages for the first sampling period and the second sampling period.  Our approach was to include a further discussion of how these two sets of variables have both changed between periods as a launching point for examining the covariation of FFD and both temperature and precipitation variables.  We now include a table with averages for the different sampling periods and measurements of shift to emphasize that indeed flowering is earlier for many but not all species in the recent sampling period. We have also referenced a more thorough comparison done for FFD done by our lab where the results were essentially the same (</w:t>
+      </w:r>
+      <w:proofErr w:type="spellStart"/>
+      <w:r>
+        <w:rPr>
+          <w:rFonts w:ascii="Times-Roman" w:hAnsi="Times-Roman" w:cs="Times-Roman"/>
+          <w:color w:val="FF0000"/>
+          <w:sz w:val="24"/>
+          <w:szCs w:val="24"/>
+        </w:rPr>
+        <w:t>Dunnell</w:t>
+      </w:r>
+      <w:proofErr w:type="spellEnd"/>
+      <w:r>
+        <w:rPr>
+          <w:rFonts w:ascii="Times-Roman" w:hAnsi="Times-Roman" w:cs="Times-Roman"/>
+          <w:color w:val="FF0000"/>
+          <w:sz w:val="24"/>
+          <w:szCs w:val="24"/>
+        </w:rPr>
+        <w:t xml:space="preserve"> and Travers</w:t>
+      </w:r>
+      <w:proofErr w:type="gramStart"/>
+      <w:r>
+        <w:rPr>
+          <w:rFonts w:ascii="Times-Roman" w:hAnsi="Times-Roman" w:cs="Times-Roman"/>
+          <w:color w:val="FF0000"/>
+          <w:sz w:val="24"/>
+          <w:szCs w:val="24"/>
+        </w:rPr>
+        <w:t>, ?</w:t>
+      </w:r>
+      <w:proofErr w:type="gramEnd"/>
+      <w:r>
+        <w:rPr>
+          <w:rFonts w:ascii="Times-Roman" w:hAnsi="Times-Roman" w:cs="Times-Roman"/>
+          <w:color w:val="FF0000"/>
+          <w:sz w:val="24"/>
+          <w:szCs w:val="24"/>
+        </w:rPr>
+        <w:t>). Correspondingly we show there were also shifts in both temperature and precipitation means in the predicted direction.</w:t>
+      </w:r>
+    </w:p>
+    <w:p>
+      <w:pPr>
+        <w:pStyle w:val="ListParagraph"/>
+        <w:numPr>
+          <w:ilvl w:val="2"/>
+          <w:numId w:val="1"/>
+        </w:numPr>
+        <w:autoSpaceDE w:val="0"/>
+        <w:autoSpaceDN w:val="0"/>
+        <w:adjustRightInd w:val="0"/>
+        <w:spacing w:after="0" w:line="240" w:lineRule="auto"/>
+        <w:rPr>
+          <w:rFonts w:ascii="Times-Roman" w:hAnsi="Times-Roman" w:cs="Times-Roman"/>
+          <w:sz w:val="24"/>
+          <w:szCs w:val="24"/>
+        </w:rPr>
+      </w:pPr>
+      <w:r>
+        <w:rPr>
+          <w:rFonts w:ascii="Times-Roman" w:hAnsi="Times-Roman" w:cs="Times-Roman"/>
+          <w:color w:val="FF0000"/>
+          <w:sz w:val="24"/>
+          <w:szCs w:val="24"/>
+        </w:rPr>
+        <w:t xml:space="preserve"> However, we would argue that the path analysis is the best approach to assessing the relationships between first flowering date and spring temperature, total </w:t>
+      </w:r>
+      <w:proofErr w:type="gramStart"/>
+      <w:r>
+        <w:rPr>
+          <w:rFonts w:ascii="Times-Roman" w:hAnsi="Times-Roman" w:cs="Times-Roman"/>
+          <w:color w:val="FF0000"/>
+          <w:sz w:val="24"/>
+          <w:szCs w:val="24"/>
+        </w:rPr>
+        <w:t>snowfall</w:t>
+      </w:r>
+      <w:proofErr w:type="gramEnd"/>
+      <w:r>
+        <w:rPr>
+          <w:rFonts w:ascii="Times-Roman" w:hAnsi="Times-Roman" w:cs="Times-Roman"/>
+          <w:color w:val="FF0000"/>
+          <w:sz w:val="24"/>
+          <w:szCs w:val="24"/>
+        </w:rPr>
+        <w:t xml:space="preserve"> and snowpack because it explicitly accounts for direct effects of each environmental variable on FFD as well as the indirect effects that occur through correlations with other environmental variables.  The power of path analysis is that it simultaneously accounts for covariance among the variables and describes the strength of relationships between them and our dependent variable FFD. </w:t>
+      </w:r>
+      <w:r>
+        <w:rPr>
+          <w:rFonts w:ascii="Times-Roman" w:hAnsi="Times-Roman" w:cs="Times-Roman"/>
+          <w:color w:val="FF0000"/>
+          <w:sz w:val="24"/>
+          <w:szCs w:val="24"/>
+        </w:rPr>
+        <w:t xml:space="preserve">Thus, we conclude that yes there have been shifts either forward or backward in flowering time depending on the species and that temperature by and large explains </w:t>
+      </w:r>
+      <w:proofErr w:type="gramStart"/>
+      <w:r>
+        <w:rPr>
+          <w:rFonts w:ascii="Times-Roman" w:hAnsi="Times-Roman" w:cs="Times-Roman"/>
+          <w:color w:val="FF0000"/>
+          <w:sz w:val="24"/>
+          <w:szCs w:val="24"/>
+        </w:rPr>
+        <w:t>the majority of</w:t>
+      </w:r>
+      <w:proofErr w:type="gramEnd"/>
+      <w:r>
+        <w:rPr>
+          <w:rFonts w:ascii="Times-Roman" w:hAnsi="Times-Roman" w:cs="Times-Roman"/>
+          <w:color w:val="FF0000"/>
+          <w:sz w:val="24"/>
+          <w:szCs w:val="24"/>
+        </w:rPr>
+        <w:t xml:space="preserve"> that variation as opposed to the timing of bare ground or amount of precipitation. </w:t>
+      </w:r>
+    </w:p>
+    <w:p>
+      <w:pPr>
+        <w:pStyle w:val="ListParagraph"/>
+        <w:autoSpaceDE w:val="0"/>
+        <w:autoSpaceDN w:val="0"/>
+        <w:adjustRightInd w:val="0"/>
+        <w:spacing w:after="0" w:line="240" w:lineRule="auto"/>
+        <w:rPr>
+          <w:rFonts w:ascii="Times-Roman" w:hAnsi="Times-Roman" w:cs="Times-Roman"/>
+          <w:sz w:val="24"/>
+          <w:szCs w:val="24"/>
+        </w:rPr>
+      </w:pPr>
+    </w:p>
+    <w:p>
+      <w:pPr>
+        <w:pStyle w:val="ListParagraph"/>
+        <w:autoSpaceDE w:val="0"/>
+        <w:autoSpaceDN w:val="0"/>
+        <w:adjustRightInd w:val="0"/>
+        <w:spacing w:after="0" w:line="240" w:lineRule="auto"/>
+        <w:rPr>
+          <w:rFonts w:ascii="Times-Roman" w:hAnsi="Times-Roman" w:cs="Times-Roman"/>
+          <w:sz w:val="24"/>
+          <w:szCs w:val="24"/>
+        </w:rPr>
+      </w:pPr>
+    </w:p>
+    <w:p>
+      <w:pPr>
+        <w:pStyle w:val="ListParagraph"/>
+        <w:numPr>
+          <w:ilvl w:val="0"/>
+          <w:numId w:val="1"/>
+        </w:numPr>
+        <w:autoSpaceDE w:val="0"/>
+        <w:autoSpaceDN w:val="0"/>
+        <w:adjustRightInd w:val="0"/>
+        <w:spacing w:after="0" w:line="240" w:lineRule="auto"/>
+        <w:rPr>
+          <w:rFonts w:ascii="Times-Roman" w:hAnsi="Times-Roman" w:cs="Times-Roman"/>
+          <w:sz w:val="24"/>
+          <w:szCs w:val="24"/>
+        </w:rPr>
+      </w:pPr>
+      <w:r>
+        <w:rPr>
+          <w:rFonts w:ascii="Times-Roman" w:hAnsi="Times-Roman" w:cs="Times-Roman"/>
+          <w:sz w:val="24"/>
+          <w:szCs w:val="24"/>
+        </w:rPr>
+        <w:t>I wonder if the SPDX value is a little biased, since there was a model selection procedure used to determine</w:t>
+      </w:r>
+      <w:r>
+        <w:rPr>
+          <w:rFonts w:ascii="Times-Roman" w:hAnsi="Times-Roman" w:cs="Times-Roman"/>
+          <w:sz w:val="24"/>
+          <w:szCs w:val="24"/>
+        </w:rPr>
+        <w:t xml:space="preserve"> </w:t>
+      </w:r>
+      <w:r>
+        <w:rPr>
+          <w:rFonts w:ascii="Times-Roman" w:hAnsi="Times-Roman" w:cs="Times-Roman"/>
+          <w:sz w:val="24"/>
+          <w:szCs w:val="24"/>
+        </w:rPr>
+        <w:t>what that value should be.</w:t>
       </w:r>
     </w:p>
     <w:p>
@@ -218,74 +437,367 @@
       <w:r>
         <w:rPr>
           <w:rFonts w:ascii="Times-Roman" w:hAnsi="Times-Roman" w:cs="Times-Roman"/>
-          <w:sz w:val="24"/>
-          <w:szCs w:val="24"/>
-        </w:rPr>
-        <w:t>if FFD is significantly earlier in the more</w:t>
-      </w:r>
-      <w:r>
-        <w:rPr>
-          <w:rFonts w:ascii="Times-Roman" w:hAnsi="Times-Roman" w:cs="Times-Roman"/>
-          <w:sz w:val="24"/>
-          <w:szCs w:val="24"/>
-        </w:rPr>
-        <w:t xml:space="preserve"> </w:t>
-      </w:r>
-      <w:r>
-        <w:rPr>
-          <w:rFonts w:ascii="Times-Roman" w:hAnsi="Times-Roman" w:cs="Times-Roman"/>
-          <w:sz w:val="24"/>
-          <w:szCs w:val="24"/>
-        </w:rPr>
-        <w:t>recent period compared to the earlier period. If you pair that with changes to temperature and changes to</w:t>
-      </w:r>
-      <w:r>
-        <w:rPr>
-          <w:rFonts w:ascii="Times-Roman" w:hAnsi="Times-Roman" w:cs="Times-Roman"/>
-          <w:sz w:val="24"/>
-          <w:szCs w:val="24"/>
-        </w:rPr>
-        <w:t xml:space="preserve"> </w:t>
-      </w:r>
-      <w:r>
-        <w:rPr>
-          <w:rFonts w:ascii="Times-Roman" w:hAnsi="Times-Roman" w:cs="Times-Roman"/>
-          <w:sz w:val="24"/>
-          <w:szCs w:val="24"/>
-        </w:rPr>
-        <w:t>3</w:t>
-      </w:r>
-      <w:r>
-        <w:rPr>
-          <w:rFonts w:ascii="Times-Roman" w:hAnsi="Times-Roman" w:cs="Times-Roman"/>
-          <w:sz w:val="24"/>
-          <w:szCs w:val="24"/>
-        </w:rPr>
-        <w:t xml:space="preserve"> </w:t>
-      </w:r>
-      <w:r>
-        <w:rPr>
-          <w:rFonts w:ascii="Times-Roman" w:hAnsi="Times-Roman" w:cs="Times-Roman"/>
-          <w:sz w:val="24"/>
-          <w:szCs w:val="24"/>
-        </w:rPr>
-        <w:t>snowpack/snow totals, you could see whether a shift to earlier flowering over 50 years is more closely tied to</w:t>
-      </w:r>
-      <w:r>
-        <w:rPr>
-          <w:rFonts w:ascii="Times-Roman" w:hAnsi="Times-Roman" w:cs="Times-Roman"/>
-          <w:sz w:val="24"/>
-          <w:szCs w:val="24"/>
-        </w:rPr>
-        <w:t xml:space="preserve"> </w:t>
-      </w:r>
-      <w:r>
-        <w:rPr>
-          <w:rFonts w:ascii="Times-Roman" w:hAnsi="Times-Roman" w:cs="Times-Roman"/>
-          <w:sz w:val="24"/>
-          <w:szCs w:val="24"/>
-        </w:rPr>
-        <w:t>rising temperatures or changes in snowpack (or both).</w:t>
+          <w:color w:val="FF0000"/>
+          <w:sz w:val="24"/>
+          <w:szCs w:val="24"/>
+        </w:rPr>
+        <w:lastRenderedPageBreak/>
+        <w:t xml:space="preserve">We chose to use a model selection procedure to select which day in March to use as an estimate of spring snowpack because the alternative of choosing say March 15 is both arbitrary and results in </w:t>
+      </w:r>
+      <w:proofErr w:type="gramStart"/>
+      <w:r>
+        <w:rPr>
+          <w:rFonts w:ascii="Times-Roman" w:hAnsi="Times-Roman" w:cs="Times-Roman"/>
+          <w:color w:val="FF0000"/>
+          <w:sz w:val="24"/>
+          <w:szCs w:val="24"/>
+        </w:rPr>
+        <w:t>a large number of</w:t>
+      </w:r>
+      <w:proofErr w:type="gramEnd"/>
+      <w:r>
+        <w:rPr>
+          <w:rFonts w:ascii="Times-Roman" w:hAnsi="Times-Roman" w:cs="Times-Roman"/>
+          <w:color w:val="FF0000"/>
+          <w:sz w:val="24"/>
+          <w:szCs w:val="24"/>
+        </w:rPr>
+        <w:t xml:space="preserve"> zeros as part of the dataset.  As such, March 15 decreases rather than increases the explanatory value of March snowpack.  In contrast, even when we use model selection to choose which day provides the greatest explanatory value (SPDX) we still found no significant relationship between </w:t>
+      </w:r>
+      <w:proofErr w:type="gramStart"/>
+      <w:r>
+        <w:rPr>
+          <w:rFonts w:ascii="Times-Roman" w:hAnsi="Times-Roman" w:cs="Times-Roman"/>
+          <w:color w:val="FF0000"/>
+          <w:sz w:val="24"/>
+          <w:szCs w:val="24"/>
+        </w:rPr>
+        <w:t>snow pack</w:t>
+      </w:r>
+      <w:proofErr w:type="gramEnd"/>
+      <w:r>
+        <w:rPr>
+          <w:rFonts w:ascii="Times-Roman" w:hAnsi="Times-Roman" w:cs="Times-Roman"/>
+          <w:color w:val="FF0000"/>
+          <w:sz w:val="24"/>
+          <w:szCs w:val="24"/>
+        </w:rPr>
+        <w:t xml:space="preserve"> and FFD relative to temperature.  We are thus confident that changes in snowpack do not seem to play a role even with a liberal test. </w:t>
+      </w:r>
+    </w:p>
+    <w:p>
+      <w:pPr>
+        <w:pStyle w:val="ListParagraph"/>
+        <w:numPr>
+          <w:ilvl w:val="0"/>
+          <w:numId w:val="1"/>
+        </w:numPr>
+        <w:autoSpaceDE w:val="0"/>
+        <w:autoSpaceDN w:val="0"/>
+        <w:adjustRightInd w:val="0"/>
+        <w:spacing w:after="0" w:line="240" w:lineRule="auto"/>
+        <w:rPr>
+          <w:rFonts w:ascii="Times-Roman" w:hAnsi="Times-Roman" w:cs="Times-Roman"/>
+          <w:sz w:val="24"/>
+          <w:szCs w:val="24"/>
+        </w:rPr>
+      </w:pPr>
+      <w:r>
+        <w:rPr>
+          <w:rFonts w:ascii="Times-Roman" w:hAnsi="Times-Roman" w:cs="Times-Roman"/>
+          <w:sz w:val="24"/>
+          <w:szCs w:val="24"/>
+        </w:rPr>
+        <w:t>Why use this somewhat convoluted variable (AGDU) to represent temperature instead of just using some actual</w:t>
+      </w:r>
+      <w:r>
+        <w:rPr>
+          <w:rFonts w:ascii="Times-Roman" w:hAnsi="Times-Roman" w:cs="Times-Roman"/>
+          <w:sz w:val="24"/>
+          <w:szCs w:val="24"/>
+        </w:rPr>
+        <w:t xml:space="preserve"> </w:t>
+      </w:r>
+      <w:r>
+        <w:rPr>
+          <w:rFonts w:ascii="Times-Roman" w:hAnsi="Times-Roman" w:cs="Times-Roman"/>
+          <w:sz w:val="24"/>
+          <w:szCs w:val="24"/>
+        </w:rPr>
+        <w:t>metric of temperature?</w:t>
+      </w:r>
+    </w:p>
+    <w:p>
+      <w:pPr>
+        <w:pStyle w:val="ListParagraph"/>
+        <w:numPr>
+          <w:ilvl w:val="1"/>
+          <w:numId w:val="1"/>
+        </w:numPr>
+        <w:autoSpaceDE w:val="0"/>
+        <w:autoSpaceDN w:val="0"/>
+        <w:adjustRightInd w:val="0"/>
+        <w:spacing w:after="0" w:line="240" w:lineRule="auto"/>
+        <w:rPr>
+          <w:rFonts w:ascii="Times-Roman" w:hAnsi="Times-Roman" w:cs="Times-Roman"/>
+          <w:sz w:val="24"/>
+          <w:szCs w:val="24"/>
+        </w:rPr>
+      </w:pPr>
+      <w:r>
+        <w:rPr>
+          <w:rFonts w:ascii="Times-Roman" w:hAnsi="Times-Roman" w:cs="Times-Roman"/>
+          <w:color w:val="FF0000"/>
+          <w:sz w:val="24"/>
+          <w:szCs w:val="24"/>
+        </w:rPr>
+        <w:t>This point is well taken as AGDU is an abstraction that is negatively related to temperature and probably decreases understanding of the relationship between temperature and FFD.  So</w:t>
+      </w:r>
+      <w:r>
+        <w:rPr>
+          <w:rFonts w:ascii="Times-Roman" w:hAnsi="Times-Roman" w:cs="Times-Roman"/>
+          <w:color w:val="FF0000"/>
+          <w:sz w:val="24"/>
+          <w:szCs w:val="24"/>
+        </w:rPr>
+        <w:t>,</w:t>
+      </w:r>
+      <w:r>
+        <w:rPr>
+          <w:rFonts w:ascii="Times-Roman" w:hAnsi="Times-Roman" w:cs="Times-Roman"/>
+          <w:color w:val="FF0000"/>
+          <w:sz w:val="24"/>
+          <w:szCs w:val="24"/>
+        </w:rPr>
+        <w:t xml:space="preserve"> we instead substituted the annual average temperature for the three crucial spring months: February, March and April and referred to this as spring temperature (ST) We have re-analyzed the complete set of species and their path models using the new variable in the place of AGDU. </w:t>
+      </w:r>
+    </w:p>
+    <w:p>
+      <w:pPr>
+        <w:pStyle w:val="ListParagraph"/>
+        <w:numPr>
+          <w:ilvl w:val="0"/>
+          <w:numId w:val="1"/>
+        </w:numPr>
+        <w:autoSpaceDE w:val="0"/>
+        <w:autoSpaceDN w:val="0"/>
+        <w:adjustRightInd w:val="0"/>
+        <w:spacing w:after="0" w:line="240" w:lineRule="auto"/>
+        <w:rPr>
+          <w:rFonts w:ascii="Times-Roman" w:hAnsi="Times-Roman" w:cs="Times-Roman"/>
+          <w:sz w:val="24"/>
+          <w:szCs w:val="24"/>
+        </w:rPr>
+      </w:pPr>
+      <w:r>
+        <w:rPr>
+          <w:rFonts w:ascii="Times-Roman" w:hAnsi="Times-Roman" w:cs="Times-Roman"/>
+          <w:sz w:val="24"/>
+          <w:szCs w:val="24"/>
+        </w:rPr>
+        <w:t>You probably need to include some sort of correlation table to show how much collinearity there is among</w:t>
+      </w:r>
+      <w:r>
+        <w:rPr>
+          <w:rFonts w:ascii="Times-Roman" w:hAnsi="Times-Roman" w:cs="Times-Roman"/>
+          <w:sz w:val="24"/>
+          <w:szCs w:val="24"/>
+        </w:rPr>
+        <w:t xml:space="preserve"> </w:t>
+      </w:r>
+      <w:r>
+        <w:rPr>
+          <w:rFonts w:ascii="Times-Roman" w:hAnsi="Times-Roman" w:cs="Times-Roman"/>
+          <w:sz w:val="24"/>
+          <w:szCs w:val="24"/>
+        </w:rPr>
+        <w:t>predictor variables in the SEM regressions</w:t>
+      </w:r>
+    </w:p>
+    <w:p>
+      <w:pPr>
+        <w:pStyle w:val="ListParagraph"/>
+        <w:numPr>
+          <w:ilvl w:val="1"/>
+          <w:numId w:val="1"/>
+        </w:numPr>
+        <w:autoSpaceDE w:val="0"/>
+        <w:autoSpaceDN w:val="0"/>
+        <w:adjustRightInd w:val="0"/>
+        <w:spacing w:after="0" w:line="240" w:lineRule="auto"/>
+        <w:rPr>
+          <w:rFonts w:ascii="Times-Roman" w:hAnsi="Times-Roman" w:cs="Times-Roman"/>
+          <w:color w:val="FF0000"/>
+          <w:sz w:val="24"/>
+          <w:szCs w:val="24"/>
+        </w:rPr>
+      </w:pPr>
+      <w:r>
+        <w:rPr>
+          <w:rFonts w:ascii="Times-Roman" w:hAnsi="Times-Roman" w:cs="Times-Roman"/>
+          <w:color w:val="FF0000"/>
+          <w:sz w:val="24"/>
+          <w:szCs w:val="24"/>
+        </w:rPr>
+        <w:t>We</w:t>
+      </w:r>
+      <w:r>
+        <w:rPr>
+          <w:rFonts w:ascii="Times-Roman" w:hAnsi="Times-Roman" w:cs="Times-Roman"/>
+          <w:color w:val="FF0000"/>
+          <w:sz w:val="24"/>
+          <w:szCs w:val="24"/>
+        </w:rPr>
+        <w:t xml:space="preserve"> agree completely that there should be collinearity among the environmental variables.  </w:t>
+      </w:r>
+      <w:r>
+        <w:rPr>
+          <w:rFonts w:ascii="Times-Roman" w:hAnsi="Times-Roman" w:cs="Times-Roman"/>
+          <w:color w:val="FF0000"/>
+          <w:sz w:val="24"/>
+          <w:szCs w:val="24"/>
+        </w:rPr>
+        <w:t>Snowpack</w:t>
+      </w:r>
+      <w:r>
+        <w:rPr>
+          <w:rFonts w:ascii="Times-Roman" w:hAnsi="Times-Roman" w:cs="Times-Roman"/>
+          <w:color w:val="FF0000"/>
+          <w:sz w:val="24"/>
+          <w:szCs w:val="24"/>
+        </w:rPr>
+        <w:t xml:space="preserve"> and date of bare ground </w:t>
+      </w:r>
+      <w:proofErr w:type="gramStart"/>
+      <w:r>
+        <w:rPr>
+          <w:rFonts w:ascii="Times-Roman" w:hAnsi="Times-Roman" w:cs="Times-Roman"/>
+          <w:color w:val="FF0000"/>
+          <w:sz w:val="24"/>
+          <w:szCs w:val="24"/>
+        </w:rPr>
+        <w:t>in particular should</w:t>
+      </w:r>
+      <w:proofErr w:type="gramEnd"/>
+      <w:r>
+        <w:rPr>
+          <w:rFonts w:ascii="Times-Roman" w:hAnsi="Times-Roman" w:cs="Times-Roman"/>
+          <w:color w:val="FF0000"/>
+          <w:sz w:val="24"/>
+          <w:szCs w:val="24"/>
+        </w:rPr>
+        <w:t xml:space="preserve"> be strongly related to winter temperatures.  </w:t>
+      </w:r>
+      <w:proofErr w:type="gramStart"/>
+      <w:r>
+        <w:rPr>
+          <w:rFonts w:ascii="Times-Roman" w:hAnsi="Times-Roman" w:cs="Times-Roman"/>
+          <w:color w:val="FF0000"/>
+          <w:sz w:val="24"/>
+          <w:szCs w:val="24"/>
+        </w:rPr>
+        <w:t>This is why</w:t>
+      </w:r>
+      <w:proofErr w:type="gramEnd"/>
+      <w:r>
+        <w:rPr>
+          <w:rFonts w:ascii="Times-Roman" w:hAnsi="Times-Roman" w:cs="Times-Roman"/>
+          <w:color w:val="FF0000"/>
+          <w:sz w:val="24"/>
+          <w:szCs w:val="24"/>
+        </w:rPr>
+        <w:t xml:space="preserve"> we chose path analysis as the best approach to analyzing explanatory relationships between the environmental variables and FFD. This type of analysis explicitly calculates both direct and indirect effects of each environmental variable and the dependent variable while accounting for relationships among the environmental variable.  The standardized </w:t>
+      </w:r>
+      <w:r>
+        <w:rPr>
+          <w:rFonts w:ascii="Times-Roman" w:hAnsi="Times-Roman" w:cs="Times-Roman"/>
+          <w:color w:val="FF0000"/>
+          <w:sz w:val="24"/>
+          <w:szCs w:val="24"/>
+        </w:rPr>
+        <w:t>regression coefficient</w:t>
+      </w:r>
+      <w:r>
+        <w:rPr>
+          <w:rFonts w:ascii="Times-Roman" w:hAnsi="Times-Roman" w:cs="Times-Roman"/>
+          <w:color w:val="FF0000"/>
+          <w:sz w:val="24"/>
+          <w:szCs w:val="24"/>
+        </w:rPr>
+        <w:t xml:space="preserve"> values in Table 1,2 reflect the strength of </w:t>
+      </w:r>
+      <w:proofErr w:type="gramStart"/>
+      <w:r>
+        <w:rPr>
+          <w:rFonts w:ascii="Times-Roman" w:hAnsi="Times-Roman" w:cs="Times-Roman"/>
+          <w:color w:val="FF0000"/>
+          <w:sz w:val="24"/>
+          <w:szCs w:val="24"/>
+        </w:rPr>
+        <w:t>particular relationships</w:t>
+      </w:r>
+      <w:proofErr w:type="gramEnd"/>
+      <w:r>
+        <w:rPr>
+          <w:rFonts w:ascii="Times-Roman" w:hAnsi="Times-Roman" w:cs="Times-Roman"/>
+          <w:color w:val="FF0000"/>
+          <w:sz w:val="24"/>
+          <w:szCs w:val="24"/>
+        </w:rPr>
+        <w:t xml:space="preserve"> after you standardize for collinearity.  As suggested by the reviewer we have now emphasize how the environmental variables are related to each other with a correlation matrix depicting the covariation among 4 variables (Figure X). </w:t>
+      </w:r>
+    </w:p>
+    <w:p>
+      <w:pPr>
+        <w:pStyle w:val="ListParagraph"/>
+        <w:numPr>
+          <w:ilvl w:val="1"/>
+          <w:numId w:val="1"/>
+        </w:numPr>
+        <w:autoSpaceDE w:val="0"/>
+        <w:autoSpaceDN w:val="0"/>
+        <w:adjustRightInd w:val="0"/>
+        <w:spacing w:after="0" w:line="240" w:lineRule="auto"/>
+        <w:ind w:left="540"/>
+        <w:rPr>
+          <w:rFonts w:ascii="Times-Roman" w:hAnsi="Times-Roman" w:cs="Times-Roman"/>
+          <w:sz w:val="24"/>
+          <w:szCs w:val="24"/>
+        </w:rPr>
+      </w:pPr>
+      <w:r>
+        <w:rPr>
+          <w:rFonts w:ascii="Times-Roman" w:hAnsi="Times-Roman" w:cs="Times-Roman"/>
+          <w:sz w:val="24"/>
+          <w:szCs w:val="24"/>
+        </w:rPr>
+        <w:t>Table 1 is pretty confusing the way it is currently structured. I’m not sure you really need columns A-</w:t>
+      </w:r>
+      <w:proofErr w:type="gramStart"/>
+      <w:r>
+        <w:rPr>
+          <w:rFonts w:ascii="Times-Roman" w:hAnsi="Times-Roman" w:cs="Times-Roman"/>
+          <w:sz w:val="24"/>
+          <w:szCs w:val="24"/>
+        </w:rPr>
+        <w:t>D, since</w:t>
+      </w:r>
+      <w:proofErr w:type="gramEnd"/>
+      <w:r>
+        <w:rPr>
+          <w:rFonts w:ascii="Times-Roman" w:hAnsi="Times-Roman" w:cs="Times-Roman"/>
+          <w:sz w:val="24"/>
+          <w:szCs w:val="24"/>
+        </w:rPr>
+        <w:t xml:space="preserve"> </w:t>
+      </w:r>
+      <w:r>
+        <w:rPr>
+          <w:rFonts w:ascii="Times-Roman" w:hAnsi="Times-Roman" w:cs="Times-Roman"/>
+          <w:sz w:val="24"/>
+          <w:szCs w:val="24"/>
+        </w:rPr>
+        <w:t>those values are provided in Figure 3. So maybe this table could just be showing the indirect effects (columns AD and BD), and these column headers could be renamed to identify more easily what they are.</w:t>
       </w:r>
     </w:p>
     <w:p>
@@ -312,599 +824,8 @@
           <w:sz w:val="24"/>
           <w:szCs w:val="24"/>
         </w:rPr>
-        <w:t xml:space="preserve">The suggestion of using these data as an opportunity to examine shifting flowering date associated with climate change is a good one.  </w:t>
-      </w:r>
-      <w:proofErr w:type="gramStart"/>
-      <w:r>
-        <w:rPr>
-          <w:rFonts w:ascii="Times-Roman" w:hAnsi="Times-Roman" w:cs="Times-Roman"/>
-          <w:color w:val="FF0000"/>
-          <w:sz w:val="24"/>
-          <w:szCs w:val="24"/>
-        </w:rPr>
-        <w:t>So</w:t>
-      </w:r>
-      <w:proofErr w:type="gramEnd"/>
-      <w:r>
-        <w:rPr>
-          <w:rFonts w:ascii="Times-Roman" w:hAnsi="Times-Roman" w:cs="Times-Roman"/>
-          <w:color w:val="FF0000"/>
-          <w:sz w:val="24"/>
-          <w:szCs w:val="24"/>
-        </w:rPr>
-        <w:t xml:space="preserve"> we have explicitly added a before and after comparison of both flowering time by species and environmental variables by calculating averages for the first sampling period and the second sampling period.  Our approach was to include a further discussion of how these two sets of variables have both changed between periods as a launching point for examining the covariation of FFD and both temperature and precipitation variables.  We now include a table with averages for the different sampling periods and measurements of shift to emphasize that indeed flowering is earlier for many but not all species in the recent sampling period. We have also referenced a more thorough comparison done for FFD done by our lab where the results were essentially the same (</w:t>
-      </w:r>
-      <w:proofErr w:type="spellStart"/>
-      <w:r>
-        <w:rPr>
-          <w:rFonts w:ascii="Times-Roman" w:hAnsi="Times-Roman" w:cs="Times-Roman"/>
-          <w:color w:val="FF0000"/>
-          <w:sz w:val="24"/>
-          <w:szCs w:val="24"/>
-        </w:rPr>
-        <w:t>Dunnell</w:t>
-      </w:r>
-      <w:proofErr w:type="spellEnd"/>
-      <w:r>
-        <w:rPr>
-          <w:rFonts w:ascii="Times-Roman" w:hAnsi="Times-Roman" w:cs="Times-Roman"/>
-          <w:color w:val="FF0000"/>
-          <w:sz w:val="24"/>
-          <w:szCs w:val="24"/>
-        </w:rPr>
-        <w:t xml:space="preserve"> and Travers</w:t>
-      </w:r>
-      <w:proofErr w:type="gramStart"/>
-      <w:r>
-        <w:rPr>
-          <w:rFonts w:ascii="Times-Roman" w:hAnsi="Times-Roman" w:cs="Times-Roman"/>
-          <w:color w:val="FF0000"/>
-          <w:sz w:val="24"/>
-          <w:szCs w:val="24"/>
-        </w:rPr>
-        <w:t>, ?</w:t>
-      </w:r>
-      <w:proofErr w:type="gramEnd"/>
-      <w:r>
-        <w:rPr>
-          <w:rFonts w:ascii="Times-Roman" w:hAnsi="Times-Roman" w:cs="Times-Roman"/>
-          <w:color w:val="FF0000"/>
-          <w:sz w:val="24"/>
-          <w:szCs w:val="24"/>
-        </w:rPr>
-        <w:t xml:space="preserve">). Correspondingly we show there were also shifts in both temperature and precipitation means in the predicted direction.  </w:t>
-      </w:r>
-    </w:p>
-    <w:p>
-      <w:pPr>
-        <w:autoSpaceDE w:val="0"/>
-        <w:autoSpaceDN w:val="0"/>
-        <w:adjustRightInd w:val="0"/>
-        <w:spacing w:after="0" w:line="240" w:lineRule="auto"/>
-        <w:ind w:left="1440" w:firstLine="720"/>
-        <w:rPr>
-          <w:rFonts w:ascii="Times-Roman" w:hAnsi="Times-Roman" w:cs="Times-Roman"/>
-          <w:color w:val="FF0000"/>
-          <w:sz w:val="24"/>
-          <w:szCs w:val="24"/>
-        </w:rPr>
-      </w:pPr>
-      <w:r>
-        <w:rPr>
-          <w:rFonts w:ascii="Times-Roman" w:hAnsi="Times-Roman" w:cs="Times-Roman"/>
-          <w:sz w:val="24"/>
-          <w:szCs w:val="24"/>
-        </w:rPr>
-        <w:t xml:space="preserve">    </w:t>
-      </w:r>
-      <w:r>
-        <w:rPr>
-          <w:rFonts w:ascii="Times-Roman" w:hAnsi="Times-Roman" w:cs="Times-Roman"/>
-          <w:color w:val="FF0000"/>
-          <w:sz w:val="24"/>
-          <w:szCs w:val="24"/>
-        </w:rPr>
-        <w:t xml:space="preserve"> However, we would argue that the path analysis is the best approach to assessing the relationships between first flowering date and spring temperature, total </w:t>
-      </w:r>
-      <w:proofErr w:type="gramStart"/>
-      <w:r>
-        <w:rPr>
-          <w:rFonts w:ascii="Times-Roman" w:hAnsi="Times-Roman" w:cs="Times-Roman"/>
-          <w:color w:val="FF0000"/>
-          <w:sz w:val="24"/>
-          <w:szCs w:val="24"/>
-        </w:rPr>
-        <w:t>snowfall</w:t>
-      </w:r>
-      <w:proofErr w:type="gramEnd"/>
-      <w:r>
-        <w:rPr>
-          <w:rFonts w:ascii="Times-Roman" w:hAnsi="Times-Roman" w:cs="Times-Roman"/>
-          <w:color w:val="FF0000"/>
-          <w:sz w:val="24"/>
-          <w:szCs w:val="24"/>
-        </w:rPr>
-        <w:t xml:space="preserve"> and snowpack because it explicitly accounts for direct effects of each environmental variable on FFD as well as the indirect effects that occur through correlations with other environmental variables.  The power of path analysis is that it simultaneously accounts for covariance among the variables and describes the strength of relationships between them and our dependent variable FFD. </w:t>
-      </w:r>
-      <w:r>
-        <w:rPr>
-          <w:rFonts w:ascii="Times-Roman" w:hAnsi="Times-Roman" w:cs="Times-Roman"/>
-          <w:color w:val="FF0000"/>
-          <w:sz w:val="24"/>
-          <w:szCs w:val="24"/>
-        </w:rPr>
-        <w:t xml:space="preserve">Thus, we conclude that yes there have been shifts either forward or backward in flowering time depending on the species and that temperature by and large explains </w:t>
-      </w:r>
-      <w:proofErr w:type="gramStart"/>
-      <w:r>
-        <w:rPr>
-          <w:rFonts w:ascii="Times-Roman" w:hAnsi="Times-Roman" w:cs="Times-Roman"/>
-          <w:color w:val="FF0000"/>
-          <w:sz w:val="24"/>
-          <w:szCs w:val="24"/>
-        </w:rPr>
-        <w:t>the majority of</w:t>
-      </w:r>
-      <w:proofErr w:type="gramEnd"/>
-      <w:r>
-        <w:rPr>
-          <w:rFonts w:ascii="Times-Roman" w:hAnsi="Times-Roman" w:cs="Times-Roman"/>
-          <w:color w:val="FF0000"/>
-          <w:sz w:val="24"/>
-          <w:szCs w:val="24"/>
-        </w:rPr>
-        <w:t xml:space="preserve"> that variation as opposed to the timing of bare ground or amount of precipitation. </w:t>
-      </w:r>
-    </w:p>
-    <w:p>
-      <w:pPr>
-        <w:pStyle w:val="ListParagraph"/>
-        <w:autoSpaceDE w:val="0"/>
-        <w:autoSpaceDN w:val="0"/>
-        <w:adjustRightInd w:val="0"/>
-        <w:spacing w:after="0" w:line="240" w:lineRule="auto"/>
-        <w:rPr>
-          <w:rFonts w:ascii="Times-Roman" w:hAnsi="Times-Roman" w:cs="Times-Roman"/>
-          <w:sz w:val="24"/>
-          <w:szCs w:val="24"/>
-        </w:rPr>
-      </w:pPr>
-    </w:p>
-    <w:p>
-      <w:pPr>
-        <w:pStyle w:val="ListParagraph"/>
-        <w:autoSpaceDE w:val="0"/>
-        <w:autoSpaceDN w:val="0"/>
-        <w:adjustRightInd w:val="0"/>
-        <w:spacing w:after="0" w:line="240" w:lineRule="auto"/>
-        <w:rPr>
-          <w:rFonts w:ascii="Times-Roman" w:hAnsi="Times-Roman" w:cs="Times-Roman"/>
-          <w:sz w:val="24"/>
-          <w:szCs w:val="24"/>
-        </w:rPr>
-      </w:pPr>
-    </w:p>
-    <w:p>
-      <w:pPr>
-        <w:pStyle w:val="ListParagraph"/>
-        <w:numPr>
-          <w:ilvl w:val="0"/>
-          <w:numId w:val="1"/>
-        </w:numPr>
-        <w:autoSpaceDE w:val="0"/>
-        <w:autoSpaceDN w:val="0"/>
-        <w:adjustRightInd w:val="0"/>
-        <w:spacing w:after="0" w:line="240" w:lineRule="auto"/>
-        <w:rPr>
-          <w:rFonts w:ascii="Times-Roman" w:hAnsi="Times-Roman" w:cs="Times-Roman"/>
-          <w:sz w:val="24"/>
-          <w:szCs w:val="24"/>
-        </w:rPr>
-      </w:pPr>
-      <w:r>
-        <w:rPr>
-          <w:rFonts w:ascii="Times-Roman" w:hAnsi="Times-Roman" w:cs="Times-Roman"/>
-          <w:sz w:val="24"/>
-          <w:szCs w:val="24"/>
-        </w:rPr>
-        <w:t>I wonder if the SPDX value is a little biased, since there was a model selection procedure used to determine</w:t>
-      </w:r>
-      <w:r>
-        <w:rPr>
-          <w:rFonts w:ascii="Times-Roman" w:hAnsi="Times-Roman" w:cs="Times-Roman"/>
-          <w:sz w:val="24"/>
-          <w:szCs w:val="24"/>
-        </w:rPr>
-        <w:t xml:space="preserve"> </w:t>
-      </w:r>
-      <w:r>
-        <w:rPr>
-          <w:rFonts w:ascii="Times-Roman" w:hAnsi="Times-Roman" w:cs="Times-Roman"/>
-          <w:sz w:val="24"/>
-          <w:szCs w:val="24"/>
-        </w:rPr>
-        <w:t>what that value should be.</w:t>
-      </w:r>
-    </w:p>
-    <w:p>
-      <w:pPr>
-        <w:pStyle w:val="ListParagraph"/>
-        <w:numPr>
-          <w:ilvl w:val="1"/>
-          <w:numId w:val="1"/>
-        </w:numPr>
-        <w:autoSpaceDE w:val="0"/>
-        <w:autoSpaceDN w:val="0"/>
-        <w:adjustRightInd w:val="0"/>
-        <w:spacing w:after="0" w:line="240" w:lineRule="auto"/>
-        <w:rPr>
-          <w:rFonts w:ascii="Times-Roman" w:hAnsi="Times-Roman" w:cs="Times-Roman"/>
-          <w:sz w:val="24"/>
-          <w:szCs w:val="24"/>
-        </w:rPr>
-      </w:pPr>
-      <w:r>
-        <w:rPr>
-          <w:rFonts w:ascii="Times-Roman" w:hAnsi="Times-Roman" w:cs="Times-Roman"/>
-          <w:color w:val="FF0000"/>
-          <w:sz w:val="24"/>
-          <w:szCs w:val="24"/>
-        </w:rPr>
-        <w:lastRenderedPageBreak/>
-        <w:t xml:space="preserve">We chose to use a model selection procedure to select which day in March to use as an estimate of spring snowpack because the alternative of choosing say March 15 is both arbitrary and results in </w:t>
-      </w:r>
-      <w:proofErr w:type="gramStart"/>
-      <w:r>
-        <w:rPr>
-          <w:rFonts w:ascii="Times-Roman" w:hAnsi="Times-Roman" w:cs="Times-Roman"/>
-          <w:color w:val="FF0000"/>
-          <w:sz w:val="24"/>
-          <w:szCs w:val="24"/>
-        </w:rPr>
-        <w:t>a large number of</w:t>
-      </w:r>
-      <w:proofErr w:type="gramEnd"/>
-      <w:r>
-        <w:rPr>
-          <w:rFonts w:ascii="Times-Roman" w:hAnsi="Times-Roman" w:cs="Times-Roman"/>
-          <w:color w:val="FF0000"/>
-          <w:sz w:val="24"/>
-          <w:szCs w:val="24"/>
-        </w:rPr>
-        <w:t xml:space="preserve"> zeros as part of the dataset.  As such, March 15 decreases rather than increases the explanatory value of March snowpack.  In contrast, even when we use model selection to choose which day provides the greatest explanatory value (SPDX) we still found no significant relationship between </w:t>
-      </w:r>
-      <w:proofErr w:type="gramStart"/>
-      <w:r>
-        <w:rPr>
-          <w:rFonts w:ascii="Times-Roman" w:hAnsi="Times-Roman" w:cs="Times-Roman"/>
-          <w:color w:val="FF0000"/>
-          <w:sz w:val="24"/>
-          <w:szCs w:val="24"/>
-        </w:rPr>
-        <w:t>snow pack</w:t>
-      </w:r>
-      <w:proofErr w:type="gramEnd"/>
-      <w:r>
-        <w:rPr>
-          <w:rFonts w:ascii="Times-Roman" w:hAnsi="Times-Roman" w:cs="Times-Roman"/>
-          <w:color w:val="FF0000"/>
-          <w:sz w:val="24"/>
-          <w:szCs w:val="24"/>
-        </w:rPr>
-        <w:t xml:space="preserve"> and FFD relative to temperature.  We are thus confident that changes in snowpack do not seem to play a role even with a liberal test. </w:t>
-      </w:r>
-    </w:p>
-    <w:p>
-      <w:pPr>
-        <w:pStyle w:val="ListParagraph"/>
-        <w:numPr>
-          <w:ilvl w:val="0"/>
-          <w:numId w:val="1"/>
-        </w:numPr>
-        <w:autoSpaceDE w:val="0"/>
-        <w:autoSpaceDN w:val="0"/>
-        <w:adjustRightInd w:val="0"/>
-        <w:spacing w:after="0" w:line="240" w:lineRule="auto"/>
-        <w:rPr>
-          <w:rFonts w:ascii="Times-Roman" w:hAnsi="Times-Roman" w:cs="Times-Roman"/>
-          <w:sz w:val="24"/>
-          <w:szCs w:val="24"/>
-        </w:rPr>
-      </w:pPr>
-      <w:r>
-        <w:rPr>
-          <w:rFonts w:ascii="Times-Roman" w:hAnsi="Times-Roman" w:cs="Times-Roman"/>
-          <w:sz w:val="24"/>
-          <w:szCs w:val="24"/>
-        </w:rPr>
-        <w:t>Why use this somewhat convoluted variable (AGDU) to represent temperature instead of just using some actual</w:t>
-      </w:r>
-      <w:r>
-        <w:rPr>
-          <w:rFonts w:ascii="Times-Roman" w:hAnsi="Times-Roman" w:cs="Times-Roman"/>
-          <w:sz w:val="24"/>
-          <w:szCs w:val="24"/>
-        </w:rPr>
-        <w:t xml:space="preserve"> </w:t>
-      </w:r>
-      <w:r>
-        <w:rPr>
-          <w:rFonts w:ascii="Times-Roman" w:hAnsi="Times-Roman" w:cs="Times-Roman"/>
-          <w:sz w:val="24"/>
-          <w:szCs w:val="24"/>
-        </w:rPr>
-        <w:t>metric of temperature?</w:t>
-      </w:r>
-    </w:p>
-    <w:p>
-      <w:pPr>
-        <w:pStyle w:val="ListParagraph"/>
-        <w:numPr>
-          <w:ilvl w:val="1"/>
-          <w:numId w:val="1"/>
-        </w:numPr>
-        <w:autoSpaceDE w:val="0"/>
-        <w:autoSpaceDN w:val="0"/>
-        <w:adjustRightInd w:val="0"/>
-        <w:spacing w:after="0" w:line="240" w:lineRule="auto"/>
-        <w:rPr>
-          <w:rFonts w:ascii="Times-Roman" w:hAnsi="Times-Roman" w:cs="Times-Roman"/>
-          <w:sz w:val="24"/>
-          <w:szCs w:val="24"/>
-        </w:rPr>
-      </w:pPr>
-      <w:r>
-        <w:rPr>
-          <w:rFonts w:ascii="Times-Roman" w:hAnsi="Times-Roman" w:cs="Times-Roman"/>
-          <w:color w:val="FF0000"/>
-          <w:sz w:val="24"/>
-          <w:szCs w:val="24"/>
-        </w:rPr>
-        <w:t xml:space="preserve">This point is well taken as AGDU is an abstraction that is negatively related to temperature and probably decreases understanding of the relationship between temperature and FFD.  </w:t>
-      </w:r>
-      <w:proofErr w:type="gramStart"/>
-      <w:r>
-        <w:rPr>
-          <w:rFonts w:ascii="Times-Roman" w:hAnsi="Times-Roman" w:cs="Times-Roman"/>
-          <w:color w:val="FF0000"/>
-          <w:sz w:val="24"/>
-          <w:szCs w:val="24"/>
-        </w:rPr>
-        <w:t>So</w:t>
-      </w:r>
-      <w:proofErr w:type="gramEnd"/>
-      <w:r>
-        <w:rPr>
-          <w:rFonts w:ascii="Times-Roman" w:hAnsi="Times-Roman" w:cs="Times-Roman"/>
-          <w:color w:val="FF0000"/>
-          <w:sz w:val="24"/>
-          <w:szCs w:val="24"/>
-        </w:rPr>
-        <w:t xml:space="preserve"> we instead substituted the annual average temperature for the three crucial spring months: February, March and April and referred to this as spring temperature (ST) We have re-analyzed the complete set of species and their path models using the new variable in the place of AGDU. </w:t>
-      </w:r>
-    </w:p>
-    <w:p>
-      <w:pPr>
-        <w:pStyle w:val="ListParagraph"/>
-        <w:numPr>
-          <w:ilvl w:val="1"/>
-          <w:numId w:val="1"/>
-        </w:numPr>
-        <w:autoSpaceDE w:val="0"/>
-        <w:autoSpaceDN w:val="0"/>
-        <w:adjustRightInd w:val="0"/>
-        <w:spacing w:after="0" w:line="240" w:lineRule="auto"/>
-        <w:rPr>
-          <w:rFonts w:ascii="Times-Roman" w:hAnsi="Times-Roman" w:cs="Times-Roman"/>
-          <w:sz w:val="24"/>
-          <w:szCs w:val="24"/>
-        </w:rPr>
-      </w:pPr>
-    </w:p>
-    <w:p>
-      <w:pPr>
-        <w:pStyle w:val="ListParagraph"/>
-        <w:numPr>
-          <w:ilvl w:val="0"/>
-          <w:numId w:val="1"/>
-        </w:numPr>
-        <w:autoSpaceDE w:val="0"/>
-        <w:autoSpaceDN w:val="0"/>
-        <w:adjustRightInd w:val="0"/>
-        <w:spacing w:after="0" w:line="240" w:lineRule="auto"/>
-        <w:rPr>
-          <w:rFonts w:ascii="Times-Roman" w:hAnsi="Times-Roman" w:cs="Times-Roman"/>
-          <w:sz w:val="24"/>
-          <w:szCs w:val="24"/>
-        </w:rPr>
-      </w:pPr>
-      <w:r>
-        <w:rPr>
-          <w:rFonts w:ascii="Times-Roman" w:hAnsi="Times-Roman" w:cs="Times-Roman"/>
-          <w:sz w:val="24"/>
-          <w:szCs w:val="24"/>
-        </w:rPr>
-        <w:t>You probably need to include some sort of correlation table to show how much collinearity there is among</w:t>
-      </w:r>
-      <w:r>
-        <w:rPr>
-          <w:rFonts w:ascii="Times-Roman" w:hAnsi="Times-Roman" w:cs="Times-Roman"/>
-          <w:sz w:val="24"/>
-          <w:szCs w:val="24"/>
-        </w:rPr>
-        <w:t xml:space="preserve"> </w:t>
-      </w:r>
-      <w:r>
-        <w:rPr>
-          <w:rFonts w:ascii="Times-Roman" w:hAnsi="Times-Roman" w:cs="Times-Roman"/>
-          <w:sz w:val="24"/>
-          <w:szCs w:val="24"/>
-        </w:rPr>
-        <w:t>predictor variables in the SEM regressions</w:t>
-      </w:r>
-    </w:p>
-    <w:p>
-      <w:pPr>
-        <w:pStyle w:val="ListParagraph"/>
-        <w:numPr>
-          <w:ilvl w:val="1"/>
-          <w:numId w:val="1"/>
-        </w:numPr>
-        <w:autoSpaceDE w:val="0"/>
-        <w:autoSpaceDN w:val="0"/>
-        <w:adjustRightInd w:val="0"/>
-        <w:spacing w:after="0" w:line="240" w:lineRule="auto"/>
-        <w:rPr>
-          <w:rFonts w:ascii="Times-Roman" w:hAnsi="Times-Roman" w:cs="Times-Roman"/>
-          <w:color w:val="FF0000"/>
-          <w:sz w:val="24"/>
-          <w:szCs w:val="24"/>
-        </w:rPr>
-      </w:pPr>
-      <w:r>
-        <w:rPr>
-          <w:rFonts w:ascii="Times-Roman" w:hAnsi="Times-Roman" w:cs="Times-Roman"/>
-          <w:color w:val="FF0000"/>
-          <w:sz w:val="24"/>
-          <w:szCs w:val="24"/>
-        </w:rPr>
-        <w:t>We</w:t>
-      </w:r>
-      <w:r>
-        <w:rPr>
-          <w:rFonts w:ascii="Times-Roman" w:hAnsi="Times-Roman" w:cs="Times-Roman"/>
-          <w:color w:val="FF0000"/>
-          <w:sz w:val="24"/>
-          <w:szCs w:val="24"/>
-        </w:rPr>
-        <w:t xml:space="preserve"> agree completely that there should be collinearity among the environmental variables.  </w:t>
-      </w:r>
-      <w:proofErr w:type="gramStart"/>
-      <w:r>
-        <w:rPr>
-          <w:rFonts w:ascii="Times-Roman" w:hAnsi="Times-Roman" w:cs="Times-Roman"/>
-          <w:color w:val="FF0000"/>
-          <w:sz w:val="24"/>
-          <w:szCs w:val="24"/>
-        </w:rPr>
-        <w:t>Snow pack</w:t>
-      </w:r>
-      <w:proofErr w:type="gramEnd"/>
-      <w:r>
-        <w:rPr>
-          <w:rFonts w:ascii="Times-Roman" w:hAnsi="Times-Roman" w:cs="Times-Roman"/>
-          <w:color w:val="FF0000"/>
-          <w:sz w:val="24"/>
-          <w:szCs w:val="24"/>
-        </w:rPr>
-        <w:t xml:space="preserve"> and date of bare ground in particular should be strongly related to winter temperatures.  </w:t>
-      </w:r>
-      <w:proofErr w:type="gramStart"/>
-      <w:r>
-        <w:rPr>
-          <w:rFonts w:ascii="Times-Roman" w:hAnsi="Times-Roman" w:cs="Times-Roman"/>
-          <w:color w:val="FF0000"/>
-          <w:sz w:val="24"/>
-          <w:szCs w:val="24"/>
-        </w:rPr>
-        <w:t>This is why</w:t>
-      </w:r>
-      <w:proofErr w:type="gramEnd"/>
-      <w:r>
-        <w:rPr>
-          <w:rFonts w:ascii="Times-Roman" w:hAnsi="Times-Roman" w:cs="Times-Roman"/>
-          <w:color w:val="FF0000"/>
-          <w:sz w:val="24"/>
-          <w:szCs w:val="24"/>
-        </w:rPr>
-        <w:t xml:space="preserve"> we chose path analysis as the best approach to analyzing explanatory relationships between the environmental variables and FFD. This type of analysis explicitly calculates both direct and indirect effects of each environmental variable and the dependent variable while accounting for relationships among the environmental variable.  The standardized </w:t>
-      </w:r>
-      <w:proofErr w:type="gramStart"/>
-      <w:r>
-        <w:rPr>
-          <w:rFonts w:ascii="Times-Roman" w:hAnsi="Times-Roman" w:cs="Times-Roman"/>
-          <w:color w:val="FF0000"/>
-          <w:sz w:val="24"/>
-          <w:szCs w:val="24"/>
-        </w:rPr>
-        <w:t>regression  coefficient</w:t>
-      </w:r>
-      <w:proofErr w:type="gramEnd"/>
-      <w:r>
-        <w:rPr>
-          <w:rFonts w:ascii="Times-Roman" w:hAnsi="Times-Roman" w:cs="Times-Roman"/>
-          <w:color w:val="FF0000"/>
-          <w:sz w:val="24"/>
-          <w:szCs w:val="24"/>
-        </w:rPr>
-        <w:t xml:space="preserve"> values in Table 1,2 reflect the strength of particular relationships after you standardize for collinearity.  As suggested by the reviewer we have now emphasize how the environmental variables are related to each other with a correlation matrix depicting the covariation among 4 variables (Figure X). </w:t>
-      </w:r>
-    </w:p>
-    <w:p>
-      <w:pPr>
-        <w:pStyle w:val="ListParagraph"/>
-        <w:numPr>
-          <w:ilvl w:val="1"/>
-          <w:numId w:val="1"/>
-        </w:numPr>
-        <w:autoSpaceDE w:val="0"/>
-        <w:autoSpaceDN w:val="0"/>
-        <w:adjustRightInd w:val="0"/>
-        <w:spacing w:after="0" w:line="240" w:lineRule="auto"/>
-        <w:ind w:left="540"/>
-        <w:rPr>
-          <w:rFonts w:ascii="Times-Roman" w:hAnsi="Times-Roman" w:cs="Times-Roman"/>
-          <w:sz w:val="24"/>
-          <w:szCs w:val="24"/>
-        </w:rPr>
-      </w:pPr>
-      <w:r>
-        <w:rPr>
-          <w:rFonts w:ascii="Times-Roman" w:hAnsi="Times-Roman" w:cs="Times-Roman"/>
-          <w:sz w:val="24"/>
-          <w:szCs w:val="24"/>
-        </w:rPr>
-        <w:t>Table 1 is pretty confusing the way it is currently structured. I’m not sure you really need columns A-</w:t>
-      </w:r>
-      <w:proofErr w:type="gramStart"/>
-      <w:r>
-        <w:rPr>
-          <w:rFonts w:ascii="Times-Roman" w:hAnsi="Times-Roman" w:cs="Times-Roman"/>
-          <w:sz w:val="24"/>
-          <w:szCs w:val="24"/>
-        </w:rPr>
-        <w:t>D, since</w:t>
-      </w:r>
-      <w:proofErr w:type="gramEnd"/>
-      <w:r>
-        <w:rPr>
-          <w:rFonts w:ascii="Times-Roman" w:hAnsi="Times-Roman" w:cs="Times-Roman"/>
-          <w:sz w:val="24"/>
-          <w:szCs w:val="24"/>
-        </w:rPr>
-        <w:t xml:space="preserve"> </w:t>
-      </w:r>
-      <w:r>
-        <w:rPr>
-          <w:rFonts w:ascii="Times-Roman" w:hAnsi="Times-Roman" w:cs="Times-Roman"/>
-          <w:sz w:val="24"/>
-          <w:szCs w:val="24"/>
-        </w:rPr>
-        <w:t>those values are provided in Figure 3. So maybe this table could just be showing the indirect effects (columns AD and BD), and these column headers could be renamed to identify more easily what they are.</w:t>
-      </w:r>
-    </w:p>
-    <w:p>
-      <w:pPr>
-        <w:autoSpaceDE w:val="0"/>
-        <w:autoSpaceDN w:val="0"/>
-        <w:adjustRightInd w:val="0"/>
-        <w:spacing w:after="0" w:line="240" w:lineRule="auto"/>
-        <w:rPr>
-          <w:rFonts w:ascii="Times-Roman" w:hAnsi="Times-Roman" w:cs="Times-Roman"/>
-          <w:sz w:val="24"/>
-          <w:szCs w:val="24"/>
-        </w:rPr>
-      </w:pPr>
+        <w:t>Deleted direct effects from table and made column headers more explicit.</w:t>
+      </w:r>
     </w:p>
     <w:p>
       <w:pPr>
@@ -1153,7 +1074,7 @@
           <w:szCs w:val="24"/>
         </w:rPr>
         <w:lastRenderedPageBreak/>
-        <w:t>?????????????????</w:t>
+        <w:t>We added a discussion on the difficulties in predicting snowfall and why snow could impact flowering phenology in this region.</w:t>
       </w:r>
     </w:p>
     <w:p>
@@ -1280,6 +1201,24 @@
       <w:pPr>
         <w:pStyle w:val="ListParagraph"/>
         <w:numPr>
+          <w:ilvl w:val="1"/>
+          <w:numId w:val="2"/>
+        </w:numPr>
+        <w:autoSpaceDE w:val="0"/>
+        <w:autoSpaceDN w:val="0"/>
+        <w:adjustRightInd w:val="0"/>
+        <w:spacing w:after="0" w:line="240" w:lineRule="auto"/>
+        <w:rPr>
+          <w:rFonts w:ascii="Times-Roman" w:hAnsi="Times-Roman" w:cs="Times-Roman"/>
+          <w:sz w:val="24"/>
+          <w:szCs w:val="24"/>
+        </w:rPr>
+      </w:pPr>
+    </w:p>
+    <w:p>
+      <w:pPr>
+        <w:pStyle w:val="ListParagraph"/>
+        <w:numPr>
           <w:ilvl w:val="0"/>
           <w:numId w:val="2"/>
         </w:numPr>
@@ -1370,6 +1309,33 @@
       <w:pPr>
         <w:pStyle w:val="ListParagraph"/>
         <w:numPr>
+          <w:ilvl w:val="1"/>
+          <w:numId w:val="2"/>
+        </w:numPr>
+        <w:autoSpaceDE w:val="0"/>
+        <w:autoSpaceDN w:val="0"/>
+        <w:adjustRightInd w:val="0"/>
+        <w:spacing w:after="0" w:line="240" w:lineRule="auto"/>
+        <w:rPr>
+          <w:rFonts w:ascii="Times-Roman" w:hAnsi="Times-Roman" w:cs="Times-Roman"/>
+          <w:sz w:val="24"/>
+          <w:szCs w:val="24"/>
+        </w:rPr>
+      </w:pPr>
+      <w:r>
+        <w:rPr>
+          <w:rFonts w:ascii="Times-Roman" w:hAnsi="Times-Roman" w:cs="Times-Roman"/>
+          <w:color w:val="FF0000"/>
+          <w:sz w:val="24"/>
+          <w:szCs w:val="24"/>
+        </w:rPr>
+        <w:t>Added justification for using structural equation modeling for this analysis to provide context for the goals.</w:t>
+      </w:r>
+    </w:p>
+    <w:p>
+      <w:pPr>
+        <w:pStyle w:val="ListParagraph"/>
+        <w:numPr>
           <w:ilvl w:val="0"/>
           <w:numId w:val="2"/>
         </w:numPr>
@@ -1903,6 +1869,24 @@
           <w:szCs w:val="24"/>
         </w:rPr>
       </w:pPr>
+      <w:r>
+        <w:rPr>
+          <w:rFonts w:ascii="Times-Roman" w:hAnsi="Times-Roman" w:cs="Times-Roman"/>
+          <w:color w:val="FF0000"/>
+          <w:sz w:val="24"/>
+          <w:szCs w:val="24"/>
+        </w:rPr>
+        <w:t xml:space="preserve">Added the number of species </w:t>
+      </w:r>
+      <w:r>
+        <w:rPr>
+          <w:rFonts w:ascii="Times-Roman" w:hAnsi="Times-Roman" w:cs="Times-Roman"/>
+          <w:color w:val="FF0000"/>
+          <w:sz w:val="24"/>
+          <w:szCs w:val="24"/>
+        </w:rPr>
+        <w:t>with significant regression coefficients for the relationship between DOBG and FFD.</w:t>
+      </w:r>
     </w:p>
     <w:p>
       <w:pPr>
@@ -1981,6 +1965,16 @@
           <w:szCs w:val="24"/>
         </w:rPr>
       </w:pPr>
+      <w:r>
+        <w:rPr>
+          <w:rFonts w:ascii="Times-Roman" w:hAnsi="Times-Roman" w:cs="Times-Roman"/>
+          <w:color w:val="FF0000"/>
+          <w:sz w:val="24"/>
+          <w:szCs w:val="24"/>
+        </w:rPr>
+        <w:lastRenderedPageBreak/>
+        <w:t>Added means for environmental variables for years before 1962 and after 2012 giving context for how temperature, snowpack, and snowfall has changed in this area.</w:t>
+      </w:r>
     </w:p>
     <w:p>
       <w:pPr>
@@ -2108,16 +2102,7 @@
           <w:sz w:val="24"/>
           <w:szCs w:val="24"/>
         </w:rPr>
-        <w:t xml:space="preserve">be delayed in that case, since the plants </w:t>
-      </w:r>
-      <w:r>
-        <w:rPr>
-          <w:rFonts w:ascii="Times-Roman" w:hAnsi="Times-Roman" w:cs="Times-Roman"/>
-          <w:sz w:val="24"/>
-          <w:szCs w:val="24"/>
-        </w:rPr>
-        <w:lastRenderedPageBreak/>
-        <w:t>themselves would be buried. But perhaps the amount of snow being</w:t>
+        <w:t>be delayed in that case, since the plants themselves would be buried. But perhaps the amount of snow being</w:t>
       </w:r>
       <w:r>
         <w:rPr>
@@ -2235,6 +2220,15 @@
           <w:szCs w:val="24"/>
         </w:rPr>
       </w:pPr>
+      <w:r>
+        <w:rPr>
+          <w:rFonts w:ascii="Times-Roman" w:hAnsi="Times-Roman" w:cs="Times-Roman"/>
+          <w:color w:val="FF0000"/>
+          <w:sz w:val="24"/>
+          <w:szCs w:val="24"/>
+        </w:rPr>
+        <w:t>Added more context for environmental variables in this region.</w:t>
+      </w:r>
     </w:p>
     <w:p>
       <w:pPr>
@@ -2253,6 +2247,80 @@
           <w:szCs w:val="24"/>
         </w:rPr>
       </w:pPr>
+      <w:proofErr w:type="spellStart"/>
+      <w:r>
+        <w:rPr>
+          <w:rFonts w:ascii="Times-Roman" w:hAnsi="Times-Roman" w:cs="Times-Roman"/>
+          <w:color w:val="FF0000"/>
+          <w:sz w:val="24"/>
+          <w:szCs w:val="24"/>
+        </w:rPr>
+        <w:t>Semenchuk</w:t>
+      </w:r>
+      <w:proofErr w:type="spellEnd"/>
+      <w:r>
+        <w:rPr>
+          <w:rFonts w:ascii="Times-Roman" w:hAnsi="Times-Roman" w:cs="Times-Roman"/>
+          <w:color w:val="FF0000"/>
+          <w:sz w:val="24"/>
+          <w:szCs w:val="24"/>
+        </w:rPr>
+        <w:t xml:space="preserve"> et al. (2016) found </w:t>
+      </w:r>
+      <w:r>
+        <w:rPr>
+          <w:rFonts w:ascii="Times-Roman" w:hAnsi="Times-Roman" w:cs="Times-Roman"/>
+          <w:color w:val="FF0000"/>
+          <w:sz w:val="24"/>
+          <w:szCs w:val="24"/>
+        </w:rPr>
+        <w:t>that there is potential for mixed periodicity in species, meaning that durations of growth or reproductive phases could be shortened, lengthened</w:t>
+      </w:r>
+      <w:r>
+        <w:rPr>
+          <w:rFonts w:ascii="Times-Roman" w:hAnsi="Times-Roman" w:cs="Times-Roman"/>
+          <w:color w:val="FF0000"/>
+          <w:sz w:val="24"/>
+          <w:szCs w:val="24"/>
+        </w:rPr>
+        <w:t>,</w:t>
+      </w:r>
+      <w:r>
+        <w:rPr>
+          <w:rFonts w:ascii="Times-Roman" w:hAnsi="Times-Roman" w:cs="Times-Roman"/>
+          <w:color w:val="FF0000"/>
+          <w:sz w:val="24"/>
+          <w:szCs w:val="24"/>
+        </w:rPr>
+        <w:t xml:space="preserve"> or remain the same. Our explanation for why snowpack is not important in most of these species is that early growth phases may be shortened, resulting in flowering at the same time regardless of snow. The reviewer does make a good point that the amount of snowpack in the Spring may be negligible in </w:t>
+      </w:r>
+      <w:r>
+        <w:rPr>
+          <w:rFonts w:ascii="Times-Roman" w:hAnsi="Times-Roman" w:cs="Times-Roman"/>
+          <w:color w:val="FF0000"/>
+          <w:sz w:val="24"/>
+          <w:szCs w:val="24"/>
+        </w:rPr>
+        <w:t>the timing of early development which was added to the discussion.</w:t>
+      </w:r>
+    </w:p>
+    <w:p>
+      <w:pPr>
+        <w:pStyle w:val="ListParagraph"/>
+        <w:numPr>
+          <w:ilvl w:val="1"/>
+          <w:numId w:val="4"/>
+        </w:numPr>
+        <w:autoSpaceDE w:val="0"/>
+        <w:autoSpaceDN w:val="0"/>
+        <w:adjustRightInd w:val="0"/>
+        <w:spacing w:after="0" w:line="240" w:lineRule="auto"/>
+        <w:rPr>
+          <w:rFonts w:ascii="Times-Roman" w:hAnsi="Times-Roman" w:cs="Times-Roman"/>
+          <w:sz w:val="24"/>
+          <w:szCs w:val="24"/>
+        </w:rPr>
+      </w:pPr>
       <w:r>
         <w:rPr>
           <w:rFonts w:ascii="Times-Roman" w:hAnsi="Times-Roman" w:cs="Times-Roman"/>
@@ -2459,6 +2527,33 @@
       <w:pPr>
         <w:pStyle w:val="ListParagraph"/>
         <w:numPr>
+          <w:ilvl w:val="1"/>
+          <w:numId w:val="5"/>
+        </w:numPr>
+        <w:autoSpaceDE w:val="0"/>
+        <w:autoSpaceDN w:val="0"/>
+        <w:adjustRightInd w:val="0"/>
+        <w:spacing w:after="0" w:line="240" w:lineRule="auto"/>
+        <w:rPr>
+          <w:rFonts w:ascii="Times-Roman" w:hAnsi="Times-Roman" w:cs="Times-Roman"/>
+          <w:sz w:val="24"/>
+          <w:szCs w:val="24"/>
+        </w:rPr>
+      </w:pPr>
+      <w:r>
+        <w:rPr>
+          <w:rFonts w:ascii="Times-Roman" w:hAnsi="Times-Roman" w:cs="Times-Roman"/>
+          <w:color w:val="FF0000"/>
+          <w:sz w:val="24"/>
+          <w:szCs w:val="24"/>
+        </w:rPr>
+        <w:t>Table 1 added which includes average FFD in the years before 1962 and after 2012 for each species along with the number of days the mean FFD has shifted.</w:t>
+      </w:r>
+    </w:p>
+    <w:p>
+      <w:pPr>
+        <w:pStyle w:val="ListParagraph"/>
+        <w:numPr>
           <w:ilvl w:val="0"/>
           <w:numId w:val="5"/>
         </w:numPr>
@@ -2529,32 +2624,6 @@
     </w:p>
     <w:p>
       <w:pPr>
-        <w:autoSpaceDE w:val="0"/>
-        <w:autoSpaceDN w:val="0"/>
-        <w:adjustRightInd w:val="0"/>
-        <w:spacing w:after="0" w:line="240" w:lineRule="auto"/>
-        <w:rPr>
-          <w:rFonts w:ascii="Times-Roman" w:hAnsi="Times-Roman" w:cs="Times-Roman"/>
-          <w:sz w:val="24"/>
-          <w:szCs w:val="24"/>
-        </w:rPr>
-      </w:pPr>
-    </w:p>
-    <w:p>
-      <w:pPr>
-        <w:autoSpaceDE w:val="0"/>
-        <w:autoSpaceDN w:val="0"/>
-        <w:adjustRightInd w:val="0"/>
-        <w:spacing w:after="0" w:line="240" w:lineRule="auto"/>
-        <w:rPr>
-          <w:rFonts w:ascii="Times-Roman" w:hAnsi="Times-Roman" w:cs="Times-Roman"/>
-          <w:sz w:val="24"/>
-          <w:szCs w:val="24"/>
-        </w:rPr>
-      </w:pPr>
-    </w:p>
-    <w:p>
-      <w:pPr>
         <w:pStyle w:val="ListParagraph"/>
         <w:numPr>
           <w:ilvl w:val="0"/>
@@ -2704,6 +2773,7 @@
           <w:sz w:val="24"/>
           <w:szCs w:val="24"/>
         </w:rPr>
+        <w:lastRenderedPageBreak/>
         <w:t>Advancing frost dates have reduced frost risk among</w:t>
       </w:r>
       <w:r>
@@ -3086,7 +3156,6 @@
           <w:sz w:val="24"/>
           <w:szCs w:val="24"/>
         </w:rPr>
-        <w:lastRenderedPageBreak/>
         <w:t>L 63 “SET” is rather cryptic here. Decode or refer explicitly to “the corresponding author”. Perhaps provide the</w:t>
       </w:r>
       <w:r>

</xml_diff>

<commit_message>
Made a few changes to the manuscript
</commit_message>
<xml_diff>
--- a/Manuscript/Canadian Journal of Botany/Revision Suggestions[15758].docx
+++ b/Manuscript/Canadian Journal of Botany/Revision Suggestions[15758].docx
@@ -1214,6 +1214,15 @@
           <w:szCs w:val="24"/>
         </w:rPr>
       </w:pPr>
+      <w:r>
+        <w:rPr>
+          <w:rFonts w:ascii="Times-Roman" w:hAnsi="Times-Roman" w:cs="Times-Roman"/>
+          <w:color w:val="FF0000"/>
+          <w:sz w:val="24"/>
+          <w:szCs w:val="24"/>
+        </w:rPr>
+        <w:t>Added 2 sentences introducing tallgrass prairies.</w:t>
+      </w:r>
     </w:p>
     <w:p>
       <w:pPr>
@@ -2655,13 +2664,41 @@
         </w:rPr>
         <w:t xml:space="preserve"> </w:t>
       </w:r>
-      <w:r>
-        <w:rPr>
-          <w:rFonts w:ascii="Times-Roman" w:hAnsi="Times-Roman" w:cs="Times-Roman"/>
-          <w:sz w:val="24"/>
-          <w:szCs w:val="24"/>
-        </w:rPr>
-        <w:t>Park, I.W., 2014. Impacts of differing community composition on flowering phenology throughout warm</w:t>
+    </w:p>
+    <w:p>
+      <w:pPr>
+        <w:pStyle w:val="ListParagraph"/>
+        <w:numPr>
+          <w:ilvl w:val="0"/>
+          <w:numId w:val="10"/>
+        </w:numPr>
+        <w:autoSpaceDE w:val="0"/>
+        <w:autoSpaceDN w:val="0"/>
+        <w:adjustRightInd w:val="0"/>
+        <w:spacing w:after="0" w:line="240" w:lineRule="auto"/>
+        <w:ind w:left="1800"/>
+        <w:rPr>
+          <w:rFonts w:ascii="Times-Roman" w:hAnsi="Times-Roman" w:cs="Times-Roman"/>
+          <w:sz w:val="24"/>
+          <w:szCs w:val="24"/>
+        </w:rPr>
+      </w:pPr>
+      <w:r>
+        <w:rPr>
+          <w:rFonts w:ascii="Times-Roman" w:hAnsi="Times-Roman" w:cs="Times-Roman"/>
+          <w:sz w:val="24"/>
+          <w:szCs w:val="24"/>
+        </w:rPr>
+        <w:t xml:space="preserve">Park, I.W., 2014. Impacts of differing </w:t>
+      </w:r>
+      <w:bookmarkStart w:id="1" w:name="_Hlk78902303"/>
+      <w:r>
+        <w:rPr>
+          <w:rFonts w:ascii="Times-Roman" w:hAnsi="Times-Roman" w:cs="Times-Roman"/>
+          <w:sz w:val="24"/>
+          <w:szCs w:val="24"/>
+        </w:rPr>
+        <w:t>community composition on flowering phenology throughout warm</w:t>
       </w:r>
       <w:r>
         <w:rPr>
@@ -2703,6 +2740,28 @@
         </w:rPr>
         <w:t xml:space="preserve"> </w:t>
       </w:r>
+      <w:bookmarkEnd w:id="1"/>
+    </w:p>
+    <w:p>
+      <w:pPr>
+        <w:pStyle w:val="ListParagraph"/>
+        <w:numPr>
+          <w:ilvl w:val="0"/>
+          <w:numId w:val="10"/>
+        </w:numPr>
+        <w:autoSpaceDE w:val="0"/>
+        <w:autoSpaceDN w:val="0"/>
+        <w:adjustRightInd w:val="0"/>
+        <w:spacing w:after="0" w:line="240" w:lineRule="auto"/>
+        <w:ind w:left="1800"/>
+        <w:rPr>
+          <w:rFonts w:ascii="Times-Roman" w:hAnsi="Times-Roman" w:cs="Times-Roman"/>
+          <w:sz w:val="24"/>
+          <w:szCs w:val="24"/>
+        </w:rPr>
+      </w:pPr>
+      <w:bookmarkStart w:id="2" w:name="_Hlk78902332"/>
+      <w:bookmarkStart w:id="3" w:name="_Hlk78902379"/>
       <w:r>
         <w:rPr>
           <w:rFonts w:ascii="Times-Roman" w:hAnsi="Times-Roman" w:cs="Times-Roman"/>
@@ -2735,12 +2794,33 @@
         </w:rPr>
         <w:t xml:space="preserve"> </w:t>
       </w:r>
-      <w:r>
-        <w:rPr>
-          <w:rFonts w:ascii="Times-Roman" w:hAnsi="Times-Roman" w:cs="Times-Roman"/>
-          <w:sz w:val="24"/>
-          <w:szCs w:val="24"/>
-        </w:rPr>
+    </w:p>
+    <w:bookmarkEnd w:id="2"/>
+    <w:p>
+      <w:pPr>
+        <w:pStyle w:val="ListParagraph"/>
+        <w:numPr>
+          <w:ilvl w:val="0"/>
+          <w:numId w:val="10"/>
+        </w:numPr>
+        <w:autoSpaceDE w:val="0"/>
+        <w:autoSpaceDN w:val="0"/>
+        <w:adjustRightInd w:val="0"/>
+        <w:spacing w:after="0" w:line="240" w:lineRule="auto"/>
+        <w:ind w:left="1800"/>
+        <w:rPr>
+          <w:rFonts w:ascii="Times-Roman" w:hAnsi="Times-Roman" w:cs="Times-Roman"/>
+          <w:sz w:val="24"/>
+          <w:szCs w:val="24"/>
+        </w:rPr>
+      </w:pPr>
+      <w:r>
+        <w:rPr>
+          <w:rFonts w:ascii="Times-Roman" w:hAnsi="Times-Roman" w:cs="Times-Roman"/>
+          <w:sz w:val="24"/>
+          <w:szCs w:val="24"/>
+        </w:rPr>
+        <w:lastRenderedPageBreak/>
         <w:t>Park, I.W., Ramirez</w:t>
       </w:r>
       <w:r>
@@ -2773,7 +2853,6 @@
           <w:sz w:val="24"/>
           <w:szCs w:val="24"/>
         </w:rPr>
-        <w:lastRenderedPageBreak/>
         <w:t>Advancing frost dates have reduced frost risk among</w:t>
       </w:r>
       <w:r>
@@ -2793,6 +2872,7 @@
         <w:t>most North American angiosperms since 1980. Global Change Biology, 27(1), pp.165-176.</w:t>
       </w:r>
     </w:p>
+    <w:bookmarkEnd w:id="3"/>
     <w:p>
       <w:pPr>
         <w:pStyle w:val="ListParagraph"/>
@@ -2806,10 +2886,20 @@
         <w:spacing w:after="0" w:line="240" w:lineRule="auto"/>
         <w:rPr>
           <w:rFonts w:ascii="Times-Roman" w:hAnsi="Times-Roman" w:cs="Times-Roman"/>
-          <w:sz w:val="24"/>
-          <w:szCs w:val="24"/>
-        </w:rPr>
-      </w:pPr>
+          <w:color w:val="FF0000"/>
+          <w:sz w:val="24"/>
+          <w:szCs w:val="24"/>
+        </w:rPr>
+      </w:pPr>
+      <w:r>
+        <w:rPr>
+          <w:rFonts w:ascii="Times-Roman" w:hAnsi="Times-Roman" w:cs="Times-Roman"/>
+          <w:color w:val="FF0000"/>
+          <w:sz w:val="24"/>
+          <w:szCs w:val="24"/>
+        </w:rPr>
+        <w:t>Great recommendations by the reviewers. All three were added to our references.</w:t>
+      </w:r>
     </w:p>
     <w:p>
       <w:pPr>
@@ -2860,7 +2950,16 @@
           <w:sz w:val="24"/>
           <w:szCs w:val="24"/>
         </w:rPr>
-        <w:t>, G.M., 2003. Grasslands of the North American Great Plains. In Phenology: An Integrative</w:t>
+        <w:t xml:space="preserve">, G.M., 2003. </w:t>
+      </w:r>
+      <w:commentRangeStart w:id="4"/>
+      <w:r>
+        <w:rPr>
+          <w:rFonts w:ascii="Times-Roman" w:hAnsi="Times-Roman" w:cs="Times-Roman"/>
+          <w:sz w:val="24"/>
+          <w:szCs w:val="24"/>
+        </w:rPr>
+        <w:t>Grasslands of the North American Great Plains. In Phenology: An Integrative</w:t>
       </w:r>
       <w:r>
         <w:rPr>
@@ -2920,7 +3019,22 @@
           <w:sz w:val="24"/>
           <w:szCs w:val="24"/>
         </w:rPr>
-        <w:t xml:space="preserve"> of North American grasslands and grasses. In Phenology: An</w:t>
+        <w:t xml:space="preserve"> of North American grasslands </w:t>
+      </w:r>
+      <w:commentRangeEnd w:id="4"/>
+      <w:r>
+        <w:rPr>
+          <w:rStyle w:val="CommentReference"/>
+        </w:rPr>
+        <w:commentReference w:id="4"/>
+      </w:r>
+      <w:r>
+        <w:rPr>
+          <w:rFonts w:ascii="Times-Roman" w:hAnsi="Times-Roman" w:cs="Times-Roman"/>
+          <w:sz w:val="24"/>
+          <w:szCs w:val="24"/>
+        </w:rPr>
+        <w:t>and grasses. In Phenology: An</w:t>
       </w:r>
       <w:r>
         <w:rPr>
@@ -3371,10 +3485,20 @@
         <w:spacing w:after="0" w:line="240" w:lineRule="auto"/>
         <w:rPr>
           <w:rFonts w:ascii="Times-Roman" w:hAnsi="Times-Roman" w:cs="Times-Roman"/>
-          <w:sz w:val="24"/>
-          <w:szCs w:val="24"/>
-        </w:rPr>
-      </w:pPr>
+          <w:color w:val="FF0000"/>
+          <w:sz w:val="24"/>
+          <w:szCs w:val="24"/>
+        </w:rPr>
+      </w:pPr>
+      <w:r>
+        <w:rPr>
+          <w:rFonts w:ascii="Times-Roman" w:hAnsi="Times-Roman" w:cs="Times-Roman"/>
+          <w:color w:val="FF0000"/>
+          <w:sz w:val="24"/>
+          <w:szCs w:val="24"/>
+        </w:rPr>
+        <w:t>Fixed several of the sentences beginning with “this.” Cut the sentence with the typo.</w:t>
+      </w:r>
     </w:p>
     <w:p>
       <w:pPr>
@@ -3473,24 +3597,43 @@
       </w:r>
     </w:p>
   </w:comment>
+  <w:comment w:id="4" w:author="Emma Chandler" w:date="2021-08-03T17:02:00Z" w:initials="EC">
+    <w:p>
+      <w:pPr>
+        <w:pStyle w:val="CommentText"/>
+      </w:pPr>
+      <w:r>
+        <w:rPr>
+          <w:rStyle w:val="CommentReference"/>
+        </w:rPr>
+        <w:annotationRef/>
+      </w:r>
+      <w:r>
+        <w:t>Would you like to use these or are there others?</w:t>
+      </w:r>
+    </w:p>
+  </w:comment>
 </w:comments>
 </file>
 
 <file path=word/commentsExtended.xml><?xml version="1.0" encoding="utf-8"?>
 <w15:commentsEx xmlns:wpc="http://schemas.microsoft.com/office/word/2010/wordprocessingCanvas" xmlns:cx="http://schemas.microsoft.com/office/drawing/2014/chartex" xmlns:cx1="http://schemas.microsoft.com/office/drawing/2015/9/8/chartex" xmlns:cx2="http://schemas.microsoft.com/office/drawing/2015/10/21/chartex" xmlns:cx3="http://schemas.microsoft.com/office/drawing/2016/5/9/chartex" xmlns:cx4="http://schemas.microsoft.com/office/drawing/2016/5/10/chartex" xmlns:cx5="http://schemas.microsoft.com/office/drawing/2016/5/11/chartex" xmlns:cx6="http://schemas.microsoft.com/office/drawing/2016/5/12/chartex" xmlns:cx7="http://schemas.microsoft.com/office/drawing/2016/5/13/chartex" xmlns:cx8="http://schemas.microsoft.com/office/drawing/2016/5/14/chartex" xmlns:mc="http://schemas.openxmlformats.org/markup-compatibility/2006" xmlns:aink="http://schemas.microsoft.com/office/drawing/2016/ink" xmlns:am3d="http://schemas.microsoft.com/office/drawing/2017/model3d" xmlns:o="urn:schemas-microsoft-com:office:office" xmlns:r="http://schemas.openxmlformats.org/officeDocument/2006/relationships" xmlns:m="http://schemas.openxmlformats.org/officeDocument/2006/math" xmlns:v="urn:schemas-microsoft-com:vml" xmlns:wp14="http://schemas.microsoft.com/office/word/2010/wordprocessingDrawing" xmlns:wp="http://schemas.openxmlformats.org/drawingml/2006/wordprocessingDrawing" xmlns:w10="urn:schemas-microsoft-com:office:word" xmlns:w="http://schemas.openxmlformats.org/wordprocessingml/2006/main" xmlns:w14="http://schemas.microsoft.com/office/word/2010/wordml" xmlns:w15="http://schemas.microsoft.com/office/word/2012/wordml" xmlns:w16cex="http://schemas.microsoft.com/office/word/2018/wordml/cex" xmlns:w16cid="http://schemas.microsoft.com/office/word/2016/wordml/cid" xmlns:w16="http://schemas.microsoft.com/office/word/2018/wordml" xmlns:w16sdtdh="http://schemas.microsoft.com/office/word/2020/wordml/sdtdatahash" xmlns:w16se="http://schemas.microsoft.com/office/word/2015/wordml/symex" xmlns:wpg="http://schemas.microsoft.com/office/word/2010/wordprocessingGroup" xmlns:wpi="http://schemas.microsoft.com/office/word/2010/wordprocessingInk" xmlns:wne="http://schemas.microsoft.com/office/word/2006/wordml" xmlns:wps="http://schemas.microsoft.com/office/word/2010/wordprocessingShape" mc:Ignorable="w14 w15 w16se w16cid w16 w16cex w16sdtdh wp14">
   <w15:commentEx w15:paraId="047672F2" w15:done="0"/>
+  <w15:commentEx w15:paraId="69DDDF00" w15:done="0"/>
 </w15:commentsEx>
 </file>
 
 <file path=word/commentsExtensible.xml><?xml version="1.0" encoding="utf-8"?>
 <w16cex:commentsExtensible xmlns:wpc="http://schemas.microsoft.com/office/word/2010/wordprocessingCanvas" xmlns:cx="http://schemas.microsoft.com/office/drawing/2014/chartex" xmlns:cx1="http://schemas.microsoft.com/office/drawing/2015/9/8/chartex" xmlns:cx2="http://schemas.microsoft.com/office/drawing/2015/10/21/chartex" xmlns:cx3="http://schemas.microsoft.com/office/drawing/2016/5/9/chartex" xmlns:cx4="http://schemas.microsoft.com/office/drawing/2016/5/10/chartex" xmlns:cx5="http://schemas.microsoft.com/office/drawing/2016/5/11/chartex" xmlns:cx6="http://schemas.microsoft.com/office/drawing/2016/5/12/chartex" xmlns:cx7="http://schemas.microsoft.com/office/drawing/2016/5/13/chartex" xmlns:cx8="http://schemas.microsoft.com/office/drawing/2016/5/14/chartex" xmlns:mc="http://schemas.openxmlformats.org/markup-compatibility/2006" xmlns:aink="http://schemas.microsoft.com/office/drawing/2016/ink" xmlns:am3d="http://schemas.microsoft.com/office/drawing/2017/model3d" xmlns:o="urn:schemas-microsoft-com:office:office" xmlns:r="http://schemas.openxmlformats.org/officeDocument/2006/relationships" xmlns:m="http://schemas.openxmlformats.org/officeDocument/2006/math" xmlns:v="urn:schemas-microsoft-com:vml" xmlns:wp14="http://schemas.microsoft.com/office/word/2010/wordprocessingDrawing" xmlns:wp="http://schemas.openxmlformats.org/drawingml/2006/wordprocessingDrawing" xmlns:w10="urn:schemas-microsoft-com:office:word" xmlns:w="http://schemas.openxmlformats.org/wordprocessingml/2006/main" xmlns:w14="http://schemas.microsoft.com/office/word/2010/wordml" xmlns:w15="http://schemas.microsoft.com/office/word/2012/wordml" xmlns:w16cex="http://schemas.microsoft.com/office/word/2018/wordml/cex" xmlns:w16cid="http://schemas.microsoft.com/office/word/2016/wordml/cid" xmlns:w16="http://schemas.microsoft.com/office/word/2018/wordml" xmlns:w16sdtdh="http://schemas.microsoft.com/office/word/2020/wordml/sdtdatahash" xmlns:w16se="http://schemas.microsoft.com/office/word/2015/wordml/symex" xmlns:wpg="http://schemas.microsoft.com/office/word/2010/wordprocessingGroup" xmlns:wpi="http://schemas.microsoft.com/office/word/2010/wordprocessingInk" xmlns:wne="http://schemas.microsoft.com/office/word/2006/wordml" xmlns:wps="http://schemas.microsoft.com/office/word/2010/wordprocessingShape" mc:Ignorable="w14 w15 w16se w16cid w16 w16cex w16sdtdh wp14">
   <w16cex:commentExtensible w16cex:durableId="24B27589" w16cex:dateUtc="2021-08-02T18:45:00Z"/>
+  <w16cex:commentExtensible w16cex:durableId="24B3F525" w16cex:dateUtc="2021-08-03T22:02:00Z"/>
 </w16cex:commentsExtensible>
 </file>
 
 <file path=word/commentsIds.xml><?xml version="1.0" encoding="utf-8"?>
 <w16cid:commentsIds xmlns:wpc="http://schemas.microsoft.com/office/word/2010/wordprocessingCanvas" xmlns:cx="http://schemas.microsoft.com/office/drawing/2014/chartex" xmlns:cx1="http://schemas.microsoft.com/office/drawing/2015/9/8/chartex" xmlns:cx2="http://schemas.microsoft.com/office/drawing/2015/10/21/chartex" xmlns:cx3="http://schemas.microsoft.com/office/drawing/2016/5/9/chartex" xmlns:cx4="http://schemas.microsoft.com/office/drawing/2016/5/10/chartex" xmlns:cx5="http://schemas.microsoft.com/office/drawing/2016/5/11/chartex" xmlns:cx6="http://schemas.microsoft.com/office/drawing/2016/5/12/chartex" xmlns:cx7="http://schemas.microsoft.com/office/drawing/2016/5/13/chartex" xmlns:cx8="http://schemas.microsoft.com/office/drawing/2016/5/14/chartex" xmlns:mc="http://schemas.openxmlformats.org/markup-compatibility/2006" xmlns:aink="http://schemas.microsoft.com/office/drawing/2016/ink" xmlns:am3d="http://schemas.microsoft.com/office/drawing/2017/model3d" xmlns:o="urn:schemas-microsoft-com:office:office" xmlns:r="http://schemas.openxmlformats.org/officeDocument/2006/relationships" xmlns:m="http://schemas.openxmlformats.org/officeDocument/2006/math" xmlns:v="urn:schemas-microsoft-com:vml" xmlns:wp14="http://schemas.microsoft.com/office/word/2010/wordprocessingDrawing" xmlns:wp="http://schemas.openxmlformats.org/drawingml/2006/wordprocessingDrawing" xmlns:w10="urn:schemas-microsoft-com:office:word" xmlns:w="http://schemas.openxmlformats.org/wordprocessingml/2006/main" xmlns:w14="http://schemas.microsoft.com/office/word/2010/wordml" xmlns:w15="http://schemas.microsoft.com/office/word/2012/wordml" xmlns:w16cex="http://schemas.microsoft.com/office/word/2018/wordml/cex" xmlns:w16cid="http://schemas.microsoft.com/office/word/2016/wordml/cid" xmlns:w16="http://schemas.microsoft.com/office/word/2018/wordml" xmlns:w16sdtdh="http://schemas.microsoft.com/office/word/2020/wordml/sdtdatahash" xmlns:w16se="http://schemas.microsoft.com/office/word/2015/wordml/symex" xmlns:wpg="http://schemas.microsoft.com/office/word/2010/wordprocessingGroup" xmlns:wpi="http://schemas.microsoft.com/office/word/2010/wordprocessingInk" xmlns:wne="http://schemas.microsoft.com/office/word/2006/wordml" xmlns:wps="http://schemas.microsoft.com/office/word/2010/wordprocessingShape" mc:Ignorable="w14 w15 w16se w16cid w16 w16cex w16sdtdh wp14">
   <w16cid:commentId w16cid:paraId="047672F2" w16cid:durableId="24B27589"/>
+  <w16cid:commentId w16cid:paraId="69DDDF00" w16cid:durableId="24B3F525"/>
 </w16cid:commentsIds>
 </file>
 
@@ -3836,6 +3979,92 @@
     </w:lvl>
   </w:abstractNum>
   <w:abstractNum w:abstractNumId="3" w15:restartNumberingAfterBreak="0">
+    <w:nsid w:val="33C016C7"/>
+    <w:multiLevelType w:val="hybridMultilevel"/>
+    <w:tmpl w:val="08C26D52"/>
+    <w:lvl w:ilvl="0" w:tplc="0409000F">
+      <w:start w:val="1"/>
+      <w:numFmt w:val="decimal"/>
+      <w:lvlText w:val="%1."/>
+      <w:lvlJc w:val="left"/>
+      <w:pPr>
+        <w:ind w:left="720" w:hanging="360"/>
+      </w:pPr>
+    </w:lvl>
+    <w:lvl w:ilvl="1" w:tplc="04090019" w:tentative="1">
+      <w:start w:val="1"/>
+      <w:numFmt w:val="lowerLetter"/>
+      <w:lvlText w:val="%2."/>
+      <w:lvlJc w:val="left"/>
+      <w:pPr>
+        <w:ind w:left="1440" w:hanging="360"/>
+      </w:pPr>
+    </w:lvl>
+    <w:lvl w:ilvl="2" w:tplc="0409001B" w:tentative="1">
+      <w:start w:val="1"/>
+      <w:numFmt w:val="lowerRoman"/>
+      <w:lvlText w:val="%3."/>
+      <w:lvlJc w:val="right"/>
+      <w:pPr>
+        <w:ind w:left="2160" w:hanging="180"/>
+      </w:pPr>
+    </w:lvl>
+    <w:lvl w:ilvl="3" w:tplc="0409000F" w:tentative="1">
+      <w:start w:val="1"/>
+      <w:numFmt w:val="decimal"/>
+      <w:lvlText w:val="%4."/>
+      <w:lvlJc w:val="left"/>
+      <w:pPr>
+        <w:ind w:left="2880" w:hanging="360"/>
+      </w:pPr>
+    </w:lvl>
+    <w:lvl w:ilvl="4" w:tplc="04090019" w:tentative="1">
+      <w:start w:val="1"/>
+      <w:numFmt w:val="lowerLetter"/>
+      <w:lvlText w:val="%5."/>
+      <w:lvlJc w:val="left"/>
+      <w:pPr>
+        <w:ind w:left="3600" w:hanging="360"/>
+      </w:pPr>
+    </w:lvl>
+    <w:lvl w:ilvl="5" w:tplc="0409001B" w:tentative="1">
+      <w:start w:val="1"/>
+      <w:numFmt w:val="lowerRoman"/>
+      <w:lvlText w:val="%6."/>
+      <w:lvlJc w:val="right"/>
+      <w:pPr>
+        <w:ind w:left="4320" w:hanging="180"/>
+      </w:pPr>
+    </w:lvl>
+    <w:lvl w:ilvl="6" w:tplc="0409000F" w:tentative="1">
+      <w:start w:val="1"/>
+      <w:numFmt w:val="decimal"/>
+      <w:lvlText w:val="%7."/>
+      <w:lvlJc w:val="left"/>
+      <w:pPr>
+        <w:ind w:left="5040" w:hanging="360"/>
+      </w:pPr>
+    </w:lvl>
+    <w:lvl w:ilvl="7" w:tplc="04090019" w:tentative="1">
+      <w:start w:val="1"/>
+      <w:numFmt w:val="lowerLetter"/>
+      <w:lvlText w:val="%8."/>
+      <w:lvlJc w:val="left"/>
+      <w:pPr>
+        <w:ind w:left="5760" w:hanging="360"/>
+      </w:pPr>
+    </w:lvl>
+    <w:lvl w:ilvl="8" w:tplc="0409001B" w:tentative="1">
+      <w:start w:val="1"/>
+      <w:numFmt w:val="lowerRoman"/>
+      <w:lvlText w:val="%9."/>
+      <w:lvlJc w:val="right"/>
+      <w:pPr>
+        <w:ind w:left="6480" w:hanging="180"/>
+      </w:pPr>
+    </w:lvl>
+  </w:abstractNum>
+  <w:abstractNum w:abstractNumId="4" w15:restartNumberingAfterBreak="0">
     <w:nsid w:val="36B048AE"/>
     <w:multiLevelType w:val="hybridMultilevel"/>
     <w:tmpl w:val="48FE9082"/>
@@ -3863,7 +4092,7 @@
         <w:rFonts w:ascii="Courier New" w:hAnsi="Courier New" w:cs="Courier New" w:hint="default"/>
       </w:rPr>
     </w:lvl>
-    <w:lvl w:ilvl="2" w:tplc="04090005" w:tentative="1">
+    <w:lvl w:ilvl="2" w:tplc="04090005">
       <w:start w:val="1"/>
       <w:numFmt w:val="bullet"/>
       <w:lvlText w:val=""/>
@@ -3948,7 +4177,7 @@
       </w:rPr>
     </w:lvl>
   </w:abstractNum>
-  <w:abstractNum w:abstractNumId="4" w15:restartNumberingAfterBreak="0">
+  <w:abstractNum w:abstractNumId="5" w15:restartNumberingAfterBreak="0">
     <w:nsid w:val="42BF63C0"/>
     <w:multiLevelType w:val="hybridMultilevel"/>
     <w:tmpl w:val="8D1A8E74"/>
@@ -4061,7 +4290,7 @@
       </w:rPr>
     </w:lvl>
   </w:abstractNum>
-  <w:abstractNum w:abstractNumId="5" w15:restartNumberingAfterBreak="0">
+  <w:abstractNum w:abstractNumId="6" w15:restartNumberingAfterBreak="0">
     <w:nsid w:val="51D34610"/>
     <w:multiLevelType w:val="hybridMultilevel"/>
     <w:tmpl w:val="5CE8A0E8"/>
@@ -4174,7 +4403,7 @@
       </w:rPr>
     </w:lvl>
   </w:abstractNum>
-  <w:abstractNum w:abstractNumId="6" w15:restartNumberingAfterBreak="0">
+  <w:abstractNum w:abstractNumId="7" w15:restartNumberingAfterBreak="0">
     <w:nsid w:val="579A023C"/>
     <w:multiLevelType w:val="hybridMultilevel"/>
     <w:tmpl w:val="B98E036E"/>
@@ -4287,7 +4516,7 @@
       </w:rPr>
     </w:lvl>
   </w:abstractNum>
-  <w:abstractNum w:abstractNumId="7" w15:restartNumberingAfterBreak="0">
+  <w:abstractNum w:abstractNumId="8" w15:restartNumberingAfterBreak="0">
     <w:nsid w:val="6B4D2F2F"/>
     <w:multiLevelType w:val="hybridMultilevel"/>
     <w:tmpl w:val="B06A4758"/>
@@ -4400,7 +4629,7 @@
       </w:rPr>
     </w:lvl>
   </w:abstractNum>
-  <w:abstractNum w:abstractNumId="8" w15:restartNumberingAfterBreak="0">
+  <w:abstractNum w:abstractNumId="9" w15:restartNumberingAfterBreak="0">
     <w:nsid w:val="7F274FC8"/>
     <w:multiLevelType w:val="hybridMultilevel"/>
     <w:tmpl w:val="B532CAE8"/>
@@ -4513,10 +4742,10 @@
     </w:lvl>
   </w:abstractNum>
   <w:num w:numId="1">
-    <w:abstractNumId w:val="6"/>
+    <w:abstractNumId w:val="7"/>
   </w:num>
   <w:num w:numId="2">
-    <w:abstractNumId w:val="5"/>
+    <w:abstractNumId w:val="6"/>
   </w:num>
   <w:num w:numId="3">
     <w:abstractNumId w:val="0"/>
@@ -4525,19 +4754,22 @@
     <w:abstractNumId w:val="2"/>
   </w:num>
   <w:num w:numId="5">
-    <w:abstractNumId w:val="3"/>
+    <w:abstractNumId w:val="4"/>
   </w:num>
   <w:num w:numId="6">
     <w:abstractNumId w:val="1"/>
   </w:num>
   <w:num w:numId="7">
-    <w:abstractNumId w:val="4"/>
+    <w:abstractNumId w:val="5"/>
   </w:num>
   <w:num w:numId="8">
-    <w:abstractNumId w:val="7"/>
+    <w:abstractNumId w:val="8"/>
   </w:num>
   <w:num w:numId="9">
-    <w:abstractNumId w:val="8"/>
+    <w:abstractNumId w:val="9"/>
+  </w:num>
+  <w:num w:numId="10">
+    <w:abstractNumId w:val="3"/>
   </w:num>
 </w:numbering>
 </file>

</xml_diff>